<commit_message>
Hidato solution is working on simple examples, need to check this on different versions and fix it accordingly...
</commit_message>
<xml_diff>
--- a/Topics in Logic Puzzels - Hidato.docx
+++ b/Topics in Logic Puzzels - Hidato.docx
@@ -7,7 +7,7 @@
         <w:spacing w:line="276" w:lineRule="auto"/>
         <w:jc w:val="center"/>
         <w:rPr>
-          <w:rFonts w:ascii="David" w:hAnsi="David" w:cs="David"/>
+          <w:rFonts w:ascii="David" w:hAnsi="David" w:cs="David" w:hint="cs"/>
           <w:sz w:val="36"/>
           <w:szCs w:val="36"/>
         </w:rPr>
@@ -497,7 +497,6 @@
         </w:rPr>
         <w:t>, וזמין ב-</w:t>
       </w:r>
-      <w:proofErr w:type="spellStart"/>
       <w:r>
         <w:rPr>
           <w:rFonts w:ascii="David" w:hAnsi="David" w:cs="David"/>
@@ -507,7 +506,6 @@
         </w:rPr>
         <w:t>GitHub</w:t>
       </w:r>
-      <w:proofErr w:type="spellEnd"/>
       <w:r>
         <w:rPr>
           <w:rFonts w:ascii="David" w:hAnsi="David" w:cs="David"/>
@@ -532,33 +530,86 @@
       </w:pPr>
       <w:hyperlink r:id="rId6" w:history="1">
         <w:r>
-          <w:t>github.com/</w:t>
+          <w:t>github.com/talitz/Topics-in-Logic-Puzzle-Mini-Project-On-Hidato</w:t>
         </w:r>
-        <w:proofErr w:type="spellStart"/>
-        <w:r>
-          <w:t>talitz</w:t>
-        </w:r>
-        <w:proofErr w:type="spellEnd"/>
-        <w:r>
-          <w:t>/Topics-in-Logic-Puzzle-Mini-Project-On-</w:t>
-        </w:r>
-        <w:proofErr w:type="spellStart"/>
-        <w:r>
-          <w:t>Hidato</w:t>
-        </w:r>
-        <w:proofErr w:type="spellEnd"/>
       </w:hyperlink>
     </w:p>
     <w:p>
       <w:pPr>
         <w:spacing w:line="360" w:lineRule="auto"/>
+        <w:rPr>
+          <w:rFonts w:ascii="David" w:hAnsi="David" w:cs="David"/>
+          <w:sz w:val="24"/>
+          <w:szCs w:val="24"/>
+          <w:rtl/>
+        </w:rPr>
+      </w:pPr>
+    </w:p>
+    <w:p>
+      <w:pPr>
+        <w:spacing w:line="360" w:lineRule="auto"/>
+        <w:rPr>
+          <w:rFonts w:ascii="David" w:hAnsi="David" w:cs="David"/>
+          <w:sz w:val="24"/>
+          <w:szCs w:val="24"/>
+          <w:rtl/>
+        </w:rPr>
+      </w:pPr>
+      <w:r>
         <w:rPr>
           <w:rFonts w:ascii="David" w:hAnsi="David" w:cs="David" w:hint="cs"/>
           <w:sz w:val="24"/>
           <w:szCs w:val="24"/>
           <w:rtl/>
         </w:rPr>
-      </w:pPr>
+        <w:tab/>
+      </w:r>
+      <w:r>
+        <w:rPr>
+          <w:rFonts w:ascii="David" w:hAnsi="David" w:cs="David" w:hint="cs"/>
+          <w:sz w:val="24"/>
+          <w:szCs w:val="24"/>
+          <w:rtl/>
+        </w:rPr>
+        <w:tab/>
+      </w:r>
+      <w:r>
+        <w:rPr>
+          <w:rFonts w:ascii="David" w:hAnsi="David" w:cs="David" w:hint="cs"/>
+          <w:sz w:val="24"/>
+          <w:szCs w:val="24"/>
+          <w:rtl/>
+        </w:rPr>
+        <w:tab/>
+      </w:r>
+      <w:r>
+        <w:rPr>
+          <w:rFonts w:ascii="David" w:hAnsi="David" w:cs="David" w:hint="cs"/>
+          <w:sz w:val="24"/>
+          <w:szCs w:val="24"/>
+          <w:rtl/>
+        </w:rPr>
+        <w:tab/>
+        <w:t xml:space="preserve">סמסטר </w:t>
+      </w:r>
+      <w:r>
+        <w:rPr>
+          <w:rFonts w:ascii="David" w:hAnsi="David" w:cs="David" w:hint="cs"/>
+          <w:sz w:val="24"/>
+          <w:szCs w:val="24"/>
+          <w:rtl/>
+        </w:rPr>
+        <w:t>ב</w:t>
+      </w:r>
+      <w:r>
+        <w:rPr>
+          <w:rFonts w:ascii="David" w:hAnsi="David" w:cs="David" w:hint="cs"/>
+          <w:sz w:val="24"/>
+          <w:szCs w:val="24"/>
+          <w:rtl/>
+        </w:rPr>
+        <w:t>', תשע"ז, 2017</w:t>
+      </w:r>
     </w:p>
     <w:p>
       <w:pPr>
@@ -570,61 +621,6 @@
           <w:rtl/>
         </w:rPr>
       </w:pPr>
-      <w:r>
-        <w:rPr>
-          <w:rFonts w:ascii="David" w:hAnsi="David" w:cs="David" w:hint="cs"/>
-          <w:sz w:val="24"/>
-          <w:szCs w:val="24"/>
-          <w:rtl/>
-        </w:rPr>
-        <w:tab/>
-      </w:r>
-      <w:r>
-        <w:rPr>
-          <w:rFonts w:ascii="David" w:hAnsi="David" w:cs="David" w:hint="cs"/>
-          <w:sz w:val="24"/>
-          <w:szCs w:val="24"/>
-          <w:rtl/>
-        </w:rPr>
-        <w:tab/>
-      </w:r>
-      <w:r>
-        <w:rPr>
-          <w:rFonts w:ascii="David" w:hAnsi="David" w:cs="David" w:hint="cs"/>
-          <w:sz w:val="24"/>
-          <w:szCs w:val="24"/>
-          <w:rtl/>
-        </w:rPr>
-        <w:tab/>
-      </w:r>
-      <w:r>
-        <w:rPr>
-          <w:rFonts w:ascii="David" w:hAnsi="David" w:cs="David" w:hint="cs"/>
-          <w:sz w:val="24"/>
-          <w:szCs w:val="24"/>
-          <w:rtl/>
-        </w:rPr>
-        <w:tab/>
-        <w:t xml:space="preserve">סמסטר </w:t>
-      </w:r>
-      <w:r>
-        <w:rPr>
-          <w:rFonts w:ascii="David" w:hAnsi="David" w:cs="David" w:hint="cs"/>
-          <w:sz w:val="24"/>
-          <w:szCs w:val="24"/>
-          <w:rtl/>
-        </w:rPr>
-        <w:t>ב</w:t>
-      </w:r>
-      <w:r>
-        <w:rPr>
-          <w:rFonts w:ascii="David" w:hAnsi="David" w:cs="David" w:hint="cs"/>
-          <w:sz w:val="24"/>
-          <w:szCs w:val="24"/>
-          <w:rtl/>
-        </w:rPr>
-        <w:t>', תשע"ז, 2017</w:t>
-      </w:r>
     </w:p>
     <w:p>
       <w:pPr>
@@ -672,19 +668,8 @@
     </w:p>
     <w:p>
       <w:pPr>
-        <w:spacing w:line="360" w:lineRule="auto"/>
-        <w:rPr>
-          <w:rFonts w:ascii="David" w:hAnsi="David" w:cs="David"/>
-          <w:sz w:val="24"/>
-          <w:szCs w:val="24"/>
-          <w:rtl/>
-        </w:rPr>
-      </w:pPr>
-    </w:p>
-    <w:p>
-      <w:pPr>
-        <w:rPr>
-          <w:rFonts w:ascii="Arial" w:hAnsi="Arial" w:cs="Arial" w:hint="cs"/>
+        <w:rPr>
+          <w:rFonts w:ascii="Arial" w:hAnsi="Arial" w:cs="Arial"/>
           <w:noProof/>
           <w:u w:val="single"/>
           <w:rtl/>
@@ -695,7 +680,7 @@
       <w:pPr>
         <w:jc w:val="center"/>
         <w:rPr>
-          <w:rFonts w:ascii="Arial" w:hAnsi="Arial" w:cs="Arial" w:hint="cs"/>
+          <w:rFonts w:ascii="Arial" w:hAnsi="Arial" w:cs="Arial"/>
           <w:sz w:val="40"/>
           <w:szCs w:val="40"/>
           <w:u w:val="single"/>
@@ -740,7 +725,7 @@
     <w:p>
       <w:pPr>
         <w:rPr>
-          <w:rFonts w:ascii="Arial" w:hAnsi="Arial" w:cs="Arial" w:hint="cs"/>
+          <w:rFonts w:ascii="Arial" w:hAnsi="Arial" w:cs="Arial"/>
           <w:sz w:val="28"/>
           <w:szCs w:val="28"/>
           <w:rtl/>
@@ -749,6 +734,7 @@
       <w:r>
         <w:rPr>
           <w:noProof/>
+          <w:rtl/>
         </w:rPr>
         <w:pict>
           <v:shapetype id="_x0000_t75" coordsize="21600,21600" o:spt="75" o:preferrelative="t" path="m@4@5l@4@11@9@11@9@5xe" filled="f" stroked="f">
@@ -779,6 +765,7 @@
       <w:r>
         <w:rPr>
           <w:noProof/>
+          <w:rtl/>
         </w:rPr>
         <w:pict>
           <v:shape id="_x0000_s1027" type="#_x0000_t75" style="position:absolute;left:0;text-align:left;margin-left:240pt;margin-top:137.2pt;width:200.8pt;height:200.8pt;z-index:251660288">
@@ -890,107 +877,107 @@
     <w:p>
       <w:pPr>
         <w:rPr>
-          <w:rFonts w:ascii="Arial" w:hAnsi="Arial" w:cs="Arial" w:hint="cs"/>
-          <w:sz w:val="28"/>
-          <w:szCs w:val="28"/>
-          <w:rtl/>
-        </w:rPr>
-      </w:pPr>
-    </w:p>
-    <w:p>
-      <w:pPr>
-        <w:rPr>
-          <w:rFonts w:ascii="Arial" w:hAnsi="Arial" w:cs="Arial" w:hint="cs"/>
-          <w:sz w:val="28"/>
-          <w:szCs w:val="28"/>
-          <w:rtl/>
-        </w:rPr>
-      </w:pPr>
-    </w:p>
-    <w:p>
-      <w:pPr>
-        <w:rPr>
-          <w:rFonts w:ascii="Arial" w:hAnsi="Arial" w:cs="Arial" w:hint="cs"/>
-          <w:sz w:val="28"/>
-          <w:szCs w:val="28"/>
-          <w:rtl/>
-        </w:rPr>
-      </w:pPr>
-    </w:p>
-    <w:p>
-      <w:pPr>
-        <w:rPr>
-          <w:rFonts w:ascii="Arial" w:hAnsi="Arial" w:cs="Arial" w:hint="cs"/>
-          <w:sz w:val="28"/>
-          <w:szCs w:val="28"/>
-          <w:rtl/>
-        </w:rPr>
-      </w:pPr>
-    </w:p>
-    <w:p>
-      <w:pPr>
-        <w:rPr>
-          <w:rFonts w:ascii="Arial" w:hAnsi="Arial" w:cs="Arial" w:hint="cs"/>
-          <w:sz w:val="28"/>
-          <w:szCs w:val="28"/>
-          <w:rtl/>
-        </w:rPr>
-      </w:pPr>
-    </w:p>
-    <w:p>
-      <w:pPr>
-        <w:rPr>
-          <w:rFonts w:ascii="Arial" w:hAnsi="Arial" w:cs="Arial" w:hint="cs"/>
-          <w:sz w:val="28"/>
-          <w:szCs w:val="28"/>
-          <w:rtl/>
-        </w:rPr>
-      </w:pPr>
-    </w:p>
-    <w:p>
-      <w:pPr>
-        <w:rPr>
-          <w:rFonts w:ascii="Arial" w:hAnsi="Arial" w:cs="Arial" w:hint="cs"/>
-          <w:sz w:val="28"/>
-          <w:szCs w:val="28"/>
-          <w:rtl/>
-        </w:rPr>
-      </w:pPr>
-    </w:p>
-    <w:p>
-      <w:pPr>
-        <w:rPr>
-          <w:rFonts w:ascii="Arial" w:hAnsi="Arial" w:cs="Arial" w:hint="cs"/>
-          <w:sz w:val="28"/>
-          <w:szCs w:val="28"/>
-          <w:rtl/>
-        </w:rPr>
-      </w:pPr>
-    </w:p>
-    <w:p>
-      <w:pPr>
-        <w:rPr>
-          <w:rFonts w:ascii="Arial" w:hAnsi="Arial" w:cs="Arial" w:hint="cs"/>
-          <w:sz w:val="28"/>
-          <w:szCs w:val="28"/>
-          <w:rtl/>
-        </w:rPr>
-      </w:pPr>
-    </w:p>
-    <w:p>
-      <w:pPr>
-        <w:rPr>
-          <w:rFonts w:ascii="Arial" w:hAnsi="Arial" w:cs="Arial" w:hint="cs"/>
-          <w:sz w:val="28"/>
-          <w:szCs w:val="28"/>
-          <w:rtl/>
-        </w:rPr>
-      </w:pPr>
-    </w:p>
-    <w:p>
-      <w:pPr>
-        <w:rPr>
-          <w:rFonts w:ascii="Arial" w:hAnsi="Arial" w:cs="Arial" w:hint="cs"/>
+          <w:rFonts w:ascii="Arial" w:hAnsi="Arial" w:cs="Arial"/>
+          <w:sz w:val="28"/>
+          <w:szCs w:val="28"/>
+          <w:rtl/>
+        </w:rPr>
+      </w:pPr>
+    </w:p>
+    <w:p>
+      <w:pPr>
+        <w:rPr>
+          <w:rFonts w:ascii="Arial" w:hAnsi="Arial" w:cs="Arial"/>
+          <w:sz w:val="28"/>
+          <w:szCs w:val="28"/>
+          <w:rtl/>
+        </w:rPr>
+      </w:pPr>
+    </w:p>
+    <w:p>
+      <w:pPr>
+        <w:rPr>
+          <w:rFonts w:ascii="Arial" w:hAnsi="Arial" w:cs="Arial"/>
+          <w:sz w:val="28"/>
+          <w:szCs w:val="28"/>
+          <w:rtl/>
+        </w:rPr>
+      </w:pPr>
+    </w:p>
+    <w:p>
+      <w:pPr>
+        <w:rPr>
+          <w:rFonts w:ascii="Arial" w:hAnsi="Arial" w:cs="Arial"/>
+          <w:sz w:val="28"/>
+          <w:szCs w:val="28"/>
+          <w:rtl/>
+        </w:rPr>
+      </w:pPr>
+    </w:p>
+    <w:p>
+      <w:pPr>
+        <w:rPr>
+          <w:rFonts w:ascii="Arial" w:hAnsi="Arial" w:cs="Arial"/>
+          <w:sz w:val="28"/>
+          <w:szCs w:val="28"/>
+          <w:rtl/>
+        </w:rPr>
+      </w:pPr>
+    </w:p>
+    <w:p>
+      <w:pPr>
+        <w:rPr>
+          <w:rFonts w:ascii="Arial" w:hAnsi="Arial" w:cs="Arial"/>
+          <w:sz w:val="28"/>
+          <w:szCs w:val="28"/>
+          <w:rtl/>
+        </w:rPr>
+      </w:pPr>
+    </w:p>
+    <w:p>
+      <w:pPr>
+        <w:rPr>
+          <w:rFonts w:ascii="Arial" w:hAnsi="Arial" w:cs="Arial"/>
+          <w:sz w:val="28"/>
+          <w:szCs w:val="28"/>
+          <w:rtl/>
+        </w:rPr>
+      </w:pPr>
+    </w:p>
+    <w:p>
+      <w:pPr>
+        <w:rPr>
+          <w:rFonts w:ascii="Arial" w:hAnsi="Arial" w:cs="Arial"/>
+          <w:sz w:val="28"/>
+          <w:szCs w:val="28"/>
+          <w:rtl/>
+        </w:rPr>
+      </w:pPr>
+    </w:p>
+    <w:p>
+      <w:pPr>
+        <w:rPr>
+          <w:rFonts w:ascii="Arial" w:hAnsi="Arial" w:cs="Arial"/>
+          <w:sz w:val="28"/>
+          <w:szCs w:val="28"/>
+          <w:rtl/>
+        </w:rPr>
+      </w:pPr>
+    </w:p>
+    <w:p>
+      <w:pPr>
+        <w:rPr>
+          <w:rFonts w:ascii="Arial" w:hAnsi="Arial" w:cs="Arial"/>
+          <w:sz w:val="28"/>
+          <w:szCs w:val="28"/>
+          <w:rtl/>
+        </w:rPr>
+      </w:pPr>
+    </w:p>
+    <w:p>
+      <w:pPr>
+        <w:rPr>
+          <w:rFonts w:ascii="Arial" w:hAnsi="Arial" w:cs="Arial"/>
           <w:sz w:val="28"/>
           <w:szCs w:val="28"/>
           <w:rtl/>
@@ -1010,7 +997,7 @@
       <w:pPr>
         <w:jc w:val="center"/>
         <w:rPr>
-          <w:rFonts w:ascii="Arial" w:hAnsi="Arial" w:cs="Arial" w:hint="cs"/>
+          <w:rFonts w:ascii="Arial" w:hAnsi="Arial" w:cs="Arial"/>
           <w:noProof/>
           <w:sz w:val="40"/>
           <w:szCs w:val="40"/>
@@ -1029,11 +1016,22 @@
         </w:rPr>
         <w:t>רדוקציה למסלול המילטון</w:t>
       </w:r>
-    </w:p>
-    <w:p>
-      <w:pPr>
-        <w:rPr>
-          <w:rFonts w:ascii="Arial" w:hAnsi="Arial" w:cs="Arial" w:hint="cs"/>
+      <w:r>
+        <w:rPr>
+          <w:rFonts w:ascii="Arial" w:hAnsi="Arial" w:cs="Arial" w:hint="cs"/>
+          <w:noProof/>
+          <w:sz w:val="40"/>
+          <w:szCs w:val="40"/>
+          <w:u w:val="single"/>
+          <w:rtl/>
+        </w:rPr>
+        <w:t xml:space="preserve"> עם אילוצים</w:t>
+      </w:r>
+    </w:p>
+    <w:p>
+      <w:pPr>
+        <w:rPr>
+          <w:rFonts w:ascii="Arial" w:hAnsi="Arial" w:cs="Arial"/>
           <w:sz w:val="28"/>
           <w:szCs w:val="28"/>
           <w:rtl/>
@@ -1073,7 +1071,7 @@
     <w:p>
       <w:pPr>
         <w:rPr>
-          <w:rFonts w:ascii="Arial" w:hAnsi="Arial" w:cs="Arial" w:hint="cs"/>
+          <w:rFonts w:ascii="Arial" w:hAnsi="Arial" w:cs="Arial"/>
           <w:sz w:val="28"/>
           <w:szCs w:val="28"/>
           <w:rtl/>
@@ -1093,7 +1091,7 @@
     <w:p>
       <w:pPr>
         <w:rPr>
-          <w:rFonts w:ascii="Arial" w:hAnsi="Arial" w:cs="Arial" w:hint="cs"/>
+          <w:rFonts w:ascii="Arial" w:hAnsi="Arial" w:cs="Arial"/>
           <w:sz w:val="28"/>
           <w:szCs w:val="28"/>
           <w:rtl/>
@@ -1112,7 +1110,7 @@
     <w:p>
       <w:pPr>
         <w:rPr>
-          <w:rFonts w:ascii="Arial" w:hAnsi="Arial" w:cs="Arial" w:hint="cs"/>
+          <w:rFonts w:ascii="Arial" w:hAnsi="Arial" w:cs="Arial"/>
           <w:sz w:val="28"/>
           <w:szCs w:val="28"/>
           <w:rtl/>
@@ -1146,7 +1144,6 @@
         </w:rPr>
         <w:t xml:space="preserve">מערך דו מימדי </w:t>
       </w:r>
-      <w:proofErr w:type="spellStart"/>
       <w:r>
         <w:rPr>
           <w:rFonts w:ascii="Arial" w:hAnsi="Arial" w:cs="Arial"/>
@@ -1155,7 +1152,6 @@
         </w:rPr>
         <w:t>nxn</w:t>
       </w:r>
-      <w:proofErr w:type="spellEnd"/>
       <w:r>
         <w:rPr>
           <w:rFonts w:ascii="Arial" w:hAnsi="Arial" w:cs="Arial" w:hint="cs"/>
@@ -1169,7 +1165,7 @@
     <w:p>
       <w:pPr>
         <w:rPr>
-          <w:rFonts w:ascii="Arial" w:hAnsi="Arial" w:cs="Arial" w:hint="cs"/>
+          <w:rFonts w:ascii="Arial" w:hAnsi="Arial" w:cs="Arial"/>
           <w:sz w:val="28"/>
           <w:szCs w:val="28"/>
           <w:rtl/>
@@ -1178,6 +1174,7 @@
       <w:r>
         <w:rPr>
           <w:noProof/>
+          <w:rtl/>
         </w:rPr>
         <w:pict>
           <v:shape id="_x0000_s1029" type="#_x0000_t75" style="position:absolute;left:0;text-align:left;margin-left:149.55pt;margin-top:24.9pt;width:138.75pt;height:142.5pt;z-index:251664384">
@@ -1199,67 +1196,67 @@
     <w:p>
       <w:pPr>
         <w:rPr>
-          <w:rFonts w:ascii="Arial" w:hAnsi="Arial" w:cs="Arial" w:hint="cs"/>
-          <w:sz w:val="28"/>
-          <w:szCs w:val="28"/>
-          <w:rtl/>
-        </w:rPr>
-      </w:pPr>
-    </w:p>
-    <w:p>
-      <w:pPr>
-        <w:rPr>
-          <w:rFonts w:ascii="Arial" w:hAnsi="Arial" w:cs="Arial" w:hint="cs"/>
-          <w:sz w:val="28"/>
-          <w:szCs w:val="28"/>
-          <w:rtl/>
-        </w:rPr>
-      </w:pPr>
-    </w:p>
-    <w:p>
-      <w:pPr>
-        <w:rPr>
-          <w:rFonts w:ascii="Arial" w:hAnsi="Arial" w:cs="Arial" w:hint="cs"/>
-          <w:sz w:val="28"/>
-          <w:szCs w:val="28"/>
-          <w:rtl/>
-        </w:rPr>
-      </w:pPr>
-    </w:p>
-    <w:p>
-      <w:pPr>
-        <w:rPr>
-          <w:rFonts w:ascii="Arial" w:hAnsi="Arial" w:cs="Arial" w:hint="cs"/>
-          <w:sz w:val="28"/>
-          <w:szCs w:val="28"/>
-          <w:rtl/>
-        </w:rPr>
-      </w:pPr>
-    </w:p>
-    <w:p>
-      <w:pPr>
-        <w:rPr>
-          <w:rFonts w:ascii="Arial" w:hAnsi="Arial" w:cs="Arial" w:hint="cs"/>
-          <w:sz w:val="28"/>
-          <w:szCs w:val="28"/>
-          <w:rtl/>
-        </w:rPr>
-      </w:pPr>
-    </w:p>
-    <w:p>
-      <w:pPr>
-        <w:rPr>
-          <w:rFonts w:ascii="Arial" w:hAnsi="Arial" w:cs="Arial" w:hint="cs"/>
-          <w:sz w:val="28"/>
-          <w:szCs w:val="28"/>
-          <w:rtl/>
-        </w:rPr>
-      </w:pPr>
-    </w:p>
-    <w:p>
-      <w:pPr>
-        <w:rPr>
-          <w:rFonts w:ascii="Arial" w:hAnsi="Arial" w:cs="Arial" w:hint="cs"/>
+          <w:rFonts w:ascii="Arial" w:hAnsi="Arial" w:cs="Arial"/>
+          <w:sz w:val="28"/>
+          <w:szCs w:val="28"/>
+          <w:rtl/>
+        </w:rPr>
+      </w:pPr>
+    </w:p>
+    <w:p>
+      <w:pPr>
+        <w:rPr>
+          <w:rFonts w:ascii="Arial" w:hAnsi="Arial" w:cs="Arial"/>
+          <w:sz w:val="28"/>
+          <w:szCs w:val="28"/>
+          <w:rtl/>
+        </w:rPr>
+      </w:pPr>
+    </w:p>
+    <w:p>
+      <w:pPr>
+        <w:rPr>
+          <w:rFonts w:ascii="Arial" w:hAnsi="Arial" w:cs="Arial"/>
+          <w:sz w:val="28"/>
+          <w:szCs w:val="28"/>
+          <w:rtl/>
+        </w:rPr>
+      </w:pPr>
+    </w:p>
+    <w:p>
+      <w:pPr>
+        <w:rPr>
+          <w:rFonts w:ascii="Arial" w:hAnsi="Arial" w:cs="Arial"/>
+          <w:sz w:val="28"/>
+          <w:szCs w:val="28"/>
+          <w:rtl/>
+        </w:rPr>
+      </w:pPr>
+    </w:p>
+    <w:p>
+      <w:pPr>
+        <w:rPr>
+          <w:rFonts w:ascii="Arial" w:hAnsi="Arial" w:cs="Arial"/>
+          <w:sz w:val="28"/>
+          <w:szCs w:val="28"/>
+          <w:rtl/>
+        </w:rPr>
+      </w:pPr>
+    </w:p>
+    <w:p>
+      <w:pPr>
+        <w:rPr>
+          <w:rFonts w:ascii="Arial" w:hAnsi="Arial" w:cs="Arial"/>
+          <w:sz w:val="28"/>
+          <w:szCs w:val="28"/>
+          <w:rtl/>
+        </w:rPr>
+      </w:pPr>
+    </w:p>
+    <w:p>
+      <w:pPr>
+        <w:rPr>
+          <w:rFonts w:ascii="Arial" w:hAnsi="Arial" w:cs="Arial"/>
           <w:sz w:val="28"/>
           <w:szCs w:val="28"/>
           <w:rtl/>
@@ -1306,7 +1303,7 @@
     <w:p>
       <w:pPr>
         <w:rPr>
-          <w:rFonts w:ascii="Arial" w:hAnsi="Arial" w:cs="Arial" w:hint="cs"/>
+          <w:rFonts w:ascii="Arial" w:hAnsi="Arial" w:cs="Arial"/>
           <w:sz w:val="24"/>
           <w:szCs w:val="24"/>
           <w:rtl/>
@@ -1333,7 +1330,7 @@
     <w:p>
       <w:pPr>
         <w:rPr>
-          <w:rFonts w:ascii="Arial" w:hAnsi="Arial" w:cs="Arial" w:hint="cs"/>
+          <w:rFonts w:ascii="Arial" w:hAnsi="Arial" w:cs="Arial"/>
           <w:sz w:val="28"/>
           <w:szCs w:val="28"/>
           <w:rtl/>
@@ -1377,7 +1374,6 @@
         </w:rPr>
         <w:t xml:space="preserve"> גרף דו-מימדי </w:t>
       </w:r>
-      <w:proofErr w:type="spellStart"/>
       <w:r>
         <w:rPr>
           <w:rFonts w:ascii="Arial" w:hAnsi="Arial" w:cs="Arial"/>
@@ -1386,7 +1382,6 @@
         </w:rPr>
         <w:t>mxn</w:t>
       </w:r>
-      <w:proofErr w:type="spellEnd"/>
       <w:r>
         <w:rPr>
           <w:rFonts w:ascii="Arial" w:hAnsi="Arial" w:cs="Arial" w:hint="cs"/>
@@ -1396,7 +1391,6 @@
         </w:rPr>
         <w:t xml:space="preserve">, אשר ניתן להצגה במערכת צירים אוקלידית </w:t>
       </w:r>
-      <w:proofErr w:type="spellStart"/>
       <w:r>
         <w:rPr>
           <w:rFonts w:ascii="Arial" w:hAnsi="Arial" w:cs="Arial"/>
@@ -1405,7 +1399,6 @@
         </w:rPr>
         <w:t>R^n</w:t>
       </w:r>
-      <w:proofErr w:type="spellEnd"/>
       <w:r>
         <w:rPr>
           <w:rFonts w:ascii="Arial" w:hAnsi="Arial" w:cs="Arial" w:hint="cs"/>
@@ -1419,7 +1412,7 @@
     <w:p>
       <w:pPr>
         <w:rPr>
-          <w:rFonts w:ascii="Arial" w:hAnsi="Arial" w:cs="Arial" w:hint="cs"/>
+          <w:rFonts w:ascii="Arial" w:hAnsi="Arial" w:cs="Arial"/>
           <w:sz w:val="28"/>
           <w:szCs w:val="28"/>
           <w:rtl/>
@@ -1438,7 +1431,7 @@
     <w:p>
       <w:pPr>
         <w:rPr>
-          <w:rFonts w:ascii="Arial" w:hAnsi="Arial" w:cs="Arial" w:hint="cs"/>
+          <w:rFonts w:ascii="Arial" w:hAnsi="Arial" w:cs="Arial"/>
           <w:noProof/>
           <w:sz w:val="24"/>
           <w:szCs w:val="24"/>
@@ -1448,6 +1441,7 @@
       <w:r>
         <w:rPr>
           <w:noProof/>
+          <w:rtl/>
         </w:rPr>
         <w:pict>
           <v:shape id="_x0000_s1030" type="#_x0000_t75" style="position:absolute;left:0;text-align:left;margin-left:126.3pt;margin-top:2.4pt;width:189pt;height:103.5pt;z-index:251666432">
@@ -1460,128 +1454,1421 @@
     <w:p>
       <w:pPr>
         <w:rPr>
-          <w:rFonts w:ascii="Arial" w:hAnsi="Arial" w:cs="Arial" w:hint="cs"/>
-          <w:sz w:val="28"/>
-          <w:szCs w:val="28"/>
-          <w:u w:val="single"/>
-          <w:rtl/>
-        </w:rPr>
-      </w:pPr>
-    </w:p>
-    <w:p>
-      <w:pPr>
-        <w:rPr>
-          <w:rFonts w:ascii="Arial" w:hAnsi="Arial" w:cs="Arial" w:hint="cs"/>
-          <w:sz w:val="28"/>
-          <w:szCs w:val="28"/>
-          <w:u w:val="single"/>
-          <w:rtl/>
-        </w:rPr>
-      </w:pPr>
-    </w:p>
-    <w:p>
-      <w:pPr>
-        <w:rPr>
-          <w:rFonts w:ascii="Arial" w:hAnsi="Arial" w:cs="Arial" w:hint="cs"/>
-          <w:sz w:val="28"/>
-          <w:szCs w:val="28"/>
-          <w:u w:val="single"/>
-          <w:rtl/>
-        </w:rPr>
-      </w:pPr>
-    </w:p>
-    <w:p>
-      <w:pPr>
-        <w:rPr>
-          <w:rFonts w:ascii="Arial" w:hAnsi="Arial" w:cs="Arial" w:hint="cs"/>
-          <w:sz w:val="28"/>
-          <w:szCs w:val="28"/>
-          <w:u w:val="single"/>
-          <w:rtl/>
-        </w:rPr>
-      </w:pPr>
-    </w:p>
-    <w:p>
-      <w:pPr>
-        <w:rPr>
-          <w:rFonts w:ascii="Arial" w:hAnsi="Arial" w:cs="Arial" w:hint="cs"/>
-          <w:sz w:val="28"/>
-          <w:szCs w:val="28"/>
-          <w:u w:val="single"/>
-          <w:rtl/>
-        </w:rPr>
-      </w:pPr>
-    </w:p>
-    <w:p>
-      <w:pPr>
-        <w:rPr>
-          <w:rFonts w:ascii="Arial" w:hAnsi="Arial" w:cs="Arial" w:hint="cs"/>
-          <w:sz w:val="28"/>
-          <w:szCs w:val="28"/>
-          <w:u w:val="single"/>
-          <w:rtl/>
-        </w:rPr>
-      </w:pPr>
-    </w:p>
-    <w:p>
-      <w:pPr>
-        <w:rPr>
-          <w:rFonts w:ascii="Arial" w:hAnsi="Arial" w:cs="Arial" w:hint="cs"/>
-          <w:sz w:val="28"/>
-          <w:szCs w:val="28"/>
-          <w:u w:val="single"/>
-          <w:rtl/>
-        </w:rPr>
-      </w:pPr>
-    </w:p>
-    <w:p>
-      <w:pPr>
-        <w:rPr>
-          <w:rFonts w:ascii="Arial" w:hAnsi="Arial" w:cs="Arial" w:hint="cs"/>
-          <w:sz w:val="28"/>
-          <w:szCs w:val="28"/>
-          <w:u w:val="single"/>
-          <w:rtl/>
-        </w:rPr>
-      </w:pPr>
-    </w:p>
-    <w:p>
-      <w:pPr>
-        <w:rPr>
-          <w:rFonts w:ascii="Arial" w:hAnsi="Arial" w:cs="Arial" w:hint="cs"/>
-          <w:sz w:val="28"/>
-          <w:szCs w:val="28"/>
-          <w:u w:val="single"/>
-          <w:rtl/>
-        </w:rPr>
-      </w:pPr>
-    </w:p>
-    <w:p>
-      <w:pPr>
-        <w:rPr>
-          <w:rFonts w:ascii="Arial" w:hAnsi="Arial" w:cs="Arial" w:hint="cs"/>
-          <w:sz w:val="28"/>
-          <w:szCs w:val="28"/>
-          <w:u w:val="single"/>
-          <w:rtl/>
-        </w:rPr>
-      </w:pPr>
-      <w:r>
-        <w:rPr>
-          <w:rFonts w:ascii="Arial" w:hAnsi="Arial" w:cs="Arial" w:hint="cs"/>
-          <w:sz w:val="28"/>
-          <w:szCs w:val="28"/>
-          <w:u w:val="single"/>
+          <w:rFonts w:ascii="Arial" w:hAnsi="Arial" w:cs="Arial"/>
+          <w:sz w:val="28"/>
+          <w:szCs w:val="28"/>
+          <w:u w:val="single"/>
+          <w:rtl/>
+        </w:rPr>
+      </w:pPr>
+    </w:p>
+    <w:p>
+      <w:pPr>
+        <w:rPr>
+          <w:rFonts w:ascii="Arial" w:hAnsi="Arial" w:cs="Arial"/>
+          <w:sz w:val="28"/>
+          <w:szCs w:val="28"/>
+          <w:u w:val="single"/>
+          <w:rtl/>
+        </w:rPr>
+      </w:pPr>
+    </w:p>
+    <w:p>
+      <w:pPr>
+        <w:rPr>
+          <w:rFonts w:ascii="Arial" w:hAnsi="Arial" w:cs="Arial"/>
+          <w:sz w:val="28"/>
+          <w:szCs w:val="28"/>
+          <w:u w:val="single"/>
+          <w:rtl/>
+        </w:rPr>
+      </w:pPr>
+    </w:p>
+    <w:p>
+      <w:pPr>
+        <w:rPr>
+          <w:rFonts w:ascii="Arial" w:hAnsi="Arial" w:cs="Arial"/>
+          <w:sz w:val="28"/>
+          <w:szCs w:val="28"/>
+          <w:u w:val="single"/>
+          <w:rtl/>
+        </w:rPr>
+      </w:pPr>
+    </w:p>
+    <w:p>
+      <w:pPr>
+        <w:rPr>
+          <w:rFonts w:ascii="Arial" w:hAnsi="Arial" w:cs="Arial" w:hint="cs"/>
+          <w:sz w:val="28"/>
+          <w:szCs w:val="28"/>
+          <w:u w:val="single"/>
+          <w:rtl/>
+        </w:rPr>
+      </w:pPr>
+      <w:r>
+        <w:rPr>
+          <w:rFonts w:ascii="Arial" w:hAnsi="Arial" w:cs="Arial" w:hint="cs"/>
+          <w:sz w:val="28"/>
+          <w:szCs w:val="28"/>
+          <w:u w:val="single"/>
+          <w:rtl/>
+        </w:rPr>
+        <w:t xml:space="preserve">נגדיר מסלול המילטון </w:t>
+      </w:r>
+      <w:r>
+        <w:rPr>
+          <w:rFonts w:ascii="Arial" w:hAnsi="Arial" w:cs="Arial" w:hint="cs"/>
+          <w:sz w:val="28"/>
+          <w:szCs w:val="28"/>
+          <w:u w:val="single"/>
+          <w:rtl/>
+        </w:rPr>
+        <w:t>שמקיים</w:t>
+      </w:r>
+      <w:r>
+        <w:rPr>
+          <w:rFonts w:ascii="Arial" w:hAnsi="Arial" w:cs="Arial" w:hint="cs"/>
+          <w:sz w:val="28"/>
+          <w:szCs w:val="28"/>
+          <w:u w:val="single"/>
+          <w:rtl/>
+        </w:rPr>
+        <w:t xml:space="preserve"> אילוצים על הקודקודים:</w:t>
+      </w:r>
+    </w:p>
+    <w:p>
+      <w:pPr>
+        <w:rPr>
+          <w:rFonts w:ascii="Arial" w:hAnsi="Arial" w:cs="Arial" w:hint="cs"/>
+          <w:sz w:val="28"/>
+          <w:szCs w:val="28"/>
+          <w:rtl/>
+        </w:rPr>
+      </w:pPr>
+      <w:r>
+        <w:rPr>
+          <w:rFonts w:ascii="Arial" w:hAnsi="Arial" w:cs="Arial" w:hint="cs"/>
+          <w:sz w:val="28"/>
+          <w:szCs w:val="28"/>
+          <w:rtl/>
+        </w:rPr>
+        <w:t xml:space="preserve">בהינתן גרף </w:t>
+      </w:r>
+      <w:r>
+        <w:rPr>
+          <w:rFonts w:ascii="Arial" w:hAnsi="Arial" w:cs="Arial"/>
+          <w:sz w:val="28"/>
+          <w:szCs w:val="28"/>
+        </w:rPr>
+        <w:t>G=(V,E)</w:t>
+      </w:r>
+      <w:r>
+        <w:rPr>
+          <w:rFonts w:ascii="Arial" w:hAnsi="Arial" w:cs="Arial" w:hint="cs"/>
+          <w:sz w:val="28"/>
+          <w:szCs w:val="28"/>
+          <w:rtl/>
+        </w:rPr>
+        <w:t xml:space="preserve">, כאשר לכל קודקוד </w:t>
+      </w:r>
+      <w:r>
+        <w:rPr>
+          <w:rFonts w:ascii="Arial" w:hAnsi="Arial" w:cs="Arial"/>
+          <w:sz w:val="28"/>
+          <w:szCs w:val="28"/>
+        </w:rPr>
+        <w:t>v in V</w:t>
+      </w:r>
+      <w:r>
+        <w:rPr>
+          <w:rFonts w:ascii="Arial" w:hAnsi="Arial" w:cs="Arial" w:hint="cs"/>
+          <w:sz w:val="28"/>
+          <w:szCs w:val="28"/>
+          <w:rtl/>
+        </w:rPr>
+        <w:t xml:space="preserve">, </w:t>
+      </w:r>
+      <w:r>
+        <w:rPr>
+          <w:rFonts w:ascii="Arial" w:hAnsi="Arial" w:cs="Arial" w:hint="cs"/>
+          <w:sz w:val="28"/>
+          <w:szCs w:val="28"/>
+          <w:rtl/>
+        </w:rPr>
+        <w:t>נגדיר אילוצים באופן הבא:</w:t>
+      </w:r>
+    </w:p>
+    <w:p>
+      <w:pPr>
+        <w:pStyle w:val="ListParagraph"/>
+        <w:numPr>
+          <w:ilvl w:val="0"/>
+          <w:numId w:val="15"/>
+        </w:numPr>
+        <w:rPr>
+          <w:rFonts w:ascii="Arial" w:hAnsi="Arial" w:cs="Arial" w:hint="cs"/>
+          <w:sz w:val="28"/>
+          <w:szCs w:val="28"/>
+        </w:rPr>
+      </w:pPr>
+      <w:r>
+        <w:rPr>
+          <w:rFonts w:ascii="Arial" w:hAnsi="Arial" w:cs="Arial" w:hint="cs"/>
+          <w:sz w:val="28"/>
+          <w:szCs w:val="28"/>
+          <w:rtl/>
+        </w:rPr>
+        <w:t xml:space="preserve">לכל קודקוד </w:t>
+      </w:r>
+      <w:r>
+        <w:rPr>
+          <w:rFonts w:ascii="Arial" w:hAnsi="Arial" w:cs="Arial" w:hint="cs"/>
+          <w:sz w:val="28"/>
+          <w:szCs w:val="28"/>
+          <w:rtl/>
+        </w:rPr>
+        <w:t>יש ערך מסוים (מספר טבעי כלשהו), או אי</w:t>
+      </w:r>
+      <w:r>
+        <w:rPr>
+          <w:rFonts w:ascii="Arial" w:hAnsi="Arial" w:cs="Arial" w:hint="cs"/>
+          <w:sz w:val="28"/>
+          <w:szCs w:val="28"/>
+          <w:rtl/>
+        </w:rPr>
+        <w:t>ן ערך (נייצג ע"י המספר מינוס 1).</w:t>
+      </w:r>
+    </w:p>
+    <w:p>
+      <w:pPr>
+        <w:pStyle w:val="ListParagraph"/>
+        <w:numPr>
+          <w:ilvl w:val="0"/>
+          <w:numId w:val="15"/>
+        </w:numPr>
+        <w:rPr>
+          <w:rFonts w:ascii="Arial" w:hAnsi="Arial" w:cs="Arial" w:hint="cs"/>
+          <w:sz w:val="28"/>
+          <w:szCs w:val="28"/>
+        </w:rPr>
+      </w:pPr>
+      <w:r>
+        <w:rPr>
+          <w:rFonts w:ascii="Arial" w:hAnsi="Arial" w:cs="Arial" w:hint="cs"/>
+          <w:sz w:val="28"/>
+          <w:szCs w:val="28"/>
+          <w:rtl/>
+        </w:rPr>
+        <w:t>רשימת הערכים המתאימים לקודקודים תגדיר את האילוצים עבור אותו הגרף.</w:t>
+      </w:r>
+    </w:p>
+    <w:p>
+      <w:pPr>
+        <w:pStyle w:val="ListParagraph"/>
+        <w:rPr>
+          <w:rFonts w:ascii="Arial" w:hAnsi="Arial" w:cs="Arial" w:hint="cs"/>
+          <w:sz w:val="28"/>
+          <w:szCs w:val="28"/>
+          <w:rtl/>
+        </w:rPr>
+      </w:pPr>
+      <w:r>
+        <w:rPr>
+          <w:rFonts w:ascii="Arial" w:hAnsi="Arial" w:cs="Arial" w:hint="cs"/>
+          <w:sz w:val="28"/>
+          <w:szCs w:val="28"/>
           <w:rtl/>
         </w:rPr>
         <w:lastRenderedPageBreak/>
-        <w:t>אלגוריתם לפיתרון בעיית החידאתו בעזרת רדוקציה למסלול המילטון:</w:t>
-      </w:r>
-    </w:p>
-    <w:p>
-      <w:pPr>
-        <w:rPr>
-          <w:rFonts w:ascii="Arial" w:hAnsi="Arial" w:cs="Arial" w:hint="cs"/>
+        <w:t>מסלול</w:t>
+      </w:r>
+      <w:r>
+        <w:rPr>
+          <w:rFonts w:ascii="Arial" w:hAnsi="Arial" w:cs="Arial" w:hint="cs"/>
+          <w:sz w:val="28"/>
+          <w:szCs w:val="28"/>
+          <w:rtl/>
+        </w:rPr>
+        <w:t xml:space="preserve"> המילטון עם אילוצים </w:t>
+      </w:r>
+      <w:r>
+        <w:rPr>
+          <w:rFonts w:ascii="Arial" w:hAnsi="Arial" w:cs="Arial" w:hint="cs"/>
+          <w:sz w:val="28"/>
+          <w:szCs w:val="28"/>
+          <w:rtl/>
+        </w:rPr>
+        <w:t xml:space="preserve">יהיה מסלול המילטון אשר מקיים כי עבור המסלול </w:t>
+      </w:r>
+      <w:r>
+        <w:rPr>
+          <w:rFonts w:ascii="Arial" w:hAnsi="Arial" w:cs="Arial"/>
+          <w:sz w:val="28"/>
+          <w:szCs w:val="28"/>
+        </w:rPr>
+        <w:t>P = (</w:t>
+      </w:r>
+      <m:oMath>
+        <m:r>
+          <w:rPr>
+            <w:rFonts w:ascii="Cambria Math" w:hAnsi="Cambria Math" w:cs="Arial"/>
+            <w:sz w:val="28"/>
+            <w:szCs w:val="28"/>
+          </w:rPr>
+          <m:t>v1</m:t>
+        </m:r>
+      </m:oMath>
+      <w:r>
+        <w:rPr>
+          <w:rFonts w:ascii="Arial" w:hAnsi="Arial" w:cs="Arial"/>
+          <w:sz w:val="28"/>
+          <w:szCs w:val="28"/>
+        </w:rPr>
+        <w:t>,</w:t>
+      </w:r>
+      <m:oMath>
+        <m:r>
+          <w:rPr>
+            <w:rFonts w:ascii="Cambria Math" w:hAnsi="Cambria Math" w:cs="Arial"/>
+            <w:sz w:val="28"/>
+            <w:szCs w:val="28"/>
+          </w:rPr>
+          <m:t xml:space="preserve"> </m:t>
+        </m:r>
+        <m:r>
+          <w:rPr>
+            <w:rFonts w:ascii="Cambria Math" w:hAnsi="Cambria Math" w:cs="Arial"/>
+            <w:sz w:val="28"/>
+            <w:szCs w:val="28"/>
+          </w:rPr>
+          <m:t>v</m:t>
+        </m:r>
+        <m:r>
+          <w:rPr>
+            <w:rFonts w:ascii="Cambria Math" w:hAnsi="Cambria Math" w:cs="Arial"/>
+            <w:sz w:val="28"/>
+            <w:szCs w:val="28"/>
+          </w:rPr>
+          <m:t>2</m:t>
+        </m:r>
+      </m:oMath>
+      <w:r>
+        <w:rPr>
+          <w:rFonts w:ascii="Arial" w:hAnsi="Arial" w:cs="Arial"/>
+          <w:sz w:val="28"/>
+          <w:szCs w:val="28"/>
+        </w:rPr>
+        <w:t>,</w:t>
+      </w:r>
+      <m:oMath>
+        <m:r>
+          <w:rPr>
+            <w:rFonts w:ascii="Cambria Math" w:hAnsi="Cambria Math" w:cs="Arial"/>
+            <w:sz w:val="28"/>
+            <w:szCs w:val="28"/>
+          </w:rPr>
+          <m:t xml:space="preserve"> </m:t>
+        </m:r>
+        <m:r>
+          <w:rPr>
+            <w:rFonts w:ascii="Cambria Math" w:hAnsi="Cambria Math" w:cs="Arial"/>
+            <w:sz w:val="28"/>
+            <w:szCs w:val="28"/>
+          </w:rPr>
+          <m:t>v</m:t>
+        </m:r>
+        <m:r>
+          <w:rPr>
+            <w:rFonts w:ascii="Cambria Math" w:hAnsi="Cambria Math" w:cs="Arial"/>
+            <w:sz w:val="28"/>
+            <w:szCs w:val="28"/>
+          </w:rPr>
+          <m:t>3</m:t>
+        </m:r>
+      </m:oMath>
+      <w:r>
+        <w:rPr>
+          <w:rFonts w:ascii="Arial" w:hAnsi="Arial" w:cs="Arial"/>
+          <w:sz w:val="28"/>
+          <w:szCs w:val="28"/>
+        </w:rPr>
+        <w:t>,</w:t>
+      </w:r>
+      <m:oMath>
+        <m:r>
+          <w:rPr>
+            <w:rFonts w:ascii="Cambria Math" w:hAnsi="Cambria Math" w:cs="Arial"/>
+            <w:sz w:val="28"/>
+            <w:szCs w:val="28"/>
+          </w:rPr>
+          <m:t xml:space="preserve"> </m:t>
+        </m:r>
+        <m:r>
+          <w:rPr>
+            <w:rFonts w:ascii="Cambria Math" w:hAnsi="Cambria Math" w:cs="Arial"/>
+            <w:sz w:val="28"/>
+            <w:szCs w:val="28"/>
+          </w:rPr>
+          <m:t>v</m:t>
+        </m:r>
+        <m:r>
+          <w:rPr>
+            <w:rFonts w:ascii="Cambria Math" w:hAnsi="Cambria Math" w:cs="Arial"/>
+            <w:sz w:val="28"/>
+            <w:szCs w:val="28"/>
+          </w:rPr>
+          <m:t>4</m:t>
+        </m:r>
+      </m:oMath>
+      <w:r>
+        <w:rPr>
+          <w:rFonts w:ascii="Arial" w:hAnsi="Arial" w:cs="Arial"/>
+          <w:sz w:val="28"/>
+          <w:szCs w:val="28"/>
+        </w:rPr>
+        <w:t>,…,</w:t>
+      </w:r>
+      <m:oMath>
+        <m:r>
+          <w:rPr>
+            <w:rFonts w:ascii="Cambria Math" w:hAnsi="Cambria Math" w:cs="Arial"/>
+            <w:sz w:val="28"/>
+            <w:szCs w:val="28"/>
+          </w:rPr>
+          <m:t xml:space="preserve"> </m:t>
+        </m:r>
+        <m:r>
+          <w:rPr>
+            <w:rFonts w:ascii="Cambria Math" w:hAnsi="Cambria Math" w:cs="Arial"/>
+            <w:sz w:val="28"/>
+            <w:szCs w:val="28"/>
+          </w:rPr>
+          <m:t>v</m:t>
+        </m:r>
+        <m:r>
+          <w:rPr>
+            <w:rFonts w:ascii="Cambria Math" w:hAnsi="Cambria Math" w:cs="Arial"/>
+            <w:sz w:val="28"/>
+            <w:szCs w:val="28"/>
+          </w:rPr>
+          <m:t>n</m:t>
+        </m:r>
+      </m:oMath>
+      <w:r>
+        <w:rPr>
+          <w:rFonts w:ascii="Arial" w:hAnsi="Arial" w:cs="Arial"/>
+          <w:sz w:val="28"/>
+          <w:szCs w:val="28"/>
+        </w:rPr>
+        <w:t>)</w:t>
+      </w:r>
+      <w:r>
+        <w:rPr>
+          <w:rFonts w:ascii="Arial" w:hAnsi="Arial" w:cs="Arial" w:hint="cs"/>
+          <w:sz w:val="28"/>
+          <w:szCs w:val="28"/>
+          <w:rtl/>
+        </w:rPr>
+        <w:t>, אם הקודקוד ה-</w:t>
+      </w:r>
+      <w:r>
+        <w:rPr>
+          <w:rFonts w:ascii="Arial" w:hAnsi="Arial" w:cs="Arial"/>
+          <w:sz w:val="28"/>
+          <w:szCs w:val="28"/>
+        </w:rPr>
+        <w:t>i</w:t>
+      </w:r>
+      <w:r>
+        <w:rPr>
+          <w:rFonts w:ascii="Arial" w:hAnsi="Arial" w:cs="Arial" w:hint="cs"/>
+          <w:sz w:val="28"/>
+          <w:szCs w:val="28"/>
+          <w:rtl/>
+        </w:rPr>
+        <w:t xml:space="preserve"> במסלול הוא בעל ערך </w:t>
+      </w:r>
+      <w:r>
+        <w:rPr>
+          <w:rFonts w:ascii="Arial" w:hAnsi="Arial" w:cs="Arial"/>
+          <w:sz w:val="28"/>
+          <w:szCs w:val="28"/>
+        </w:rPr>
+        <w:t>k != -1</w:t>
+      </w:r>
+      <w:r>
+        <w:rPr>
+          <w:rFonts w:ascii="Arial" w:hAnsi="Arial" w:cs="Arial" w:hint="cs"/>
+          <w:sz w:val="28"/>
+          <w:szCs w:val="28"/>
+          <w:rtl/>
+        </w:rPr>
+        <w:t xml:space="preserve">, אזי </w:t>
+      </w:r>
+      <w:r>
+        <w:rPr>
+          <w:rFonts w:ascii="Arial" w:hAnsi="Arial" w:cs="Arial"/>
+          <w:sz w:val="28"/>
+          <w:szCs w:val="28"/>
+        </w:rPr>
+        <w:t>i=k</w:t>
+      </w:r>
+      <w:r>
+        <w:rPr>
+          <w:rFonts w:ascii="Arial" w:hAnsi="Arial" w:cs="Arial" w:hint="cs"/>
+          <w:sz w:val="28"/>
+          <w:szCs w:val="28"/>
+          <w:rtl/>
+        </w:rPr>
+        <w:t>.</w:t>
+      </w:r>
+    </w:p>
+    <w:p>
+      <w:pPr>
+        <w:rPr>
+          <w:rFonts w:ascii="Arial" w:hAnsi="Arial" w:cs="Arial" w:hint="cs"/>
+          <w:sz w:val="28"/>
+          <w:szCs w:val="28"/>
+          <w:u w:val="single"/>
+          <w:rtl/>
+        </w:rPr>
+      </w:pPr>
+    </w:p>
+    <w:p>
+      <w:pPr>
+        <w:rPr>
+          <w:rFonts w:ascii="Arial" w:hAnsi="Arial" w:cs="Arial" w:hint="cs"/>
+          <w:sz w:val="28"/>
+          <w:szCs w:val="28"/>
+          <w:u w:val="single"/>
+          <w:rtl/>
+        </w:rPr>
+      </w:pPr>
+      <w:r>
+        <w:rPr>
+          <w:rFonts w:ascii="Arial" w:hAnsi="Arial" w:cs="Arial" w:hint="cs"/>
+          <w:noProof/>
+          <w:sz w:val="28"/>
+          <w:szCs w:val="28"/>
+          <w:u w:val="single"/>
+          <w:rtl/>
+        </w:rPr>
+        <w:pict>
+          <v:shapetype id="_x0000_t32" coordsize="21600,21600" o:spt="32" o:oned="t" path="m,l21600,21600e" filled="f">
+            <v:path arrowok="t" fillok="f" o:connecttype="none"/>
+            <o:lock v:ext="edit" shapetype="t"/>
+          </v:shapetype>
+          <v:shape id="_x0000_s1038" type="#_x0000_t32" style="position:absolute;left:0;text-align:left;margin-left:209.25pt;margin-top:21.75pt;width:55.5pt;height:0;z-index:251673600" o:connectortype="straight">
+            <v:stroke endarrow="block"/>
+            <w10:wrap anchorx="page"/>
+          </v:shape>
+        </w:pict>
+      </w:r>
+      <w:r>
+        <w:rPr>
+          <w:rFonts w:ascii="Arial" w:hAnsi="Arial" w:cs="Arial" w:hint="cs"/>
+          <w:noProof/>
+          <w:sz w:val="28"/>
+          <w:szCs w:val="28"/>
+          <w:u w:val="single"/>
+          <w:rtl/>
+        </w:rPr>
+        <w:pict>
+          <v:shape id="_x0000_s1037" type="#_x0000_t32" style="position:absolute;left:0;text-align:left;margin-left:123.75pt;margin-top:21.75pt;width:43.5pt;height:0;z-index:251672576" o:connectortype="straight">
+            <v:stroke endarrow="block"/>
+            <w10:wrap anchorx="page"/>
+          </v:shape>
+        </w:pict>
+      </w:r>
+      <w:r>
+        <w:rPr>
+          <w:rFonts w:ascii="Arial" w:hAnsi="Arial" w:cs="Arial" w:hint="cs"/>
+          <w:noProof/>
+          <w:sz w:val="28"/>
+          <w:szCs w:val="28"/>
+          <w:u w:val="single"/>
+          <w:rtl/>
+        </w:rPr>
+        <w:pict>
+          <v:oval id="_x0000_s1034" style="position:absolute;left:0;text-align:left;margin-left:264.75pt;margin-top:0;width:42pt;height:48.75pt;z-index:251669504">
+            <v:textbox>
+              <w:txbxContent>
+                <w:p>
+                  <m:oMathPara>
+                    <m:oMath>
+                      <m:r>
+                        <w:rPr>
+                          <w:rFonts w:ascii="Cambria Math" w:hAnsi="Cambria Math"/>
+                        </w:rPr>
+                        <m:t>V</m:t>
+                      </m:r>
+                      <m:r>
+                        <w:rPr>
+                          <w:rFonts w:ascii="Cambria Math" w:hAnsi="Cambria Math"/>
+                        </w:rPr>
+                        <m:t>4</m:t>
+                      </m:r>
+                    </m:oMath>
+                  </m:oMathPara>
+                </w:p>
+                <w:p/>
+              </w:txbxContent>
+            </v:textbox>
+            <w10:wrap anchorx="page"/>
+          </v:oval>
+        </w:pict>
+      </w:r>
+      <w:r>
+        <w:rPr>
+          <w:rFonts w:ascii="Arial" w:hAnsi="Arial" w:cs="Arial" w:hint="cs"/>
+          <w:noProof/>
+          <w:sz w:val="28"/>
+          <w:szCs w:val="28"/>
+          <w:u w:val="single"/>
+          <w:rtl/>
+        </w:rPr>
+        <w:pict>
+          <v:oval id="_x0000_s1033" style="position:absolute;left:0;text-align:left;margin-left:167.25pt;margin-top:0;width:42pt;height:48.75pt;z-index:251668480">
+            <v:textbox>
+              <w:txbxContent>
+                <w:p>
+                  <m:oMathPara>
+                    <m:oMath>
+                      <m:r>
+                        <w:rPr>
+                          <w:rFonts w:ascii="Cambria Math" w:hAnsi="Cambria Math"/>
+                        </w:rPr>
+                        <m:t>V</m:t>
+                      </m:r>
+                      <m:r>
+                        <w:rPr>
+                          <w:rFonts w:ascii="Cambria Math" w:hAnsi="Cambria Math"/>
+                        </w:rPr>
+                        <m:t>2</m:t>
+                      </m:r>
+                    </m:oMath>
+                  </m:oMathPara>
+                </w:p>
+                <w:p>
+                  <w:pPr>
+                    <w:rPr>
+                      <w:rFonts w:hint="cs"/>
+                    </w:rPr>
+                  </w:pPr>
+                </w:p>
+              </w:txbxContent>
+            </v:textbox>
+            <w10:wrap anchorx="page"/>
+          </v:oval>
+        </w:pict>
+      </w:r>
+      <w:r>
+        <w:rPr>
+          <w:rFonts w:ascii="Arial" w:hAnsi="Arial" w:cs="Arial" w:hint="cs"/>
+          <w:noProof/>
+          <w:sz w:val="28"/>
+          <w:szCs w:val="28"/>
+          <w:u w:val="single"/>
+          <w:rtl/>
+        </w:rPr>
+        <w:pict>
+          <v:oval id="_x0000_s1032" style="position:absolute;left:0;text-align:left;margin-left:81.75pt;margin-top:0;width:42pt;height:48.75pt;z-index:251667456">
+            <v:textbox>
+              <w:txbxContent>
+                <w:p>
+                  <w:pPr>
+                    <w:rPr>
+                      <w:rFonts w:eastAsiaTheme="minorEastAsia"/>
+                    </w:rPr>
+                  </w:pPr>
+                  <m:oMathPara>
+                    <m:oMath>
+                      <m:r>
+                        <w:rPr>
+                          <w:rFonts w:ascii="Cambria Math" w:hAnsi="Cambria Math"/>
+                        </w:rPr>
+                        <m:t>V</m:t>
+                      </m:r>
+                      <m:r>
+                        <w:rPr>
+                          <w:rFonts w:ascii="Cambria Math" w:hAnsi="Cambria Math"/>
+                        </w:rPr>
+                        <m:t>1</m:t>
+                      </m:r>
+                    </m:oMath>
+                  </m:oMathPara>
+                </w:p>
+              </w:txbxContent>
+            </v:textbox>
+            <w10:wrap anchorx="page"/>
+          </v:oval>
+        </w:pict>
+      </w:r>
+      <w:r>
+        <w:rPr>
+          <w:rFonts w:ascii="Arial" w:hAnsi="Arial" w:cs="Arial" w:hint="cs"/>
+          <w:sz w:val="28"/>
+          <w:szCs w:val="28"/>
+          <w:u w:val="single"/>
+          <w:rtl/>
+        </w:rPr>
+        <w:t>דוגמא:</w:t>
+      </w:r>
+      <w:r>
+        <w:rPr>
+          <w:rFonts w:ascii="Arial" w:hAnsi="Arial" w:cs="Arial" w:hint="cs"/>
+          <w:sz w:val="28"/>
+          <w:szCs w:val="28"/>
+          <w:u w:val="single"/>
+          <w:rtl/>
+        </w:rPr>
+        <w:t xml:space="preserve"> </w:t>
+      </w:r>
+    </w:p>
+    <w:p>
+      <w:pPr>
+        <w:rPr>
+          <w:rFonts w:ascii="Arial" w:hAnsi="Arial" w:cs="Arial" w:hint="cs"/>
+          <w:sz w:val="28"/>
+          <w:szCs w:val="28"/>
+          <w:u w:val="single"/>
+          <w:rtl/>
+        </w:rPr>
+      </w:pPr>
+      <w:r>
+        <w:rPr>
+          <w:rFonts w:ascii="Arial" w:hAnsi="Arial" w:cs="Arial" w:hint="cs"/>
+          <w:noProof/>
+          <w:sz w:val="28"/>
+          <w:szCs w:val="28"/>
+          <w:u w:val="single"/>
+          <w:rtl/>
+        </w:rPr>
+        <w:pict>
+          <v:shape id="_x0000_s1042" type="#_x0000_t32" style="position:absolute;left:0;text-align:left;margin-left:198pt;margin-top:19.65pt;width:.75pt;height:51pt;flip:y;z-index:251676672" o:connectortype="straight">
+            <v:stroke endarrow="block"/>
+            <w10:wrap anchorx="page"/>
+          </v:shape>
+        </w:pict>
+      </w:r>
+      <w:r>
+        <w:rPr>
+          <w:rFonts w:ascii="Arial" w:hAnsi="Arial" w:cs="Arial" w:hint="cs"/>
+          <w:noProof/>
+          <w:sz w:val="28"/>
+          <w:szCs w:val="28"/>
+          <w:u w:val="single"/>
+          <w:rtl/>
+        </w:rPr>
+        <w:pict>
+          <v:shape id="_x0000_s1041" type="#_x0000_t32" style="position:absolute;left:0;text-align:left;margin-left:187.5pt;margin-top:23.4pt;width:.75pt;height:47.25pt;z-index:251675648" o:connectortype="straight">
+            <v:stroke endarrow="block"/>
+            <w10:wrap anchorx="page"/>
+          </v:shape>
+        </w:pict>
+      </w:r>
+      <w:r>
+        <w:rPr>
+          <w:rFonts w:ascii="Arial" w:hAnsi="Arial" w:cs="Arial" w:hint="cs"/>
+          <w:noProof/>
+          <w:sz w:val="28"/>
+          <w:szCs w:val="28"/>
+          <w:u w:val="single"/>
+          <w:rtl/>
+        </w:rPr>
+        <w:pict>
+          <v:shape id="_x0000_s1039" type="#_x0000_t32" style="position:absolute;left:0;text-align:left;margin-left:209.25pt;margin-top:19.65pt;width:65.25pt;height:64.5pt;flip:y;z-index:251674624" o:connectortype="straight">
+            <v:stroke endarrow="block"/>
+            <w10:wrap anchorx="page"/>
+          </v:shape>
+        </w:pict>
+      </w:r>
+      <w:r>
+        <w:rPr>
+          <w:rFonts w:ascii="Arial" w:hAnsi="Arial" w:cs="Arial" w:hint="cs"/>
+          <w:noProof/>
+          <w:sz w:val="28"/>
+          <w:szCs w:val="28"/>
+          <w:u w:val="single"/>
+          <w:rtl/>
+        </w:rPr>
+        <w:pict>
+          <v:shape id="_x0000_s1036" type="#_x0000_t32" style="position:absolute;left:0;text-align:left;margin-left:114.75pt;margin-top:19.65pt;width:56.25pt;height:59.25pt;z-index:251671552" o:connectortype="straight">
+            <v:stroke endarrow="block"/>
+            <w10:wrap anchorx="page"/>
+          </v:shape>
+        </w:pict>
+      </w:r>
+    </w:p>
+    <w:p>
+      <w:pPr>
+        <w:rPr>
+          <w:rFonts w:ascii="Arial" w:hAnsi="Arial" w:cs="Arial"/>
+          <w:sz w:val="28"/>
+          <w:szCs w:val="28"/>
+          <w:u w:val="single"/>
+          <w:rtl/>
+        </w:rPr>
+      </w:pPr>
+    </w:p>
+    <w:p>
+      <w:pPr>
+        <w:rPr>
+          <w:rFonts w:ascii="Arial" w:hAnsi="Arial" w:cs="Arial"/>
+          <w:sz w:val="28"/>
+          <w:szCs w:val="28"/>
+          <w:u w:val="single"/>
+          <w:rtl/>
+        </w:rPr>
+      </w:pPr>
+      <w:r>
+        <w:rPr>
+          <w:rFonts w:ascii="Arial" w:hAnsi="Arial" w:cs="Arial" w:hint="cs"/>
+          <w:noProof/>
+          <w:sz w:val="28"/>
+          <w:szCs w:val="28"/>
+          <w:u w:val="single"/>
+          <w:rtl/>
+        </w:rPr>
+        <w:pict>
+          <v:oval id="_x0000_s1035" style="position:absolute;left:0;text-align:left;margin-left:167.25pt;margin-top:19.9pt;width:42pt;height:48.75pt;z-index:251670528">
+            <v:textbox style="mso-next-textbox:#_x0000_s1035">
+              <w:txbxContent>
+                <w:p>
+                  <m:oMathPara>
+                    <m:oMath>
+                      <m:r>
+                        <w:rPr>
+                          <w:rFonts w:ascii="Cambria Math" w:hAnsi="Cambria Math"/>
+                        </w:rPr>
+                        <m:t>V</m:t>
+                      </m:r>
+                      <m:r>
+                        <w:rPr>
+                          <w:rFonts w:ascii="Cambria Math" w:hAnsi="Cambria Math"/>
+                        </w:rPr>
+                        <m:t>3</m:t>
+                      </m:r>
+                    </m:oMath>
+                  </m:oMathPara>
+                </w:p>
+                <w:p/>
+              </w:txbxContent>
+            </v:textbox>
+            <w10:wrap anchorx="page"/>
+          </v:oval>
+        </w:pict>
+      </w:r>
+    </w:p>
+    <w:p>
+      <w:pPr>
+        <w:rPr>
+          <w:rFonts w:ascii="Arial" w:hAnsi="Arial" w:cs="Arial"/>
+          <w:sz w:val="28"/>
+          <w:szCs w:val="28"/>
+          <w:u w:val="single"/>
+          <w:rtl/>
+        </w:rPr>
+      </w:pPr>
+    </w:p>
+    <w:p>
+      <w:pPr>
+        <w:rPr>
+          <w:rFonts w:ascii="Arial" w:hAnsi="Arial" w:cs="Arial" w:hint="cs"/>
+          <w:sz w:val="28"/>
+          <w:szCs w:val="28"/>
+          <w:u w:val="single"/>
+          <w:rtl/>
+        </w:rPr>
+      </w:pPr>
+    </w:p>
+    <w:p>
+      <w:pPr>
+        <w:rPr>
+          <w:rFonts w:ascii="Arial" w:hAnsi="Arial" w:cs="Arial" w:hint="cs"/>
+          <w:i/>
+          <w:sz w:val="28"/>
+          <w:szCs w:val="28"/>
+          <w:rtl/>
+        </w:rPr>
+      </w:pPr>
+      <w:r>
+        <w:rPr>
+          <w:rFonts w:ascii="Arial" w:hAnsi="Arial" w:cs="Arial" w:hint="cs"/>
+          <w:sz w:val="28"/>
+          <w:szCs w:val="28"/>
+          <w:u w:val="single"/>
+          <w:rtl/>
+        </w:rPr>
+        <w:t>עם הערכים:</w:t>
+      </w:r>
+      <w:r>
+        <w:rPr>
+          <w:rFonts w:ascii="Arial" w:hAnsi="Arial" w:cs="Arial" w:hint="cs"/>
+          <w:sz w:val="28"/>
+          <w:szCs w:val="28"/>
+          <w:rtl/>
+        </w:rPr>
+        <w:t xml:space="preserve"> </w:t>
+      </w:r>
+      <m:oMath>
+        <m:r>
+          <m:rPr>
+            <m:sty m:val="p"/>
+          </m:rPr>
+          <w:rPr>
+            <w:rFonts w:ascii="Cambria Math" w:hAnsi="Cambria Math" w:cs="Arial"/>
+            <w:sz w:val="28"/>
+            <w:szCs w:val="28"/>
+          </w:rPr>
+          <m:t>v</m:t>
+        </m:r>
+        <m:r>
+          <m:rPr>
+            <m:sty m:val="p"/>
+          </m:rPr>
+          <w:rPr>
+            <w:rFonts w:ascii="Cambria Math" w:hAnsi="Cambria Math" w:cs="Arial"/>
+            <w:sz w:val="28"/>
+            <w:szCs w:val="28"/>
+          </w:rPr>
+          <m:t>1=</m:t>
+        </m:r>
+        <m:r>
+          <w:rPr>
+            <w:rFonts w:ascii="Cambria Math" w:hAnsi="Cambria Math" w:cs="Arial"/>
+            <w:sz w:val="28"/>
+            <w:szCs w:val="28"/>
+          </w:rPr>
+          <m:t xml:space="preserve">1, </m:t>
+        </m:r>
+        <m:r>
+          <w:rPr>
+            <w:rFonts w:ascii="Cambria Math" w:hAnsi="Cambria Math" w:cs="Arial"/>
+            <w:sz w:val="28"/>
+            <w:szCs w:val="28"/>
+          </w:rPr>
+          <m:t>v</m:t>
+        </m:r>
+        <m:r>
+          <w:rPr>
+            <w:rFonts w:ascii="Cambria Math" w:hAnsi="Cambria Math" w:cs="Arial"/>
+            <w:sz w:val="28"/>
+            <w:szCs w:val="28"/>
+          </w:rPr>
+          <m:t xml:space="preserve">2= -1, </m:t>
+        </m:r>
+        <m:r>
+          <w:rPr>
+            <w:rFonts w:ascii="Cambria Math" w:hAnsi="Cambria Math" w:cs="Arial"/>
+            <w:sz w:val="28"/>
+            <w:szCs w:val="28"/>
+          </w:rPr>
+          <m:t>v</m:t>
+        </m:r>
+        <m:r>
+          <w:rPr>
+            <w:rFonts w:ascii="Cambria Math" w:hAnsi="Cambria Math" w:cs="Arial"/>
+            <w:sz w:val="28"/>
+            <w:szCs w:val="28"/>
+          </w:rPr>
+          <m:t>3=3,</m:t>
+        </m:r>
+        <m:r>
+          <w:rPr>
+            <w:rFonts w:ascii="Cambria Math" w:hAnsi="Cambria Math" w:cs="Arial"/>
+            <w:sz w:val="28"/>
+            <w:szCs w:val="28"/>
+          </w:rPr>
+          <m:t>v</m:t>
+        </m:r>
+        <m:r>
+          <w:rPr>
+            <w:rFonts w:ascii="Cambria Math" w:hAnsi="Cambria Math" w:cs="Arial"/>
+            <w:sz w:val="28"/>
+            <w:szCs w:val="28"/>
+          </w:rPr>
+          <m:t>4=4</m:t>
+        </m:r>
+      </m:oMath>
+      <w:r>
+        <w:rPr>
+          <w:rFonts w:ascii="Arial" w:hAnsi="Arial" w:cs="Arial" w:hint="cs"/>
+          <w:i/>
+          <w:sz w:val="28"/>
+          <w:szCs w:val="28"/>
+          <w:rtl/>
+        </w:rPr>
+        <w:t>, נקבל כי:</w:t>
+      </w:r>
+    </w:p>
+    <w:p>
+      <w:pPr>
+        <w:pStyle w:val="ListParagraph"/>
+        <w:numPr>
+          <w:ilvl w:val="0"/>
+          <w:numId w:val="14"/>
+        </w:numPr>
+        <w:rPr>
+          <w:rFonts w:ascii="Arial" w:hAnsi="Arial" w:cs="Arial" w:hint="cs"/>
+          <w:sz w:val="28"/>
+          <w:szCs w:val="28"/>
+          <w:u w:val="single"/>
+          <w:rtl/>
+        </w:rPr>
+      </w:pPr>
+      <m:oMath>
+        <m:r>
+          <m:rPr>
+            <m:sty m:val="p"/>
+          </m:rPr>
+          <w:rPr>
+            <w:rFonts w:ascii="Cambria Math" w:hAnsi="Cambria Math" w:cs="Arial"/>
+            <w:sz w:val="28"/>
+            <w:szCs w:val="28"/>
+          </w:rPr>
+          <m:t>P=</m:t>
+        </m:r>
+        <m:r>
+          <w:rPr>
+            <w:rFonts w:ascii="Cambria Math" w:hAnsi="Cambria Math" w:cs="Arial"/>
+            <w:sz w:val="28"/>
+            <w:szCs w:val="28"/>
+          </w:rPr>
+          <m:t>(v1,v</m:t>
+        </m:r>
+        <m:r>
+          <w:rPr>
+            <w:rFonts w:ascii="Cambria Math" w:hAnsi="Cambria Math" w:cs="Arial"/>
+            <w:sz w:val="28"/>
+            <w:szCs w:val="28"/>
+          </w:rPr>
+          <m:t>3</m:t>
+        </m:r>
+        <m:r>
+          <w:rPr>
+            <w:rFonts w:ascii="Cambria Math" w:hAnsi="Cambria Math" w:cs="Arial"/>
+            <w:sz w:val="28"/>
+            <w:szCs w:val="28"/>
+          </w:rPr>
+          <m:t>,v</m:t>
+        </m:r>
+        <m:r>
+          <w:rPr>
+            <w:rFonts w:ascii="Cambria Math" w:hAnsi="Cambria Math" w:cs="Arial"/>
+            <w:sz w:val="28"/>
+            <w:szCs w:val="28"/>
+          </w:rPr>
+          <m:t>2</m:t>
+        </m:r>
+        <m:r>
+          <w:rPr>
+            <w:rFonts w:ascii="Cambria Math" w:hAnsi="Cambria Math" w:cs="Arial"/>
+            <w:sz w:val="28"/>
+            <w:szCs w:val="28"/>
+          </w:rPr>
+          <m:t>,v4)</m:t>
+        </m:r>
+      </m:oMath>
+      <w:r>
+        <w:rPr>
+          <w:rFonts w:ascii="Arial" w:hAnsi="Arial" w:cs="Arial" w:hint="cs"/>
+          <w:sz w:val="28"/>
+          <w:szCs w:val="28"/>
+          <w:rtl/>
+        </w:rPr>
+        <w:t xml:space="preserve"> הוא מסלול המילטון</w:t>
+      </w:r>
+      <w:r>
+        <w:rPr>
+          <w:rFonts w:ascii="Arial" w:hAnsi="Arial" w:cs="Arial" w:hint="cs"/>
+          <w:sz w:val="28"/>
+          <w:szCs w:val="28"/>
+          <w:rtl/>
+        </w:rPr>
+        <w:t>, אבל לא מסלול המילטון עם אילו</w:t>
+      </w:r>
+      <w:r>
+        <w:rPr>
+          <w:rFonts w:ascii="Arial" w:hAnsi="Arial" w:cs="Arial" w:hint="cs"/>
+          <w:sz w:val="28"/>
+          <w:szCs w:val="28"/>
+          <w:rtl/>
+        </w:rPr>
+        <w:t xml:space="preserve">צים, משום שהקודקוד </w:t>
+      </w:r>
+      <m:oMath>
+        <m:r>
+          <m:rPr>
+            <m:sty m:val="p"/>
+          </m:rPr>
+          <w:rPr>
+            <w:rFonts w:ascii="Cambria Math" w:hAnsi="Cambria Math" w:cs="Arial"/>
+            <w:sz w:val="28"/>
+            <w:szCs w:val="28"/>
+          </w:rPr>
+          <m:t>v3</m:t>
+        </m:r>
+      </m:oMath>
+      <w:r>
+        <w:rPr>
+          <w:rFonts w:ascii="Arial" w:hAnsi="Arial" w:cs="Arial" w:hint="cs"/>
+          <w:sz w:val="28"/>
+          <w:szCs w:val="28"/>
+          <w:rtl/>
+        </w:rPr>
+        <w:t xml:space="preserve"> הוא הקודקוד השני במסלול ובעל ערך השווה ל3 != 2.</w:t>
+      </w:r>
+    </w:p>
+    <w:p>
+      <w:pPr>
+        <w:pStyle w:val="ListParagraph"/>
+        <w:numPr>
+          <w:ilvl w:val="0"/>
+          <w:numId w:val="14"/>
+        </w:numPr>
+        <w:rPr>
+          <w:rFonts w:ascii="Arial" w:hAnsi="Arial" w:cs="Arial" w:hint="cs"/>
+          <w:sz w:val="28"/>
+          <w:szCs w:val="28"/>
+          <w:u w:val="single"/>
+          <w:rtl/>
+        </w:rPr>
+      </w:pPr>
+      <m:oMath>
+        <m:r>
+          <m:rPr>
+            <m:sty m:val="p"/>
+          </m:rPr>
+          <w:rPr>
+            <w:rFonts w:ascii="Cambria Math" w:hAnsi="Cambria Math" w:cs="Arial"/>
+            <w:sz w:val="28"/>
+            <w:szCs w:val="28"/>
+          </w:rPr>
+          <m:t>P=</m:t>
+        </m:r>
+        <m:r>
+          <w:rPr>
+            <w:rFonts w:ascii="Cambria Math" w:hAnsi="Cambria Math" w:cs="Arial"/>
+            <w:sz w:val="28"/>
+            <w:szCs w:val="28"/>
+          </w:rPr>
+          <m:t>(v1,v</m:t>
+        </m:r>
+        <m:r>
+          <w:rPr>
+            <w:rFonts w:ascii="Cambria Math" w:hAnsi="Cambria Math" w:cs="Arial"/>
+            <w:sz w:val="28"/>
+            <w:szCs w:val="28"/>
+          </w:rPr>
+          <m:t>2</m:t>
+        </m:r>
+        <m:r>
+          <w:rPr>
+            <w:rFonts w:ascii="Cambria Math" w:hAnsi="Cambria Math" w:cs="Arial"/>
+            <w:sz w:val="28"/>
+            <w:szCs w:val="28"/>
+          </w:rPr>
+          <m:t>,v</m:t>
+        </m:r>
+        <m:r>
+          <w:rPr>
+            <w:rFonts w:ascii="Cambria Math" w:hAnsi="Cambria Math" w:cs="Arial"/>
+            <w:sz w:val="28"/>
+            <w:szCs w:val="28"/>
+          </w:rPr>
+          <m:t>3</m:t>
+        </m:r>
+        <m:r>
+          <w:rPr>
+            <w:rFonts w:ascii="Cambria Math" w:hAnsi="Cambria Math" w:cs="Arial"/>
+            <w:sz w:val="28"/>
+            <w:szCs w:val="28"/>
+          </w:rPr>
+          <m:t>,v4)</m:t>
+        </m:r>
+      </m:oMath>
+      <w:r>
+        <w:rPr>
+          <w:rFonts w:ascii="Arial" w:hAnsi="Arial" w:cs="Arial" w:hint="cs"/>
+          <w:sz w:val="28"/>
+          <w:szCs w:val="28"/>
+          <w:rtl/>
+        </w:rPr>
+        <w:t xml:space="preserve"> הוא מסלול המילטון</w:t>
+      </w:r>
+      <w:r>
+        <w:rPr>
+          <w:rFonts w:ascii="Arial" w:hAnsi="Arial" w:cs="Arial" w:hint="cs"/>
+          <w:sz w:val="28"/>
+          <w:szCs w:val="28"/>
+          <w:rtl/>
+        </w:rPr>
+        <w:t xml:space="preserve"> עם אילוצים, משום שמתקיים:</w:t>
+      </w:r>
+    </w:p>
+    <w:p>
+      <w:pPr>
+        <w:pStyle w:val="ListParagraph"/>
+        <w:numPr>
+          <w:ilvl w:val="1"/>
+          <w:numId w:val="14"/>
+        </w:numPr>
+        <w:rPr>
+          <w:rFonts w:ascii="Arial" w:hAnsi="Arial" w:cs="Arial" w:hint="cs"/>
+          <w:i/>
+          <w:sz w:val="28"/>
+          <w:szCs w:val="28"/>
+        </w:rPr>
+      </w:pPr>
+      <w:r>
+        <w:rPr>
+          <w:rFonts w:ascii="Arial" w:hAnsi="Arial" w:cs="Arial" w:hint="cs"/>
+          <w:i/>
+          <w:sz w:val="28"/>
+          <w:szCs w:val="28"/>
+          <w:rtl/>
+        </w:rPr>
+        <w:t xml:space="preserve">הקודקוד </w:t>
+      </w:r>
+      <m:oMath>
+        <m:r>
+          <w:rPr>
+            <w:rFonts w:ascii="Cambria Math" w:hAnsi="Cambria Math" w:cs="Arial"/>
+            <w:sz w:val="28"/>
+            <w:szCs w:val="28"/>
+          </w:rPr>
+          <m:t>v1</m:t>
+        </m:r>
+      </m:oMath>
+      <w:r>
+        <w:rPr>
+          <w:rFonts w:ascii="Arial" w:hAnsi="Arial" w:cs="Arial" w:hint="cs"/>
+          <w:i/>
+          <w:sz w:val="28"/>
+          <w:szCs w:val="28"/>
+          <w:rtl/>
+        </w:rPr>
+        <w:t xml:space="preserve"> הוא הראשון במסלול ועם ערך השונה ממינוס אחד ושווה ל1.</w:t>
+      </w:r>
+    </w:p>
+    <w:p>
+      <w:pPr>
+        <w:pStyle w:val="ListParagraph"/>
+        <w:numPr>
+          <w:ilvl w:val="1"/>
+          <w:numId w:val="14"/>
+        </w:numPr>
+        <w:rPr>
+          <w:rFonts w:ascii="Arial" w:hAnsi="Arial" w:cs="Arial" w:hint="cs"/>
+          <w:i/>
+          <w:sz w:val="28"/>
+          <w:szCs w:val="28"/>
+        </w:rPr>
+      </w:pPr>
+      <w:r>
+        <w:rPr>
+          <w:rFonts w:ascii="Arial" w:hAnsi="Arial" w:cs="Arial" w:hint="cs"/>
+          <w:i/>
+          <w:sz w:val="28"/>
+          <w:szCs w:val="28"/>
+          <w:rtl/>
+        </w:rPr>
+        <w:t xml:space="preserve">הקודקוד </w:t>
+      </w:r>
+      <m:oMath>
+        <m:r>
+          <w:rPr>
+            <w:rFonts w:ascii="Cambria Math" w:hAnsi="Cambria Math" w:cs="Arial"/>
+            <w:sz w:val="28"/>
+            <w:szCs w:val="28"/>
+          </w:rPr>
+          <m:t>v</m:t>
+        </m:r>
+        <m:r>
+          <w:rPr>
+            <w:rFonts w:ascii="Cambria Math" w:hAnsi="Cambria Math" w:cs="Arial"/>
+            <w:sz w:val="28"/>
+            <w:szCs w:val="28"/>
+          </w:rPr>
+          <m:t>2</m:t>
+        </m:r>
+      </m:oMath>
+      <w:r>
+        <w:rPr>
+          <w:rFonts w:ascii="Arial" w:hAnsi="Arial" w:cs="Arial" w:hint="cs"/>
+          <w:i/>
+          <w:sz w:val="28"/>
+          <w:szCs w:val="28"/>
+          <w:rtl/>
+        </w:rPr>
+        <w:t xml:space="preserve"> הוא השני במסלול ועם ערך השונה ממינוס 1 ושווה ל2.</w:t>
+      </w:r>
+    </w:p>
+    <w:p>
+      <w:pPr>
+        <w:pStyle w:val="ListParagraph"/>
+        <w:numPr>
+          <w:ilvl w:val="1"/>
+          <w:numId w:val="14"/>
+        </w:numPr>
+        <w:rPr>
+          <w:rFonts w:ascii="Arial" w:hAnsi="Arial" w:cs="Arial" w:hint="cs"/>
+          <w:i/>
+          <w:sz w:val="28"/>
+          <w:szCs w:val="28"/>
+        </w:rPr>
+      </w:pPr>
+      <w:r>
+        <w:rPr>
+          <w:rFonts w:ascii="Arial" w:hAnsi="Arial" w:cs="Arial" w:hint="cs"/>
+          <w:i/>
+          <w:sz w:val="28"/>
+          <w:szCs w:val="28"/>
+          <w:rtl/>
+        </w:rPr>
+        <w:t xml:space="preserve">הקודקוד </w:t>
+      </w:r>
+      <m:oMath>
+        <m:r>
+          <w:rPr>
+            <w:rFonts w:ascii="Cambria Math" w:hAnsi="Cambria Math" w:cs="Arial"/>
+            <w:sz w:val="28"/>
+            <w:szCs w:val="28"/>
+          </w:rPr>
+          <m:t>v</m:t>
+        </m:r>
+        <m:r>
+          <w:rPr>
+            <w:rFonts w:ascii="Cambria Math" w:hAnsi="Cambria Math" w:cs="Arial"/>
+            <w:sz w:val="28"/>
+            <w:szCs w:val="28"/>
+          </w:rPr>
+          <m:t>3</m:t>
+        </m:r>
+      </m:oMath>
+      <w:r>
+        <w:rPr>
+          <w:rFonts w:ascii="Arial" w:hAnsi="Arial" w:cs="Arial" w:hint="cs"/>
+          <w:i/>
+          <w:sz w:val="28"/>
+          <w:szCs w:val="28"/>
+          <w:rtl/>
+        </w:rPr>
+        <w:t xml:space="preserve"> הוא הקודקוד השלישי במסלול, עם ערך השווה למינוס אחד ולכן אין תנאי עבור ערכו.</w:t>
+      </w:r>
+    </w:p>
+    <w:p>
+      <w:pPr>
+        <w:pStyle w:val="ListParagraph"/>
+        <w:numPr>
+          <w:ilvl w:val="1"/>
+          <w:numId w:val="14"/>
+        </w:numPr>
+        <w:rPr>
+          <w:rFonts w:ascii="Arial" w:hAnsi="Arial" w:cs="Arial" w:hint="cs"/>
+          <w:i/>
+          <w:sz w:val="28"/>
+          <w:szCs w:val="28"/>
+        </w:rPr>
+      </w:pPr>
+      <w:r>
+        <w:rPr>
+          <w:rFonts w:ascii="Arial" w:hAnsi="Arial" w:cs="Arial" w:hint="cs"/>
+          <w:i/>
+          <w:sz w:val="28"/>
+          <w:szCs w:val="28"/>
+          <w:rtl/>
+        </w:rPr>
+        <w:t xml:space="preserve">הקודקוד </w:t>
+      </w:r>
+      <m:oMath>
+        <m:r>
+          <w:rPr>
+            <w:rFonts w:ascii="Cambria Math" w:hAnsi="Cambria Math" w:cs="Arial"/>
+            <w:sz w:val="28"/>
+            <w:szCs w:val="28"/>
+          </w:rPr>
+          <m:t>v</m:t>
+        </m:r>
+        <m:r>
+          <w:rPr>
+            <w:rFonts w:ascii="Cambria Math" w:hAnsi="Cambria Math" w:cs="Arial"/>
+            <w:sz w:val="28"/>
+            <w:szCs w:val="28"/>
+          </w:rPr>
+          <m:t>4</m:t>
+        </m:r>
+      </m:oMath>
+      <w:r>
+        <w:rPr>
+          <w:rFonts w:ascii="Arial" w:hAnsi="Arial" w:cs="Arial" w:hint="cs"/>
+          <w:i/>
+          <w:sz w:val="28"/>
+          <w:szCs w:val="28"/>
+          <w:rtl/>
+        </w:rPr>
+        <w:t xml:space="preserve"> הוא הקודקוד הרביעי במסלול, עם ערך השווה ל4.</w:t>
+      </w:r>
+    </w:p>
+    <w:p>
+      <w:pPr>
+        <w:pStyle w:val="ListParagraph"/>
+        <w:ind w:left="1440"/>
+        <w:rPr>
+          <w:rFonts w:ascii="Arial" w:hAnsi="Arial" w:cs="Arial" w:hint="cs"/>
+          <w:i/>
+          <w:sz w:val="28"/>
+          <w:szCs w:val="28"/>
+          <w:rtl/>
+        </w:rPr>
+      </w:pPr>
+    </w:p>
+    <w:p>
+      <w:pPr>
+        <w:rPr>
+          <w:rFonts w:ascii="Arial" w:hAnsi="Arial" w:cs="Arial"/>
+          <w:sz w:val="28"/>
+          <w:szCs w:val="28"/>
+          <w:u w:val="single"/>
+          <w:rtl/>
+        </w:rPr>
+      </w:pPr>
+      <w:r>
+        <w:rPr>
+          <w:rFonts w:ascii="Arial" w:hAnsi="Arial" w:cs="Arial" w:hint="cs"/>
+          <w:sz w:val="28"/>
+          <w:szCs w:val="28"/>
+          <w:u w:val="single"/>
+          <w:rtl/>
+        </w:rPr>
+        <w:t>אלגוריתם לפיתרון בעיית החידאתו בעזרת רדוקציה למסלול המילטון</w:t>
+      </w:r>
+      <w:r>
+        <w:rPr>
+          <w:rFonts w:ascii="Arial" w:hAnsi="Arial" w:cs="Arial" w:hint="cs"/>
+          <w:sz w:val="28"/>
+          <w:szCs w:val="28"/>
+          <w:u w:val="single"/>
+          <w:rtl/>
+        </w:rPr>
+        <w:t xml:space="preserve"> עם אילוצים על הקודקודים</w:t>
+      </w:r>
+      <w:r>
+        <w:rPr>
+          <w:rFonts w:ascii="Arial" w:hAnsi="Arial" w:cs="Arial" w:hint="cs"/>
+          <w:sz w:val="28"/>
+          <w:szCs w:val="28"/>
+          <w:u w:val="single"/>
+          <w:rtl/>
+        </w:rPr>
+        <w:t>:</w:t>
+      </w:r>
+    </w:p>
+    <w:p>
+      <w:pPr>
+        <w:rPr>
+          <w:rFonts w:ascii="Arial" w:hAnsi="Arial" w:cs="Arial"/>
           <w:sz w:val="28"/>
           <w:szCs w:val="28"/>
           <w:u w:val="single"/>
@@ -1626,7 +2913,7 @@
           <w:numId w:val="12"/>
         </w:numPr>
         <w:rPr>
-          <w:rFonts w:ascii="Arial" w:hAnsi="Arial" w:cs="Arial" w:hint="cs"/>
+          <w:rFonts w:ascii="Arial" w:hAnsi="Arial" w:cs="Arial"/>
           <w:sz w:val="28"/>
           <w:szCs w:val="28"/>
         </w:rPr>
@@ -1675,7 +2962,7 @@
           <w:numId w:val="12"/>
         </w:numPr>
         <w:rPr>
-          <w:rFonts w:ascii="Arial" w:hAnsi="Arial" w:cs="Arial" w:hint="cs"/>
+          <w:rFonts w:ascii="Arial" w:hAnsi="Arial" w:cs="Arial"/>
           <w:sz w:val="28"/>
           <w:szCs w:val="28"/>
         </w:rPr>
@@ -1790,253 +3077,19 @@
           <w:numId w:val="12"/>
         </w:numPr>
         <w:rPr>
-          <w:rFonts w:ascii="Arial" w:hAnsi="Arial" w:cs="Arial" w:hint="cs"/>
-          <w:sz w:val="28"/>
-          <w:szCs w:val="28"/>
-        </w:rPr>
-      </w:pPr>
-      <w:r>
-        <w:rPr>
-          <w:rFonts w:ascii="Arial" w:hAnsi="Arial" w:cs="Arial" w:hint="cs"/>
-          <w:sz w:val="28"/>
-          <w:szCs w:val="28"/>
-          <w:rtl/>
-        </w:rPr>
-        <w:t xml:space="preserve">עבור על הגרף </w:t>
-      </w:r>
-      <w:r>
-        <w:rPr>
-          <w:rFonts w:ascii="Arial" w:hAnsi="Arial" w:cs="Arial" w:hint="cs"/>
-          <w:sz w:val="28"/>
-          <w:szCs w:val="28"/>
-        </w:rPr>
-        <w:t>G</w:t>
-      </w:r>
-      <w:r>
-        <w:rPr>
-          <w:rFonts w:ascii="Arial" w:hAnsi="Arial" w:cs="Arial" w:hint="cs"/>
-          <w:sz w:val="28"/>
-          <w:szCs w:val="28"/>
-          <w:rtl/>
-        </w:rPr>
-        <w:t xml:space="preserve"> ולכל 2 קודקודים עם ערכים סמוכים (</w:t>
-      </w:r>
-      <w:r>
-        <w:rPr>
-          <w:rFonts w:ascii="Arial" w:hAnsi="Arial" w:cs="Arial"/>
-          <w:sz w:val="28"/>
-          <w:szCs w:val="28"/>
-        </w:rPr>
-        <w:t>a,a+1</w:t>
-      </w:r>
-      <w:r>
-        <w:rPr>
-          <w:rFonts w:ascii="Arial" w:hAnsi="Arial" w:cs="Arial" w:hint="cs"/>
-          <w:sz w:val="28"/>
-          <w:szCs w:val="28"/>
-          <w:rtl/>
-        </w:rPr>
-        <w:t>) (אנכית, אופקית או באלכסון):</w:t>
-      </w:r>
-    </w:p>
-    <w:p>
-      <w:pPr>
-        <w:pStyle w:val="ListParagraph"/>
-        <w:rPr>
-          <w:rFonts w:ascii="Arial" w:hAnsi="Arial" w:cs="Arial" w:hint="cs"/>
-          <w:sz w:val="28"/>
-          <w:szCs w:val="28"/>
-          <w:rtl/>
-        </w:rPr>
-      </w:pPr>
-      <w:r>
-        <w:rPr>
-          <w:rFonts w:ascii="Arial" w:hAnsi="Arial" w:cs="Arial" w:hint="cs"/>
-          <w:sz w:val="28"/>
-          <w:szCs w:val="28"/>
-          <w:rtl/>
-        </w:rPr>
-        <w:t xml:space="preserve">4.1. הסר את כל הצלעות </w:t>
-      </w:r>
-      <w:r>
-        <w:rPr>
-          <w:rFonts w:ascii="Arial" w:hAnsi="Arial" w:cs="Arial"/>
-          <w:sz w:val="28"/>
-          <w:szCs w:val="28"/>
-        </w:rPr>
-        <w:t>(x,a+1)</w:t>
-      </w:r>
-      <w:r>
-        <w:rPr>
-          <w:rFonts w:ascii="Arial" w:hAnsi="Arial" w:cs="Arial" w:hint="cs"/>
-          <w:sz w:val="28"/>
-          <w:szCs w:val="28"/>
-          <w:rtl/>
-        </w:rPr>
-        <w:t xml:space="preserve">, </w:t>
-      </w:r>
-      <w:r>
-        <w:rPr>
-          <w:rFonts w:ascii="Arial" w:hAnsi="Arial" w:cs="Arial"/>
-          <w:sz w:val="28"/>
-          <w:szCs w:val="28"/>
-        </w:rPr>
-        <w:t xml:space="preserve">x != </w:t>
-      </w:r>
-      <w:proofErr w:type="gramStart"/>
-      <w:r>
-        <w:rPr>
-          <w:rFonts w:ascii="Arial" w:hAnsi="Arial" w:cs="Arial"/>
-          <w:sz w:val="28"/>
-          <w:szCs w:val="28"/>
-        </w:rPr>
-        <w:t>a</w:t>
-      </w:r>
-      <w:proofErr w:type="gramEnd"/>
-      <w:r>
-        <w:rPr>
-          <w:rFonts w:ascii="Arial" w:hAnsi="Arial" w:cs="Arial" w:hint="cs"/>
-          <w:sz w:val="28"/>
-          <w:szCs w:val="28"/>
-          <w:rtl/>
-        </w:rPr>
-        <w:t>.</w:t>
-      </w:r>
-    </w:p>
-    <w:p>
-      <w:pPr>
-        <w:pStyle w:val="ListParagraph"/>
-        <w:rPr>
-          <w:rFonts w:ascii="Arial" w:hAnsi="Arial" w:cs="Arial" w:hint="cs"/>
-          <w:sz w:val="28"/>
-          <w:szCs w:val="28"/>
-          <w:rtl/>
-        </w:rPr>
-      </w:pPr>
-      <w:r>
-        <w:rPr>
-          <w:rFonts w:ascii="Arial" w:hAnsi="Arial" w:cs="Arial" w:hint="cs"/>
-          <w:sz w:val="28"/>
-          <w:szCs w:val="28"/>
-          <w:rtl/>
-        </w:rPr>
-        <w:t xml:space="preserve">4.2. הסר את </w:t>
-      </w:r>
-      <w:r>
-        <w:rPr>
-          <w:rFonts w:ascii="Arial" w:hAnsi="Arial" w:cs="Arial"/>
-          <w:sz w:val="28"/>
-          <w:szCs w:val="28"/>
-        </w:rPr>
-        <w:t>(a+1,a)</w:t>
-      </w:r>
-      <w:r>
-        <w:rPr>
-          <w:rFonts w:ascii="Arial" w:hAnsi="Arial" w:cs="Arial" w:hint="cs"/>
-          <w:sz w:val="28"/>
-          <w:szCs w:val="28"/>
-          <w:rtl/>
-        </w:rPr>
-        <w:t>.</w:t>
-      </w:r>
-    </w:p>
-    <w:p>
-      <w:pPr>
-        <w:pStyle w:val="ListParagraph"/>
-        <w:rPr>
-          <w:rFonts w:ascii="Arial" w:hAnsi="Arial" w:cs="Arial" w:hint="cs"/>
-          <w:sz w:val="28"/>
-          <w:szCs w:val="28"/>
-          <w:rtl/>
-        </w:rPr>
-      </w:pPr>
-      <w:r>
-        <w:rPr>
-          <w:rFonts w:ascii="Arial" w:hAnsi="Arial" w:cs="Arial" w:hint="cs"/>
-          <w:sz w:val="28"/>
-          <w:szCs w:val="28"/>
-          <w:rtl/>
-        </w:rPr>
-        <w:t xml:space="preserve">4.3. אם </w:t>
-      </w:r>
-      <w:r>
-        <w:rPr>
-          <w:rFonts w:ascii="Arial" w:hAnsi="Arial" w:cs="Arial"/>
-          <w:sz w:val="28"/>
-          <w:szCs w:val="28"/>
-        </w:rPr>
-        <w:t>a</w:t>
-      </w:r>
-      <w:r>
-        <w:rPr>
-          <w:rFonts w:ascii="Arial" w:hAnsi="Arial" w:cs="Arial" w:hint="cs"/>
-          <w:sz w:val="28"/>
-          <w:szCs w:val="28"/>
-          <w:rtl/>
-        </w:rPr>
-        <w:t xml:space="preserve"> היא חלק ממסלול המילטון הסר את כל הצלעות </w:t>
-      </w:r>
-      <w:r>
-        <w:rPr>
-          <w:rFonts w:ascii="Arial" w:hAnsi="Arial" w:cs="Arial"/>
-          <w:sz w:val="28"/>
-          <w:szCs w:val="28"/>
-        </w:rPr>
-        <w:t>(</w:t>
-      </w:r>
-      <w:proofErr w:type="spellStart"/>
-      <w:r>
-        <w:rPr>
-          <w:rFonts w:ascii="Arial" w:hAnsi="Arial" w:cs="Arial"/>
-          <w:sz w:val="28"/>
-          <w:szCs w:val="28"/>
-        </w:rPr>
-        <w:t>a,x</w:t>
-      </w:r>
-      <w:proofErr w:type="spellEnd"/>
-      <w:r>
-        <w:rPr>
-          <w:rFonts w:ascii="Arial" w:hAnsi="Arial" w:cs="Arial"/>
-          <w:sz w:val="28"/>
-          <w:szCs w:val="28"/>
-        </w:rPr>
-        <w:t>)</w:t>
-      </w:r>
-      <w:r>
-        <w:rPr>
-          <w:rFonts w:ascii="Arial" w:hAnsi="Arial" w:cs="Arial" w:hint="cs"/>
-          <w:sz w:val="28"/>
-          <w:szCs w:val="28"/>
-          <w:rtl/>
-        </w:rPr>
-        <w:t xml:space="preserve">,     כאשר </w:t>
-      </w:r>
-      <w:r>
-        <w:rPr>
-          <w:rFonts w:ascii="Arial" w:hAnsi="Arial" w:cs="Arial"/>
-          <w:sz w:val="28"/>
-          <w:szCs w:val="28"/>
-        </w:rPr>
-        <w:t xml:space="preserve">a+1 != </w:t>
-      </w:r>
-      <w:proofErr w:type="gramStart"/>
-      <w:r>
-        <w:rPr>
-          <w:rFonts w:ascii="Arial" w:hAnsi="Arial" w:cs="Arial"/>
-          <w:sz w:val="28"/>
-          <w:szCs w:val="28"/>
-        </w:rPr>
-        <w:t>x</w:t>
-      </w:r>
-      <w:proofErr w:type="gramEnd"/>
-      <w:r>
-        <w:rPr>
-          <w:rFonts w:ascii="Arial" w:hAnsi="Arial" w:cs="Arial" w:hint="cs"/>
-          <w:sz w:val="28"/>
-          <w:szCs w:val="28"/>
-          <w:rtl/>
-        </w:rPr>
-        <w:t>.</w:t>
+          <w:rFonts w:ascii="Arial" w:hAnsi="Arial" w:cs="Arial"/>
+          <w:sz w:val="28"/>
+          <w:szCs w:val="28"/>
+        </w:rPr>
+      </w:pPr>
+      <w:r>
+        <w:rPr>
+          <w:rFonts w:ascii="Arial" w:hAnsi="Arial" w:cs="Arial" w:hint="cs"/>
+          <w:sz w:val="28"/>
+          <w:szCs w:val="28"/>
+          <w:rtl/>
+        </w:rPr>
+        <w:t>הסר את כל הקשתות הנכנסות לקודקוד שערכו 1.</w:t>
       </w:r>
     </w:p>
     <w:p>
@@ -2047,7 +3100,227 @@
           <w:numId w:val="12"/>
         </w:numPr>
         <w:rPr>
-          <w:rFonts w:ascii="Arial" w:hAnsi="Arial" w:cs="Arial" w:hint="cs"/>
+          <w:rFonts w:ascii="Arial" w:hAnsi="Arial" w:cs="Arial"/>
+          <w:sz w:val="28"/>
+          <w:szCs w:val="28"/>
+        </w:rPr>
+      </w:pPr>
+      <w:r>
+        <w:rPr>
+          <w:rFonts w:ascii="Arial" w:hAnsi="Arial" w:cs="Arial" w:hint="cs"/>
+          <w:sz w:val="28"/>
+          <w:szCs w:val="28"/>
+          <w:rtl/>
+        </w:rPr>
+        <w:t xml:space="preserve">עבור על הגרף </w:t>
+      </w:r>
+      <w:r>
+        <w:rPr>
+          <w:rFonts w:ascii="Arial" w:hAnsi="Arial" w:cs="Arial" w:hint="cs"/>
+          <w:sz w:val="28"/>
+          <w:szCs w:val="28"/>
+        </w:rPr>
+        <w:t>G</w:t>
+      </w:r>
+      <w:r>
+        <w:rPr>
+          <w:rFonts w:ascii="Arial" w:hAnsi="Arial" w:cs="Arial" w:hint="cs"/>
+          <w:sz w:val="28"/>
+          <w:szCs w:val="28"/>
+          <w:rtl/>
+        </w:rPr>
+        <w:t xml:space="preserve"> ולכל 2 קודקודים עם ערכים סמוכים (</w:t>
+      </w:r>
+      <w:r>
+        <w:rPr>
+          <w:rFonts w:ascii="Arial" w:hAnsi="Arial" w:cs="Arial"/>
+          <w:sz w:val="28"/>
+          <w:szCs w:val="28"/>
+        </w:rPr>
+        <w:t>a,a+1</w:t>
+      </w:r>
+      <w:r>
+        <w:rPr>
+          <w:rFonts w:ascii="Arial" w:hAnsi="Arial" w:cs="Arial" w:hint="cs"/>
+          <w:sz w:val="28"/>
+          <w:szCs w:val="28"/>
+          <w:rtl/>
+        </w:rPr>
+        <w:t>) (אנכית, אופקית או באלכסון):</w:t>
+      </w:r>
+    </w:p>
+    <w:p>
+      <w:pPr>
+        <w:pStyle w:val="ListParagraph"/>
+        <w:rPr>
+          <w:rFonts w:ascii="Arial" w:hAnsi="Arial" w:cs="Arial"/>
+          <w:sz w:val="28"/>
+          <w:szCs w:val="28"/>
+          <w:rtl/>
+        </w:rPr>
+      </w:pPr>
+      <w:r>
+        <w:rPr>
+          <w:rFonts w:ascii="Arial" w:hAnsi="Arial" w:cs="Arial" w:hint="cs"/>
+          <w:sz w:val="28"/>
+          <w:szCs w:val="28"/>
+          <w:rtl/>
+        </w:rPr>
+        <w:t xml:space="preserve">4.1. הסר את כל הצלעות </w:t>
+      </w:r>
+      <w:r>
+        <w:rPr>
+          <w:rFonts w:ascii="Arial" w:hAnsi="Arial" w:cs="Arial"/>
+          <w:sz w:val="28"/>
+          <w:szCs w:val="28"/>
+        </w:rPr>
+        <w:t>(x,a+1)</w:t>
+      </w:r>
+      <w:r>
+        <w:rPr>
+          <w:rFonts w:ascii="Arial" w:hAnsi="Arial" w:cs="Arial" w:hint="cs"/>
+          <w:sz w:val="28"/>
+          <w:szCs w:val="28"/>
+          <w:rtl/>
+        </w:rPr>
+        <w:t xml:space="preserve">, </w:t>
+      </w:r>
+      <w:r>
+        <w:rPr>
+          <w:rFonts w:ascii="Arial" w:hAnsi="Arial" w:cs="Arial"/>
+          <w:sz w:val="28"/>
+          <w:szCs w:val="28"/>
+        </w:rPr>
+        <w:t>x != a</w:t>
+      </w:r>
+      <w:r>
+        <w:rPr>
+          <w:rFonts w:ascii="Arial" w:hAnsi="Arial" w:cs="Arial" w:hint="cs"/>
+          <w:sz w:val="28"/>
+          <w:szCs w:val="28"/>
+          <w:rtl/>
+        </w:rPr>
+        <w:t>.</w:t>
+      </w:r>
+    </w:p>
+    <w:p>
+      <w:pPr>
+        <w:pStyle w:val="ListParagraph"/>
+        <w:rPr>
+          <w:rFonts w:ascii="Arial" w:hAnsi="Arial" w:cs="Arial"/>
+          <w:sz w:val="28"/>
+          <w:szCs w:val="28"/>
+          <w:rtl/>
+        </w:rPr>
+      </w:pPr>
+      <w:r>
+        <w:rPr>
+          <w:rFonts w:ascii="Arial" w:hAnsi="Arial" w:cs="Arial" w:hint="cs"/>
+          <w:sz w:val="28"/>
+          <w:szCs w:val="28"/>
+          <w:rtl/>
+        </w:rPr>
+        <w:lastRenderedPageBreak/>
+        <w:t xml:space="preserve">4.2. הסר את </w:t>
+      </w:r>
+      <w:r>
+        <w:rPr>
+          <w:rFonts w:ascii="Arial" w:hAnsi="Arial" w:cs="Arial"/>
+          <w:sz w:val="28"/>
+          <w:szCs w:val="28"/>
+        </w:rPr>
+        <w:t>(a+1,a)</w:t>
+      </w:r>
+      <w:r>
+        <w:rPr>
+          <w:rFonts w:ascii="Arial" w:hAnsi="Arial" w:cs="Arial" w:hint="cs"/>
+          <w:sz w:val="28"/>
+          <w:szCs w:val="28"/>
+          <w:rtl/>
+        </w:rPr>
+        <w:t>.</w:t>
+      </w:r>
+    </w:p>
+    <w:p>
+      <w:pPr>
+        <w:pStyle w:val="ListParagraph"/>
+        <w:rPr>
+          <w:rFonts w:ascii="Arial" w:hAnsi="Arial" w:cs="Arial"/>
+          <w:sz w:val="28"/>
+          <w:szCs w:val="28"/>
+          <w:rtl/>
+        </w:rPr>
+      </w:pPr>
+      <w:r>
+        <w:rPr>
+          <w:rFonts w:ascii="Arial" w:hAnsi="Arial" w:cs="Arial" w:hint="cs"/>
+          <w:sz w:val="28"/>
+          <w:szCs w:val="28"/>
+          <w:rtl/>
+        </w:rPr>
+        <w:t xml:space="preserve">4.3. אם </w:t>
+      </w:r>
+      <w:r>
+        <w:rPr>
+          <w:rFonts w:ascii="Arial" w:hAnsi="Arial" w:cs="Arial"/>
+          <w:sz w:val="28"/>
+          <w:szCs w:val="28"/>
+        </w:rPr>
+        <w:t>a</w:t>
+      </w:r>
+      <w:r>
+        <w:rPr>
+          <w:rFonts w:ascii="Arial" w:hAnsi="Arial" w:cs="Arial" w:hint="cs"/>
+          <w:sz w:val="28"/>
+          <w:szCs w:val="28"/>
+          <w:rtl/>
+        </w:rPr>
+        <w:t xml:space="preserve"> היא חלק ממסלול המילטון הסר את כל הצלעות </w:t>
+      </w:r>
+      <w:r>
+        <w:rPr>
+          <w:rFonts w:ascii="Arial" w:hAnsi="Arial" w:cs="Arial"/>
+          <w:sz w:val="28"/>
+          <w:szCs w:val="28"/>
+        </w:rPr>
+        <w:t>(a,x)</w:t>
+      </w:r>
+      <w:r>
+        <w:rPr>
+          <w:rFonts w:ascii="Arial" w:hAnsi="Arial" w:cs="Arial" w:hint="cs"/>
+          <w:sz w:val="28"/>
+          <w:szCs w:val="28"/>
+          <w:rtl/>
+        </w:rPr>
+        <w:t xml:space="preserve">,     כאשר </w:t>
+      </w:r>
+      <w:r>
+        <w:rPr>
+          <w:rFonts w:ascii="Arial" w:hAnsi="Arial" w:cs="Arial"/>
+          <w:sz w:val="28"/>
+          <w:szCs w:val="28"/>
+        </w:rPr>
+        <w:t>a+1 != x</w:t>
+      </w:r>
+      <w:r>
+        <w:rPr>
+          <w:rFonts w:ascii="Arial" w:hAnsi="Arial" w:cs="Arial" w:hint="cs"/>
+          <w:sz w:val="28"/>
+          <w:szCs w:val="28"/>
+          <w:rtl/>
+        </w:rPr>
+        <w:t>.</w:t>
+      </w:r>
+    </w:p>
+    <w:p>
+      <w:pPr>
+        <w:pStyle w:val="ListParagraph"/>
+        <w:numPr>
+          <w:ilvl w:val="0"/>
+          <w:numId w:val="12"/>
+        </w:numPr>
+        <w:rPr>
+          <w:rFonts w:ascii="Arial" w:hAnsi="Arial" w:cs="Arial"/>
           <w:sz w:val="28"/>
           <w:szCs w:val="28"/>
         </w:rPr>
@@ -2084,7 +3357,7 @@
         <w:pStyle w:val="ListParagraph"/>
         <w:ind w:firstLine="720"/>
         <w:rPr>
-          <w:rFonts w:ascii="Arial" w:hAnsi="Arial" w:cs="Arial" w:hint="cs"/>
+          <w:rFonts w:ascii="Arial" w:hAnsi="Arial" w:cs="Arial"/>
           <w:sz w:val="28"/>
           <w:szCs w:val="28"/>
           <w:rtl/>
@@ -2122,7 +3395,7 @@
         <w:pStyle w:val="ListParagraph"/>
         <w:ind w:left="1440"/>
         <w:rPr>
-          <w:rFonts w:ascii="Arial" w:hAnsi="Arial" w:cs="Arial" w:hint="cs"/>
+          <w:rFonts w:ascii="Arial" w:hAnsi="Arial" w:cs="Arial"/>
           <w:sz w:val="28"/>
           <w:szCs w:val="28"/>
           <w:rtl/>
@@ -2195,7 +3468,7 @@
         <w:pStyle w:val="ListParagraph"/>
         <w:ind w:left="1440"/>
         <w:rPr>
-          <w:rFonts w:ascii="Arial" w:hAnsi="Arial" w:cs="Arial" w:hint="cs"/>
+          <w:rFonts w:ascii="Arial" w:hAnsi="Arial" w:cs="Arial"/>
           <w:sz w:val="28"/>
           <w:szCs w:val="28"/>
           <w:rtl/>
@@ -2250,25 +3523,7 @@
           <w:sz w:val="28"/>
           <w:szCs w:val="28"/>
         </w:rPr>
-        <w:t>(</w:t>
-      </w:r>
-      <w:proofErr w:type="spellStart"/>
-      <w:r>
-        <w:rPr>
-          <w:rFonts w:ascii="Arial" w:hAnsi="Arial" w:cs="Arial"/>
-          <w:sz w:val="28"/>
-          <w:szCs w:val="28"/>
-        </w:rPr>
-        <w:t>i,j</w:t>
-      </w:r>
-      <w:proofErr w:type="spellEnd"/>
-      <w:r>
-        <w:rPr>
-          <w:rFonts w:ascii="Arial" w:hAnsi="Arial" w:cs="Arial"/>
-          <w:sz w:val="28"/>
-          <w:szCs w:val="28"/>
-        </w:rPr>
-        <w:t>) in O</w:t>
+        <w:t>(i,j) in O</w:t>
       </w:r>
       <w:r>
         <w:rPr>
@@ -2387,24 +3642,24 @@
           <w:szCs w:val="28"/>
           <w:rtl/>
         </w:rPr>
-        <w:t xml:space="preserve">4.5. כל עוד לא קיים מסלול המילטון בגרף </w:t>
-      </w:r>
-      <w:r>
-        <w:rPr>
-          <w:rFonts w:ascii="Arial" w:hAnsi="Arial" w:cs="Arial"/>
-          <w:sz w:val="28"/>
-          <w:szCs w:val="28"/>
-        </w:rPr>
-        <w:t>G</w:t>
-      </w:r>
-      <w:r>
-        <w:rPr>
-          <w:rFonts w:ascii="Arial" w:hAnsi="Arial" w:cs="Arial" w:hint="cs"/>
-          <w:sz w:val="28"/>
-          <w:szCs w:val="28"/>
-          <w:rtl/>
-        </w:rPr>
-        <w:t>:</w:t>
+        <w:t xml:space="preserve">4.5. תהי </w:t>
+      </w:r>
+      <w:r>
+        <w:rPr>
+          <w:rFonts w:ascii="Arial" w:hAnsi="Arial" w:cs="Arial"/>
+          <w:sz w:val="28"/>
+          <w:szCs w:val="28"/>
+        </w:rPr>
+        <w:t>currValues</w:t>
+      </w:r>
+      <w:r>
+        <w:rPr>
+          <w:rFonts w:ascii="Arial" w:hAnsi="Arial" w:cs="Arial" w:hint="cs"/>
+          <w:sz w:val="28"/>
+          <w:szCs w:val="28"/>
+          <w:rtl/>
+        </w:rPr>
+        <w:t xml:space="preserve"> רשימת האילוצים העדכנית של הקודקודים לפי ערכיהם הנוכחיים.</w:t>
       </w:r>
     </w:p>
     <w:p>
@@ -2412,7 +3667,89 @@
         <w:pStyle w:val="ListParagraph"/>
         <w:ind w:firstLine="720"/>
         <w:rPr>
-          <w:rFonts w:ascii="Arial" w:hAnsi="Arial" w:cs="Arial" w:hint="cs"/>
+          <w:rFonts w:ascii="Arial" w:hAnsi="Arial" w:cs="Arial"/>
+          <w:sz w:val="28"/>
+          <w:szCs w:val="28"/>
+          <w:rtl/>
+        </w:rPr>
+      </w:pPr>
+      <w:r>
+        <w:rPr>
+          <w:rFonts w:ascii="Arial" w:hAnsi="Arial" w:cs="Arial" w:hint="cs"/>
+          <w:sz w:val="28"/>
+          <w:szCs w:val="28"/>
+          <w:rtl/>
+        </w:rPr>
+        <w:t xml:space="preserve">4.5. כל עוד לא קיים מסלול המילטון </w:t>
+      </w:r>
+      <w:r>
+        <w:rPr>
+          <w:rFonts w:ascii="Arial" w:hAnsi="Arial" w:cs="Arial" w:hint="cs"/>
+          <w:sz w:val="28"/>
+          <w:szCs w:val="28"/>
+          <w:rtl/>
+        </w:rPr>
+        <w:t xml:space="preserve">עם אילוצים </w:t>
+      </w:r>
+      <w:r>
+        <w:rPr>
+          <w:rFonts w:ascii="Arial" w:hAnsi="Arial" w:cs="Arial"/>
+          <w:sz w:val="28"/>
+          <w:szCs w:val="28"/>
+        </w:rPr>
+        <w:t>currValues</w:t>
+      </w:r>
+      <w:r>
+        <w:rPr>
+          <w:rFonts w:ascii="Arial" w:hAnsi="Arial" w:cs="Arial" w:hint="cs"/>
+          <w:sz w:val="28"/>
+          <w:szCs w:val="28"/>
+          <w:rtl/>
+        </w:rPr>
+        <w:t xml:space="preserve"> </w:t>
+      </w:r>
+      <w:r>
+        <w:rPr>
+          <w:rFonts w:ascii="Arial" w:hAnsi="Arial" w:cs="Arial" w:hint="cs"/>
+          <w:sz w:val="28"/>
+          <w:szCs w:val="28"/>
+          <w:rtl/>
+        </w:rPr>
+        <w:t xml:space="preserve">על הקודקודים </w:t>
+      </w:r>
+      <w:r>
+        <w:rPr>
+          <w:rFonts w:ascii="Arial" w:hAnsi="Arial" w:cs="Arial" w:hint="cs"/>
+          <w:sz w:val="28"/>
+          <w:szCs w:val="28"/>
+          <w:rtl/>
+        </w:rPr>
+        <w:t xml:space="preserve">בגרף </w:t>
+      </w:r>
+      <w:r>
+        <w:rPr>
+          <w:rFonts w:ascii="Arial" w:hAnsi="Arial" w:cs="Arial"/>
+          <w:sz w:val="28"/>
+          <w:szCs w:val="28"/>
+        </w:rPr>
+        <w:t>G</w:t>
+      </w:r>
+      <w:r>
+        <w:rPr>
+          <w:rFonts w:ascii="Arial" w:hAnsi="Arial" w:cs="Arial" w:hint="cs"/>
+          <w:sz w:val="28"/>
+          <w:szCs w:val="28"/>
+          <w:rtl/>
+        </w:rPr>
+        <w:t>:</w:t>
+      </w:r>
+    </w:p>
+    <w:p>
+      <w:pPr>
+        <w:pStyle w:val="ListParagraph"/>
+        <w:ind w:firstLine="720"/>
+        <w:rPr>
+          <w:rFonts w:ascii="Arial" w:hAnsi="Arial" w:cs="Arial"/>
           <w:sz w:val="28"/>
           <w:szCs w:val="28"/>
           <w:rtl/>
@@ -2451,7 +3788,7 @@
         <w:pStyle w:val="ListParagraph"/>
         <w:ind w:left="2160"/>
         <w:rPr>
-          <w:rFonts w:ascii="Arial" w:hAnsi="Arial" w:cs="Arial" w:hint="cs"/>
+          <w:rFonts w:ascii="Arial" w:hAnsi="Arial" w:cs="Arial"/>
           <w:sz w:val="28"/>
           <w:szCs w:val="28"/>
           <w:rtl/>
@@ -2557,7 +3894,7 @@
       <w:pPr>
         <w:pStyle w:val="ListParagraph"/>
         <w:rPr>
-          <w:rFonts w:ascii="Arial" w:hAnsi="Arial" w:cs="Arial" w:hint="cs"/>
+          <w:rFonts w:ascii="Arial" w:hAnsi="Arial" w:cs="Arial"/>
           <w:sz w:val="28"/>
           <w:szCs w:val="28"/>
           <w:rtl/>
@@ -2595,7 +3932,7 @@
       <w:pPr>
         <w:pStyle w:val="ListParagraph"/>
         <w:rPr>
-          <w:rFonts w:ascii="Arial" w:hAnsi="Arial" w:cs="Arial" w:hint="cs"/>
+          <w:rFonts w:ascii="Arial" w:hAnsi="Arial" w:cs="Arial"/>
           <w:sz w:val="28"/>
           <w:szCs w:val="28"/>
           <w:rtl/>
@@ -2617,25 +3954,7 @@
           <w:sz w:val="28"/>
           <w:szCs w:val="28"/>
         </w:rPr>
-        <w:t>(</w:t>
-      </w:r>
-      <w:proofErr w:type="spellStart"/>
-      <w:r>
-        <w:rPr>
-          <w:rFonts w:ascii="Arial" w:hAnsi="Arial" w:cs="Arial"/>
-          <w:sz w:val="28"/>
-          <w:szCs w:val="28"/>
-        </w:rPr>
-        <w:t>x,b</w:t>
-      </w:r>
-      <w:proofErr w:type="spellEnd"/>
-      <w:r>
-        <w:rPr>
-          <w:rFonts w:ascii="Arial" w:hAnsi="Arial" w:cs="Arial"/>
-          <w:sz w:val="28"/>
-          <w:szCs w:val="28"/>
-        </w:rPr>
-        <w:t>)</w:t>
+        <w:t>(x,b)</w:t>
       </w:r>
       <w:r>
         <w:rPr>
@@ -2652,18 +3971,8 @@
           <w:sz w:val="28"/>
           <w:szCs w:val="28"/>
         </w:rPr>
-        <w:t xml:space="preserve">x != </w:t>
-      </w:r>
-      <w:proofErr w:type="gramStart"/>
-      <w:r>
-        <w:rPr>
-          <w:rFonts w:ascii="Arial" w:hAnsi="Arial" w:cs="Arial"/>
-          <w:sz w:val="28"/>
-          <w:szCs w:val="28"/>
-        </w:rPr>
-        <w:t>a</w:t>
-      </w:r>
-      <w:proofErr w:type="gramEnd"/>
+        <w:t>x != a</w:t>
+      </w:r>
       <w:r>
         <w:rPr>
           <w:rFonts w:ascii="Arial" w:hAnsi="Arial" w:cs="Arial" w:hint="cs"/>
@@ -2678,7 +3987,7 @@
       <w:pPr>
         <w:pStyle w:val="ListParagraph"/>
         <w:rPr>
-          <w:rFonts w:ascii="Arial" w:hAnsi="Arial" w:cs="Arial" w:hint="cs"/>
+          <w:rFonts w:ascii="Arial" w:hAnsi="Arial" w:cs="Arial"/>
           <w:sz w:val="28"/>
           <w:szCs w:val="28"/>
           <w:rtl/>
@@ -2700,25 +4009,7 @@
           <w:sz w:val="28"/>
           <w:szCs w:val="28"/>
         </w:rPr>
-        <w:t>(</w:t>
-      </w:r>
-      <w:proofErr w:type="spellStart"/>
-      <w:r>
-        <w:rPr>
-          <w:rFonts w:ascii="Arial" w:hAnsi="Arial" w:cs="Arial"/>
-          <w:sz w:val="28"/>
-          <w:szCs w:val="28"/>
-        </w:rPr>
-        <w:t>b,a</w:t>
-      </w:r>
-      <w:proofErr w:type="spellEnd"/>
-      <w:r>
-        <w:rPr>
-          <w:rFonts w:ascii="Arial" w:hAnsi="Arial" w:cs="Arial"/>
-          <w:sz w:val="28"/>
-          <w:szCs w:val="28"/>
-        </w:rPr>
-        <w:t>)</w:t>
+        <w:t>(b,a)</w:t>
       </w:r>
       <w:r>
         <w:rPr>
@@ -2735,7 +4026,7 @@
         <w:pStyle w:val="ListParagraph"/>
         <w:ind w:left="1440"/>
         <w:rPr>
-          <w:rFonts w:ascii="Arial" w:hAnsi="Arial" w:cs="Arial" w:hint="cs"/>
+          <w:rFonts w:ascii="Arial" w:hAnsi="Arial" w:cs="Arial"/>
           <w:sz w:val="28"/>
           <w:szCs w:val="28"/>
           <w:rtl/>
@@ -2773,25 +4064,7 @@
           <w:sz w:val="28"/>
           <w:szCs w:val="28"/>
         </w:rPr>
-        <w:t>(</w:t>
-      </w:r>
-      <w:proofErr w:type="spellStart"/>
-      <w:r>
-        <w:rPr>
-          <w:rFonts w:ascii="Arial" w:hAnsi="Arial" w:cs="Arial"/>
-          <w:sz w:val="28"/>
-          <w:szCs w:val="28"/>
-        </w:rPr>
-        <w:t>a,x</w:t>
-      </w:r>
-      <w:proofErr w:type="spellEnd"/>
-      <w:r>
-        <w:rPr>
-          <w:rFonts w:ascii="Arial" w:hAnsi="Arial" w:cs="Arial"/>
-          <w:sz w:val="28"/>
-          <w:szCs w:val="28"/>
-        </w:rPr>
-        <w:t>)</w:t>
+        <w:t>(a,x)</w:t>
       </w:r>
       <w:r>
         <w:rPr>
@@ -2808,18 +4081,8 @@
           <w:sz w:val="28"/>
           <w:szCs w:val="28"/>
         </w:rPr>
-        <w:t xml:space="preserve">b != </w:t>
-      </w:r>
-      <w:proofErr w:type="gramStart"/>
-      <w:r>
-        <w:rPr>
-          <w:rFonts w:ascii="Arial" w:hAnsi="Arial" w:cs="Arial"/>
-          <w:sz w:val="28"/>
-          <w:szCs w:val="28"/>
-        </w:rPr>
-        <w:t>x</w:t>
-      </w:r>
-      <w:proofErr w:type="gramEnd"/>
+        <w:t>b != x</w:t>
+      </w:r>
       <w:r>
         <w:rPr>
           <w:rFonts w:ascii="Arial" w:hAnsi="Arial" w:cs="Arial" w:hint="cs"/>
@@ -2833,7 +4096,7 @@
     <w:p>
       <w:pPr>
         <w:rPr>
-          <w:rFonts w:ascii="Arial" w:hAnsi="Arial" w:cs="Arial" w:hint="cs"/>
+          <w:rFonts w:ascii="Arial" w:hAnsi="Arial" w:cs="Arial"/>
           <w:sz w:val="28"/>
           <w:szCs w:val="28"/>
           <w:rtl/>
@@ -2869,77 +4132,77 @@
     <w:p>
       <w:pPr>
         <w:rPr>
-          <w:rFonts w:ascii="Arial" w:hAnsi="Arial" w:cs="Arial" w:hint="cs"/>
-          <w:sz w:val="28"/>
-          <w:szCs w:val="28"/>
-          <w:rtl/>
-        </w:rPr>
-      </w:pPr>
-    </w:p>
-    <w:p>
-      <w:pPr>
-        <w:rPr>
-          <w:rFonts w:ascii="Arial" w:hAnsi="Arial" w:cs="Arial" w:hint="cs"/>
-          <w:sz w:val="28"/>
-          <w:szCs w:val="28"/>
-          <w:rtl/>
-        </w:rPr>
-      </w:pPr>
-    </w:p>
-    <w:p>
-      <w:pPr>
-        <w:rPr>
-          <w:rFonts w:ascii="Arial" w:hAnsi="Arial" w:cs="Arial" w:hint="cs"/>
-          <w:sz w:val="28"/>
-          <w:szCs w:val="28"/>
-          <w:rtl/>
-        </w:rPr>
-      </w:pPr>
-    </w:p>
-    <w:p>
-      <w:pPr>
-        <w:rPr>
-          <w:rFonts w:ascii="Arial" w:hAnsi="Arial" w:cs="Arial" w:hint="cs"/>
-          <w:sz w:val="28"/>
-          <w:szCs w:val="28"/>
-          <w:rtl/>
-        </w:rPr>
-      </w:pPr>
-    </w:p>
-    <w:p>
-      <w:pPr>
-        <w:rPr>
-          <w:rFonts w:ascii="Arial" w:hAnsi="Arial" w:cs="Arial" w:hint="cs"/>
-          <w:sz w:val="28"/>
-          <w:szCs w:val="28"/>
-          <w:rtl/>
-        </w:rPr>
-      </w:pPr>
-    </w:p>
-    <w:p>
-      <w:pPr>
-        <w:rPr>
-          <w:rFonts w:ascii="Arial" w:hAnsi="Arial" w:cs="Arial" w:hint="cs"/>
-          <w:sz w:val="28"/>
-          <w:szCs w:val="28"/>
-          <w:rtl/>
-        </w:rPr>
-      </w:pPr>
-    </w:p>
-    <w:p>
-      <w:pPr>
-        <w:rPr>
-          <w:rFonts w:ascii="Arial" w:hAnsi="Arial" w:cs="Arial" w:hint="cs"/>
-          <w:sz w:val="28"/>
-          <w:szCs w:val="28"/>
-          <w:rtl/>
-        </w:rPr>
-      </w:pPr>
-    </w:p>
-    <w:p>
-      <w:pPr>
-        <w:rPr>
-          <w:rFonts w:ascii="Arial" w:hAnsi="Arial" w:cs="Arial" w:hint="cs"/>
+          <w:rFonts w:ascii="Arial" w:hAnsi="Arial" w:cs="Arial"/>
+          <w:sz w:val="28"/>
+          <w:szCs w:val="28"/>
+          <w:rtl/>
+        </w:rPr>
+      </w:pPr>
+    </w:p>
+    <w:p>
+      <w:pPr>
+        <w:rPr>
+          <w:rFonts w:ascii="Arial" w:hAnsi="Arial" w:cs="Arial"/>
+          <w:sz w:val="28"/>
+          <w:szCs w:val="28"/>
+          <w:rtl/>
+        </w:rPr>
+      </w:pPr>
+    </w:p>
+    <w:p>
+      <w:pPr>
+        <w:rPr>
+          <w:rFonts w:ascii="Arial" w:hAnsi="Arial" w:cs="Arial"/>
+          <w:sz w:val="28"/>
+          <w:szCs w:val="28"/>
+          <w:rtl/>
+        </w:rPr>
+      </w:pPr>
+    </w:p>
+    <w:p>
+      <w:pPr>
+        <w:rPr>
+          <w:rFonts w:ascii="Arial" w:hAnsi="Arial" w:cs="Arial"/>
+          <w:sz w:val="28"/>
+          <w:szCs w:val="28"/>
+          <w:rtl/>
+        </w:rPr>
+      </w:pPr>
+    </w:p>
+    <w:p>
+      <w:pPr>
+        <w:rPr>
+          <w:rFonts w:ascii="Arial" w:hAnsi="Arial" w:cs="Arial"/>
+          <w:sz w:val="28"/>
+          <w:szCs w:val="28"/>
+          <w:rtl/>
+        </w:rPr>
+      </w:pPr>
+    </w:p>
+    <w:p>
+      <w:pPr>
+        <w:rPr>
+          <w:rFonts w:ascii="Arial" w:hAnsi="Arial" w:cs="Arial"/>
+          <w:sz w:val="28"/>
+          <w:szCs w:val="28"/>
+          <w:rtl/>
+        </w:rPr>
+      </w:pPr>
+    </w:p>
+    <w:p>
+      <w:pPr>
+        <w:rPr>
+          <w:rFonts w:ascii="Arial" w:hAnsi="Arial" w:cs="Arial"/>
+          <w:sz w:val="28"/>
+          <w:szCs w:val="28"/>
+          <w:rtl/>
+        </w:rPr>
+      </w:pPr>
+    </w:p>
+    <w:p>
+      <w:pPr>
+        <w:rPr>
+          <w:rFonts w:ascii="Arial" w:hAnsi="Arial" w:cs="Arial"/>
           <w:sz w:val="28"/>
           <w:szCs w:val="28"/>
           <w:rtl/>
@@ -2961,6 +4224,95 @@
 <file path=word/numbering.xml><?xml version="1.0" encoding="utf-8"?>
 <w:numbering xmlns:ve="http://schemas.openxmlformats.org/markup-compatibility/2006" xmlns:o="urn:schemas-microsoft-com:office:office" xmlns:r="http://schemas.openxmlformats.org/officeDocument/2006/relationships" xmlns:m="http://schemas.openxmlformats.org/officeDocument/2006/math" xmlns:v="urn:schemas-microsoft-com:vml" xmlns:wp="http://schemas.openxmlformats.org/drawingml/2006/wordprocessingDrawing" xmlns:w10="urn:schemas-microsoft-com:office:word" xmlns:w="http://schemas.openxmlformats.org/wordprocessingml/2006/main" xmlns:wne="http://schemas.microsoft.com/office/word/2006/wordml">
   <w:abstractNum w:abstractNumId="0">
+    <w:nsid w:val="061B7928"/>
+    <w:multiLevelType w:val="hybridMultilevel"/>
+    <w:tmpl w:val="7B1437F8"/>
+    <w:lvl w:ilvl="0" w:tplc="0409000F">
+      <w:start w:val="1"/>
+      <w:numFmt w:val="decimal"/>
+      <w:lvlText w:val="%1."/>
+      <w:lvlJc w:val="left"/>
+      <w:pPr>
+        <w:ind w:left="720" w:hanging="360"/>
+      </w:pPr>
+      <w:rPr>
+        <w:rFonts w:hint="default"/>
+      </w:rPr>
+    </w:lvl>
+    <w:lvl w:ilvl="1" w:tplc="04090019" w:tentative="1">
+      <w:start w:val="1"/>
+      <w:numFmt w:val="lowerLetter"/>
+      <w:lvlText w:val="%2."/>
+      <w:lvlJc w:val="left"/>
+      <w:pPr>
+        <w:ind w:left="1440" w:hanging="360"/>
+      </w:pPr>
+    </w:lvl>
+    <w:lvl w:ilvl="2" w:tplc="0409001B" w:tentative="1">
+      <w:start w:val="1"/>
+      <w:numFmt w:val="lowerRoman"/>
+      <w:lvlText w:val="%3."/>
+      <w:lvlJc w:val="right"/>
+      <w:pPr>
+        <w:ind w:left="2160" w:hanging="180"/>
+      </w:pPr>
+    </w:lvl>
+    <w:lvl w:ilvl="3" w:tplc="0409000F" w:tentative="1">
+      <w:start w:val="1"/>
+      <w:numFmt w:val="decimal"/>
+      <w:lvlText w:val="%4."/>
+      <w:lvlJc w:val="left"/>
+      <w:pPr>
+        <w:ind w:left="2880" w:hanging="360"/>
+      </w:pPr>
+    </w:lvl>
+    <w:lvl w:ilvl="4" w:tplc="04090019" w:tentative="1">
+      <w:start w:val="1"/>
+      <w:numFmt w:val="lowerLetter"/>
+      <w:lvlText w:val="%5."/>
+      <w:lvlJc w:val="left"/>
+      <w:pPr>
+        <w:ind w:left="3600" w:hanging="360"/>
+      </w:pPr>
+    </w:lvl>
+    <w:lvl w:ilvl="5" w:tplc="0409001B" w:tentative="1">
+      <w:start w:val="1"/>
+      <w:numFmt w:val="lowerRoman"/>
+      <w:lvlText w:val="%6."/>
+      <w:lvlJc w:val="right"/>
+      <w:pPr>
+        <w:ind w:left="4320" w:hanging="180"/>
+      </w:pPr>
+    </w:lvl>
+    <w:lvl w:ilvl="6" w:tplc="0409000F" w:tentative="1">
+      <w:start w:val="1"/>
+      <w:numFmt w:val="decimal"/>
+      <w:lvlText w:val="%7."/>
+      <w:lvlJc w:val="left"/>
+      <w:pPr>
+        <w:ind w:left="5040" w:hanging="360"/>
+      </w:pPr>
+    </w:lvl>
+    <w:lvl w:ilvl="7" w:tplc="04090019" w:tentative="1">
+      <w:start w:val="1"/>
+      <w:numFmt w:val="lowerLetter"/>
+      <w:lvlText w:val="%8."/>
+      <w:lvlJc w:val="left"/>
+      <w:pPr>
+        <w:ind w:left="5760" w:hanging="360"/>
+      </w:pPr>
+    </w:lvl>
+    <w:lvl w:ilvl="8" w:tplc="0409001B" w:tentative="1">
+      <w:start w:val="1"/>
+      <w:numFmt w:val="lowerRoman"/>
+      <w:lvlText w:val="%9."/>
+      <w:lvlJc w:val="right"/>
+      <w:pPr>
+        <w:ind w:left="6480" w:hanging="180"/>
+      </w:pPr>
+    </w:lvl>
+  </w:abstractNum>
+  <w:abstractNum w:abstractNumId="1">
     <w:nsid w:val="0D650E1B"/>
     <w:multiLevelType w:val="hybridMultilevel"/>
     <w:tmpl w:val="347003C6"/>
@@ -3049,7 +4401,7 @@
       </w:pPr>
     </w:lvl>
   </w:abstractNum>
-  <w:abstractNum w:abstractNumId="1">
+  <w:abstractNum w:abstractNumId="2">
     <w:nsid w:val="1C925025"/>
     <w:multiLevelType w:val="hybridMultilevel"/>
     <w:tmpl w:val="62280E92"/>
@@ -3138,7 +4490,7 @@
       </w:pPr>
     </w:lvl>
   </w:abstractNum>
-  <w:abstractNum w:abstractNumId="2">
+  <w:abstractNum w:abstractNumId="3">
     <w:nsid w:val="27E6623E"/>
     <w:multiLevelType w:val="hybridMultilevel"/>
     <w:tmpl w:val="A1107CDC"/>
@@ -3227,7 +4579,217 @@
       </w:pPr>
     </w:lvl>
   </w:abstractNum>
-  <w:abstractNum w:abstractNumId="3">
+  <w:abstractNum w:abstractNumId="4">
+    <w:nsid w:val="2ADD11D7"/>
+    <w:multiLevelType w:val="hybridMultilevel"/>
+    <w:tmpl w:val="883274D4"/>
+    <w:lvl w:ilvl="0" w:tplc="0409000F">
+      <w:start w:val="1"/>
+      <w:numFmt w:val="decimal"/>
+      <w:lvlText w:val="%1."/>
+      <w:lvlJc w:val="left"/>
+      <w:pPr>
+        <w:ind w:left="720" w:hanging="360"/>
+      </w:pPr>
+      <w:rPr>
+        <w:rFonts w:hint="default"/>
+      </w:rPr>
+    </w:lvl>
+    <w:lvl w:ilvl="1" w:tplc="04090019" w:tentative="1">
+      <w:start w:val="1"/>
+      <w:numFmt w:val="lowerLetter"/>
+      <w:lvlText w:val="%2."/>
+      <w:lvlJc w:val="left"/>
+      <w:pPr>
+        <w:ind w:left="1440" w:hanging="360"/>
+      </w:pPr>
+    </w:lvl>
+    <w:lvl w:ilvl="2" w:tplc="0409001B" w:tentative="1">
+      <w:start w:val="1"/>
+      <w:numFmt w:val="lowerRoman"/>
+      <w:lvlText w:val="%3."/>
+      <w:lvlJc w:val="right"/>
+      <w:pPr>
+        <w:ind w:left="2160" w:hanging="180"/>
+      </w:pPr>
+    </w:lvl>
+    <w:lvl w:ilvl="3" w:tplc="0409000F" w:tentative="1">
+      <w:start w:val="1"/>
+      <w:numFmt w:val="decimal"/>
+      <w:lvlText w:val="%4."/>
+      <w:lvlJc w:val="left"/>
+      <w:pPr>
+        <w:ind w:left="2880" w:hanging="360"/>
+      </w:pPr>
+    </w:lvl>
+    <w:lvl w:ilvl="4" w:tplc="04090019" w:tentative="1">
+      <w:start w:val="1"/>
+      <w:numFmt w:val="lowerLetter"/>
+      <w:lvlText w:val="%5."/>
+      <w:lvlJc w:val="left"/>
+      <w:pPr>
+        <w:ind w:left="3600" w:hanging="360"/>
+      </w:pPr>
+    </w:lvl>
+    <w:lvl w:ilvl="5" w:tplc="0409001B" w:tentative="1">
+      <w:start w:val="1"/>
+      <w:numFmt w:val="lowerRoman"/>
+      <w:lvlText w:val="%6."/>
+      <w:lvlJc w:val="right"/>
+      <w:pPr>
+        <w:ind w:left="4320" w:hanging="180"/>
+      </w:pPr>
+    </w:lvl>
+    <w:lvl w:ilvl="6" w:tplc="0409000F" w:tentative="1">
+      <w:start w:val="1"/>
+      <w:numFmt w:val="decimal"/>
+      <w:lvlText w:val="%7."/>
+      <w:lvlJc w:val="left"/>
+      <w:pPr>
+        <w:ind w:left="5040" w:hanging="360"/>
+      </w:pPr>
+    </w:lvl>
+    <w:lvl w:ilvl="7" w:tplc="04090019" w:tentative="1">
+      <w:start w:val="1"/>
+      <w:numFmt w:val="lowerLetter"/>
+      <w:lvlText w:val="%8."/>
+      <w:lvlJc w:val="left"/>
+      <w:pPr>
+        <w:ind w:left="5760" w:hanging="360"/>
+      </w:pPr>
+    </w:lvl>
+    <w:lvl w:ilvl="8" w:tplc="0409001B" w:tentative="1">
+      <w:start w:val="1"/>
+      <w:numFmt w:val="lowerRoman"/>
+      <w:lvlText w:val="%9."/>
+      <w:lvlJc w:val="right"/>
+      <w:pPr>
+        <w:ind w:left="6480" w:hanging="180"/>
+      </w:pPr>
+    </w:lvl>
+  </w:abstractNum>
+  <w:abstractNum w:abstractNumId="5">
+    <w:nsid w:val="3D7E59EC"/>
+    <w:multiLevelType w:val="multilevel"/>
+    <w:tmpl w:val="28CEC6AE"/>
+    <w:lvl w:ilvl="0">
+      <w:start w:val="1"/>
+      <w:numFmt w:val="decimal"/>
+      <w:lvlText w:val="%1."/>
+      <w:lvlJc w:val="left"/>
+      <w:pPr>
+        <w:ind w:left="720" w:hanging="360"/>
+      </w:pPr>
+      <w:rPr>
+        <w:rFonts w:hint="default"/>
+      </w:rPr>
+    </w:lvl>
+    <w:lvl w:ilvl="1">
+      <w:start w:val="1"/>
+      <w:numFmt w:val="decimal"/>
+      <w:isLgl/>
+      <w:lvlText w:val="%1.%2."/>
+      <w:lvlJc w:val="left"/>
+      <w:pPr>
+        <w:ind w:left="1440" w:hanging="720"/>
+      </w:pPr>
+      <w:rPr>
+        <w:rFonts w:hint="default"/>
+      </w:rPr>
+    </w:lvl>
+    <w:lvl w:ilvl="2">
+      <w:start w:val="1"/>
+      <w:numFmt w:val="decimal"/>
+      <w:isLgl/>
+      <w:lvlText w:val="%1.%2.%3."/>
+      <w:lvlJc w:val="left"/>
+      <w:pPr>
+        <w:ind w:left="1800" w:hanging="720"/>
+      </w:pPr>
+      <w:rPr>
+        <w:rFonts w:hint="default"/>
+      </w:rPr>
+    </w:lvl>
+    <w:lvl w:ilvl="3">
+      <w:start w:val="1"/>
+      <w:numFmt w:val="decimal"/>
+      <w:isLgl/>
+      <w:lvlText w:val="%1.%2.%3.%4."/>
+      <w:lvlJc w:val="left"/>
+      <w:pPr>
+        <w:ind w:left="2520" w:hanging="1080"/>
+      </w:pPr>
+      <w:rPr>
+        <w:rFonts w:hint="default"/>
+      </w:rPr>
+    </w:lvl>
+    <w:lvl w:ilvl="4">
+      <w:start w:val="1"/>
+      <w:numFmt w:val="decimal"/>
+      <w:isLgl/>
+      <w:lvlText w:val="%1.%2.%3.%4.%5."/>
+      <w:lvlJc w:val="left"/>
+      <w:pPr>
+        <w:ind w:left="3240" w:hanging="1440"/>
+      </w:pPr>
+      <w:rPr>
+        <w:rFonts w:hint="default"/>
+      </w:rPr>
+    </w:lvl>
+    <w:lvl w:ilvl="5">
+      <w:start w:val="1"/>
+      <w:numFmt w:val="decimal"/>
+      <w:isLgl/>
+      <w:lvlText w:val="%1.%2.%3.%4.%5.%6."/>
+      <w:lvlJc w:val="left"/>
+      <w:pPr>
+        <w:ind w:left="3600" w:hanging="1440"/>
+      </w:pPr>
+      <w:rPr>
+        <w:rFonts w:hint="default"/>
+      </w:rPr>
+    </w:lvl>
+    <w:lvl w:ilvl="6">
+      <w:start w:val="1"/>
+      <w:numFmt w:val="decimal"/>
+      <w:isLgl/>
+      <w:lvlText w:val="%1.%2.%3.%4.%5.%6.%7."/>
+      <w:lvlJc w:val="left"/>
+      <w:pPr>
+        <w:ind w:left="4320" w:hanging="1800"/>
+      </w:pPr>
+      <w:rPr>
+        <w:rFonts w:hint="default"/>
+      </w:rPr>
+    </w:lvl>
+    <w:lvl w:ilvl="7">
+      <w:start w:val="1"/>
+      <w:numFmt w:val="decimal"/>
+      <w:isLgl/>
+      <w:lvlText w:val="%1.%2.%3.%4.%5.%6.%7.%8."/>
+      <w:lvlJc w:val="left"/>
+      <w:pPr>
+        <w:ind w:left="5040" w:hanging="2160"/>
+      </w:pPr>
+      <w:rPr>
+        <w:rFonts w:hint="default"/>
+      </w:rPr>
+    </w:lvl>
+    <w:lvl w:ilvl="8">
+      <w:start w:val="1"/>
+      <w:numFmt w:val="decimal"/>
+      <w:isLgl/>
+      <w:lvlText w:val="%1.%2.%3.%4.%5.%6.%7.%8.%9."/>
+      <w:lvlJc w:val="left"/>
+      <w:pPr>
+        <w:ind w:left="5400" w:hanging="2160"/>
+      </w:pPr>
+      <w:rPr>
+        <w:rFonts w:hint="default"/>
+      </w:rPr>
+    </w:lvl>
+  </w:abstractNum>
+  <w:abstractNum w:abstractNumId="6">
     <w:nsid w:val="3E904F3D"/>
     <w:multiLevelType w:val="hybridMultilevel"/>
     <w:tmpl w:val="01AA130A"/>
@@ -3316,7 +4878,7 @@
       </w:pPr>
     </w:lvl>
   </w:abstractNum>
-  <w:abstractNum w:abstractNumId="4">
+  <w:abstractNum w:abstractNumId="7">
     <w:nsid w:val="42673177"/>
     <w:multiLevelType w:val="hybridMultilevel"/>
     <w:tmpl w:val="BFA83A06"/>
@@ -3405,7 +4967,7 @@
       </w:pPr>
     </w:lvl>
   </w:abstractNum>
-  <w:abstractNum w:abstractNumId="5">
+  <w:abstractNum w:abstractNumId="8">
     <w:nsid w:val="44732C2D"/>
     <w:multiLevelType w:val="hybridMultilevel"/>
     <w:tmpl w:val="DBA04702"/>
@@ -3495,7 +5057,7 @@
       </w:pPr>
     </w:lvl>
   </w:abstractNum>
-  <w:abstractNum w:abstractNumId="6">
+  <w:abstractNum w:abstractNumId="9">
     <w:nsid w:val="4C8A0A39"/>
     <w:multiLevelType w:val="hybridMultilevel"/>
     <w:tmpl w:val="01AA130A"/>
@@ -3584,7 +5146,7 @@
       </w:pPr>
     </w:lvl>
   </w:abstractNum>
-  <w:abstractNum w:abstractNumId="7">
+  <w:abstractNum w:abstractNumId="10">
     <w:nsid w:val="4EA72212"/>
     <w:multiLevelType w:val="multilevel"/>
     <w:tmpl w:val="7A602466"/>
@@ -3705,7 +5267,7 @@
       </w:rPr>
     </w:lvl>
   </w:abstractNum>
-  <w:abstractNum w:abstractNumId="8">
+  <w:abstractNum w:abstractNumId="11">
     <w:nsid w:val="566821A2"/>
     <w:multiLevelType w:val="hybridMultilevel"/>
     <w:tmpl w:val="DBA04702"/>
@@ -3795,7 +5357,7 @@
       </w:pPr>
     </w:lvl>
   </w:abstractNum>
-  <w:abstractNum w:abstractNumId="9">
+  <w:abstractNum w:abstractNumId="12">
     <w:nsid w:val="66F64410"/>
     <w:multiLevelType w:val="hybridMultilevel"/>
     <w:tmpl w:val="DBA04702"/>
@@ -3885,7 +5447,7 @@
       </w:pPr>
     </w:lvl>
   </w:abstractNum>
-  <w:abstractNum w:abstractNumId="10">
+  <w:abstractNum w:abstractNumId="13">
     <w:nsid w:val="6C605F9F"/>
     <w:multiLevelType w:val="hybridMultilevel"/>
     <w:tmpl w:val="244E161E"/>
@@ -3975,7 +5537,7 @@
       </w:pPr>
     </w:lvl>
   </w:abstractNum>
-  <w:abstractNum w:abstractNumId="11">
+  <w:abstractNum w:abstractNumId="14">
     <w:nsid w:val="73EF74E9"/>
     <w:multiLevelType w:val="hybridMultilevel"/>
     <w:tmpl w:val="B47812B2"/>
@@ -4065,40 +5627,49 @@
     </w:lvl>
   </w:abstractNum>
   <w:num w:numId="1">
+    <w:abstractNumId w:val="12"/>
+  </w:num>
+  <w:num w:numId="2">
+    <w:abstractNumId w:val="11"/>
+  </w:num>
+  <w:num w:numId="3">
+    <w:abstractNumId w:val="7"/>
+  </w:num>
+  <w:num w:numId="4">
+    <w:abstractNumId w:val="6"/>
+  </w:num>
+  <w:num w:numId="5">
     <w:abstractNumId w:val="9"/>
   </w:num>
-  <w:num w:numId="2">
+  <w:num w:numId="6">
+    <w:abstractNumId w:val="1"/>
+  </w:num>
+  <w:num w:numId="7">
     <w:abstractNumId w:val="8"/>
   </w:num>
-  <w:num w:numId="3">
+  <w:num w:numId="8">
+    <w:abstractNumId w:val="3"/>
+  </w:num>
+  <w:num w:numId="9">
+    <w:abstractNumId w:val="13"/>
+  </w:num>
+  <w:num w:numId="10">
+    <w:abstractNumId w:val="14"/>
+  </w:num>
+  <w:num w:numId="11">
+    <w:abstractNumId w:val="2"/>
+  </w:num>
+  <w:num w:numId="12">
+    <w:abstractNumId w:val="10"/>
+  </w:num>
+  <w:num w:numId="13">
     <w:abstractNumId w:val="4"/>
   </w:num>
-  <w:num w:numId="4">
-    <w:abstractNumId w:val="3"/>
-  </w:num>
-  <w:num w:numId="5">
-    <w:abstractNumId w:val="6"/>
-  </w:num>
-  <w:num w:numId="6">
-    <w:abstractNumId w:val="0"/>
-  </w:num>
-  <w:num w:numId="7">
+  <w:num w:numId="14">
     <w:abstractNumId w:val="5"/>
   </w:num>
-  <w:num w:numId="8">
-    <w:abstractNumId w:val="2"/>
-  </w:num>
-  <w:num w:numId="9">
-    <w:abstractNumId w:val="10"/>
-  </w:num>
-  <w:num w:numId="10">
-    <w:abstractNumId w:val="11"/>
-  </w:num>
-  <w:num w:numId="11">
-    <w:abstractNumId w:val="1"/>
-  </w:num>
-  <w:num w:numId="12">
-    <w:abstractNumId w:val="7"/>
+  <w:num w:numId="15">
+    <w:abstractNumId w:val="0"/>
   </w:num>
 </w:numbering>
 </file>
@@ -4632,7 +6203,7 @@
   <a:extraClrSchemeLst/>
   <a:extLst>
     <a:ext uri="{05A4C25C-085E-4340-85A3-A5531E510DB2}">
-      <thm15:themeFamily xmlns="" xmlns:thm15="http://schemas.microsoft.com/office/thememl/2012/main" name="Office Theme" id="{62F939B6-93AF-4DB8-9C6B-D6C7DFDC589F}" vid="{4A3C46E8-61CC-4603-A589-7422A47A8E4A}"/>
+      <thm15:themeFamily xmlns:thm15="http://schemas.microsoft.com/office/thememl/2012/main" xmlns="" name="Office Theme" id="{62F939B6-93AF-4DB8-9C6B-D6C7DFDC589F}" vid="{4A3C46E8-61CC-4603-A589-7422A47A8E4A}"/>
     </a:ext>
   </a:extLst>
 </a:theme>
@@ -4643,7 +6214,7 @@
 </file>
 
 <file path=customXml/itemProps1.xml><?xml version="1.0" encoding="utf-8"?>
-<ds:datastoreItem xmlns:ds="http://schemas.openxmlformats.org/officeDocument/2006/customXml" ds:itemID="{B5963193-F20F-4F24-976A-31C869232909}">
+<ds:datastoreItem xmlns:ds="http://schemas.openxmlformats.org/officeDocument/2006/customXml" ds:itemID="{66E7DDC2-4C26-4474-9DFE-E3AC3E9EF752}">
   <ds:schemaRefs>
     <ds:schemaRef ds:uri="http://schemas.openxmlformats.org/officeDocument/2006/bibliography"/>
   </ds:schemaRefs>

</xml_diff>

<commit_message>
fix a bug inbal found
</commit_message>
<xml_diff>
--- a/Topics in Logic Puzzels - Hidato.docx
+++ b/Topics in Logic Puzzels - Hidato.docx
@@ -807,36 +807,17 @@
         </w:rPr>
         <w:t xml:space="preserve">על לוח החידה מסומנים בעיגול שני </w:t>
       </w:r>
-      <w:r>
-        <w:fldChar w:fldCharType="begin"/>
-      </w:r>
-      <w:r>
-        <w:instrText>HYPERLINK "https://he.wikipedia.org/wiki/%D7%9E%D7%A1%D7%A4%D7%A8_%D7%98%D7%91%D7%A2%D7%99" \o "</w:instrText>
-      </w:r>
-      <w:r>
-        <w:rPr>
-          <w:rtl/>
-        </w:rPr>
-        <w:instrText>מספר טבעי</w:instrText>
-      </w:r>
-      <w:r>
-        <w:instrText>"</w:instrText>
-      </w:r>
-      <w:r>
-        <w:fldChar w:fldCharType="separate"/>
-      </w:r>
-      <w:r>
-        <w:rPr>
-          <w:rFonts w:ascii="Arial" w:hAnsi="Arial" w:cs="Arial"/>
-          <w:sz w:val="28"/>
-          <w:szCs w:val="28"/>
-          <w:rtl/>
-        </w:rPr>
-        <w:t>מספרים</w:t>
-      </w:r>
-      <w:r>
-        <w:fldChar w:fldCharType="end"/>
-      </w:r>
+      <w:hyperlink r:id="rId9" w:tooltip="מספר טבעי" w:history="1">
+        <w:r>
+          <w:rPr>
+            <w:rFonts w:ascii="Arial" w:hAnsi="Arial" w:cs="Arial"/>
+            <w:sz w:val="28"/>
+            <w:szCs w:val="28"/>
+            <w:rtl/>
+          </w:rPr>
+          <w:t>מספרים</w:t>
+        </w:r>
+      </w:hyperlink>
       <w:r>
         <w:rPr>
           <w:rFonts w:ascii="Arial" w:hAnsi="Arial" w:cs="Arial"/>
@@ -1108,7 +1089,7 @@
         </w:rPr>
         <w:pict>
           <v:shape id="_x0000_i1025" type="#_x0000_t75" style="width:375pt;height:136.5pt">
-            <v:imagedata r:id="rId9" o:title="hidato"/>
+            <v:imagedata r:id="rId10" o:title="hidato"/>
           </v:shape>
         </w:pict>
       </w:r>
@@ -2251,7 +2232,7 @@
         </w:rPr>
         <w:pict>
           <v:shape id="_x0000_s1045" type="#_x0000_t75" style="position:absolute;left:0;text-align:left;margin-left:-76.6pt;margin-top:13.45pt;width:246.1pt;height:249.1pt;z-index:251678720">
-            <v:imagedata r:id="rId10" o:title="Untitled"/>
+            <v:imagedata r:id="rId11" o:title="Untitled"/>
             <w10:wrap type="square"/>
           </v:shape>
         </w:pict>
@@ -2628,7 +2609,7 @@
         </w:rPr>
         <w:pict>
           <v:shape id="_x0000_s1030" type="#_x0000_t75" style="position:absolute;left:0;text-align:left;margin-left:126.3pt;margin-top:2.4pt;width:189pt;height:103.5pt;z-index:251666432">
-            <v:imagedata r:id="rId11" o:title="GridGraph_701"/>
+            <v:imagedata r:id="rId12" o:title="GridGraph_701"/>
             <w10:wrap type="square"/>
           </v:shape>
         </w:pict>
@@ -3314,7 +3295,26 @@
             <w:sz w:val="28"/>
             <w:szCs w:val="28"/>
           </w:rPr>
-          <m:t>=k, k !=n</m:t>
+          <m:t xml:space="preserve">=k, k </m:t>
+        </m:r>
+        <m:r>
+          <w:rPr>
+            <w:rFonts w:ascii="Cambria Math" w:hAnsi="Cambria Math" w:cs="Arial"/>
+            <w:sz w:val="28"/>
+            <w:szCs w:val="28"/>
+          </w:rPr>
+          <m:t>≠</m:t>
+        </m:r>
+        <m:r>
+          <m:rPr>
+            <m:sty m:val="p"/>
+          </m:rPr>
+          <w:rPr>
+            <w:rFonts w:ascii="Cambria Math" w:hAnsi="Cambria Math" w:cs="Arial"/>
+            <w:sz w:val="28"/>
+            <w:szCs w:val="28"/>
+          </w:rPr>
+          <m:t>n</m:t>
         </m:r>
         <m:r>
           <w:rPr>
@@ -4424,7 +4424,26 @@
             <w:sz w:val="28"/>
             <w:szCs w:val="28"/>
           </w:rPr>
-          <m:t>=3 !=2</m:t>
+          <m:t xml:space="preserve">=3 </m:t>
+        </m:r>
+        <m:r>
+          <w:rPr>
+            <w:rFonts w:ascii="Cambria Math" w:hAnsi="Cambria Math" w:cs="Arial"/>
+            <w:sz w:val="28"/>
+            <w:szCs w:val="28"/>
+          </w:rPr>
+          <m:t>≠</m:t>
+        </m:r>
+        <m:r>
+          <m:rPr>
+            <m:sty m:val="p"/>
+          </m:rPr>
+          <w:rPr>
+            <w:rFonts w:ascii="Cambria Math" w:hAnsi="Cambria Math" w:cs="Arial"/>
+            <w:sz w:val="28"/>
+            <w:szCs w:val="28"/>
+          </w:rPr>
+          <m:t>2</m:t>
         </m:r>
       </m:oMath>
       <w:r>
@@ -5220,11 +5239,10 @@
     <w:p>
       <w:pPr>
         <w:rPr>
-          <w:rFonts w:ascii="Arial" w:hAnsi="Arial" w:cs="Arial" w:hint="cs"/>
-          <w:sz w:val="28"/>
-          <w:szCs w:val="28"/>
-          <w:u w:val="single"/>
-          <w:rtl/>
+          <w:rFonts w:ascii="Arial" w:hAnsi="Arial" w:cs="Arial"/>
+          <w:sz w:val="28"/>
+          <w:szCs w:val="28"/>
+          <w:u w:val="single"/>
         </w:rPr>
       </w:pPr>
       <w:r>
@@ -5278,15 +5296,20 @@
         </w:rPr>
         <w:t xml:space="preserve">בהינתן קלט </w:t>
       </w:r>
-      <w:r>
-        <w:rPr>
-          <w:rFonts w:ascii="Arial" w:hAnsi="Arial" w:cs="Arial" w:hint="cs"/>
-          <w:sz w:val="28"/>
-          <w:szCs w:val="28"/>
-          <w:u w:val="single"/>
-        </w:rPr>
-        <w:t>H</w:t>
-      </w:r>
+      <m:oMath>
+        <m:r>
+          <m:rPr>
+            <m:sty m:val="p"/>
+          </m:rPr>
+          <w:rPr>
+            <w:rFonts w:ascii="Cambria Math" w:hAnsi="Cambria Math" w:cs="Arial" w:hint="cs"/>
+            <w:sz w:val="28"/>
+            <w:szCs w:val="28"/>
+            <w:u w:val="single"/>
+          </w:rPr>
+          <m:t>H</m:t>
+        </m:r>
+      </m:oMath>
       <w:r>
         <w:rPr>
           <w:rFonts w:ascii="Arial" w:hAnsi="Arial" w:cs="Arial" w:hint="cs"/>
@@ -5339,34 +5362,37 @@
           <w:ilvl w:val="0"/>
           <w:numId w:val="12"/>
         </w:numPr>
-        <w:rPr>
-          <w:rFonts w:ascii="Arial" w:hAnsi="Arial" w:cs="Arial"/>
-          <w:sz w:val="28"/>
-          <w:szCs w:val="28"/>
-        </w:rPr>
-      </w:pPr>
-      <w:r>
-        <w:rPr>
-          <w:rFonts w:ascii="Arial" w:hAnsi="Arial" w:cs="Arial" w:hint="cs"/>
-          <w:sz w:val="28"/>
-          <w:szCs w:val="28"/>
+        <w:spacing w:line="360" w:lineRule="auto"/>
+        <w:rPr>
+          <w:rFonts w:ascii="Arial" w:hAnsi="Arial" w:cs="Arial"/>
+          <w:sz w:val="24"/>
+          <w:szCs w:val="24"/>
+        </w:rPr>
+      </w:pPr>
+      <w:r>
+        <w:rPr>
+          <w:rFonts w:ascii="Arial" w:hAnsi="Arial" w:cs="Arial" w:hint="cs"/>
+          <w:sz w:val="24"/>
+          <w:szCs w:val="24"/>
           <w:rtl/>
         </w:rPr>
         <w:t xml:space="preserve">בנה את רשימת הערכים החסרים </w:t>
       </w:r>
-      <w:r>
-        <w:rPr>
-          <w:rFonts w:ascii="Arial" w:hAnsi="Arial" w:cs="Arial"/>
-          <w:sz w:val="28"/>
-          <w:szCs w:val="28"/>
-        </w:rPr>
-        <w:t>M</w:t>
-      </w:r>
-      <w:r>
-        <w:rPr>
-          <w:rFonts w:ascii="Arial" w:hAnsi="Arial" w:cs="Arial" w:hint="cs"/>
-          <w:sz w:val="28"/>
-          <w:szCs w:val="28"/>
+      <m:oMath>
+        <m:r>
+          <w:rPr>
+            <w:rFonts w:ascii="Cambria Math" w:hAnsi="Cambria Math" w:cs="Arial"/>
+            <w:sz w:val="24"/>
+            <w:szCs w:val="24"/>
+          </w:rPr>
+          <m:t>missingValues</m:t>
+        </m:r>
+      </m:oMath>
+      <w:r>
+        <w:rPr>
+          <w:rFonts w:ascii="Arial" w:hAnsi="Arial" w:cs="Arial" w:hint="cs"/>
+          <w:sz w:val="24"/>
+          <w:szCs w:val="24"/>
           <w:rtl/>
         </w:rPr>
         <w:t xml:space="preserve"> </w:t>
@@ -5374,11 +5400,11 @@
       <w:r>
         <w:rPr>
           <w:rFonts w:ascii="Arial" w:hAnsi="Arial" w:cs="Arial" w:hint="cs"/>
-          <w:sz w:val="28"/>
-          <w:szCs w:val="28"/>
-          <w:rtl/>
-        </w:rPr>
-        <w:t>בחידה ומיין אותם מקטן לגדול.</w:t>
+          <w:sz w:val="24"/>
+          <w:szCs w:val="24"/>
+          <w:rtl/>
+        </w:rPr>
+        <w:t>בחידאתו.</w:t>
       </w:r>
     </w:p>
     <w:p>
@@ -5388,20 +5414,100 @@
           <w:ilvl w:val="0"/>
           <w:numId w:val="12"/>
         </w:numPr>
-        <w:rPr>
-          <w:rFonts w:ascii="Arial" w:hAnsi="Arial" w:cs="Arial"/>
-          <w:sz w:val="28"/>
-          <w:szCs w:val="28"/>
-        </w:rPr>
-      </w:pPr>
-      <w:r>
-        <w:rPr>
-          <w:rFonts w:ascii="Arial" w:hAnsi="Arial" w:cs="Arial" w:hint="cs"/>
-          <w:sz w:val="28"/>
-          <w:szCs w:val="28"/>
-          <w:rtl/>
-        </w:rPr>
-        <w:t>סמן את קודקוד 1 כחלק ממסלול המילטון.</w:t>
+        <w:spacing w:line="360" w:lineRule="auto"/>
+        <w:rPr>
+          <w:rFonts w:ascii="Arial" w:hAnsi="Arial" w:cs="Arial"/>
+          <w:sz w:val="24"/>
+          <w:szCs w:val="24"/>
+        </w:rPr>
+      </w:pPr>
+      <w:r>
+        <w:rPr>
+          <w:rFonts w:ascii="Arial" w:hAnsi="Arial" w:cs="Arial" w:hint="cs"/>
+          <w:sz w:val="24"/>
+          <w:szCs w:val="24"/>
+          <w:rtl/>
+        </w:rPr>
+        <w:t xml:space="preserve">בנה מהבעיה </w:t>
+      </w:r>
+      <m:oMath>
+        <m:r>
+          <m:rPr>
+            <m:sty m:val="p"/>
+          </m:rPr>
+          <w:rPr>
+            <w:rFonts w:ascii="Cambria Math" w:hAnsi="Cambria Math" w:cs="Arial" w:hint="cs"/>
+            <w:sz w:val="24"/>
+            <w:szCs w:val="24"/>
+          </w:rPr>
+          <m:t>H</m:t>
+        </m:r>
+      </m:oMath>
+      <w:r>
+        <w:rPr>
+          <w:rFonts w:ascii="Arial" w:hAnsi="Arial" w:cs="Arial" w:hint="cs"/>
+          <w:sz w:val="24"/>
+          <w:szCs w:val="24"/>
+          <w:rtl/>
+        </w:rPr>
+        <w:t xml:space="preserve"> גרף סריג</w:t>
+      </w:r>
+      <w:r>
+        <w:rPr>
+          <w:rFonts w:ascii="Arial" w:hAnsi="Arial" w:cs="Arial" w:hint="cs"/>
+          <w:sz w:val="24"/>
+          <w:szCs w:val="24"/>
+          <w:rtl/>
+        </w:rPr>
+        <w:t xml:space="preserve"> </w:t>
+      </w:r>
+      <w:r>
+        <w:rPr>
+          <w:rFonts w:ascii="Arial" w:hAnsi="Arial" w:cs="Arial" w:hint="cs"/>
+          <w:sz w:val="24"/>
+          <w:szCs w:val="24"/>
+          <w:rtl/>
+        </w:rPr>
+        <w:t>מכוון</w:t>
+      </w:r>
+      <w:r>
+        <w:rPr>
+          <w:rFonts w:ascii="Arial" w:hAnsi="Arial" w:cs="Arial" w:hint="cs"/>
+          <w:sz w:val="24"/>
+          <w:szCs w:val="24"/>
+          <w:rtl/>
+        </w:rPr>
+        <w:t xml:space="preserve"> </w:t>
+      </w:r>
+      <w:r>
+        <w:rPr>
+          <w:rFonts w:ascii="Arial" w:hAnsi="Arial" w:cs="Arial"/>
+          <w:sz w:val="24"/>
+          <w:szCs w:val="24"/>
+        </w:rPr>
+        <w:t xml:space="preserve"> </w:t>
+      </w:r>
+      <m:oMath>
+        <m:r>
+          <m:rPr>
+            <m:sty m:val="p"/>
+          </m:rPr>
+          <w:rPr>
+            <w:rFonts w:ascii="Cambria Math" w:hAnsi="Cambria Math" w:cs="Arial"/>
+            <w:sz w:val="24"/>
+            <w:szCs w:val="24"/>
+          </w:rPr>
+          <m:t>G = (V,E)</m:t>
+        </m:r>
+      </m:oMath>
+      <w:r>
+        <w:rPr>
+          <w:rFonts w:ascii="Arial" w:hAnsi="Arial" w:cs="Arial" w:hint="cs"/>
+          <w:sz w:val="24"/>
+          <w:szCs w:val="24"/>
+          <w:rtl/>
+        </w:rPr>
+        <w:t>.</w:t>
       </w:r>
     </w:p>
     <w:p>
@@ -5411,43 +5517,40 @@
           <w:ilvl w:val="0"/>
           <w:numId w:val="12"/>
         </w:numPr>
-        <w:rPr>
-          <w:rFonts w:ascii="Arial" w:hAnsi="Arial" w:cs="Arial"/>
-          <w:sz w:val="28"/>
-          <w:szCs w:val="28"/>
-        </w:rPr>
-      </w:pPr>
-      <w:r>
-        <w:rPr>
-          <w:rFonts w:ascii="Arial" w:hAnsi="Arial" w:cs="Arial" w:hint="cs"/>
-          <w:sz w:val="28"/>
-          <w:szCs w:val="28"/>
-          <w:rtl/>
-        </w:rPr>
-        <w:t xml:space="preserve">בנה מהבעיה </w:t>
-      </w:r>
-      <w:r>
-        <w:rPr>
-          <w:rFonts w:ascii="Arial" w:hAnsi="Arial" w:cs="Arial" w:hint="cs"/>
-          <w:sz w:val="28"/>
-          <w:szCs w:val="28"/>
-        </w:rPr>
-        <w:t>H</w:t>
-      </w:r>
-      <w:r>
-        <w:rPr>
-          <w:rFonts w:ascii="Arial" w:hAnsi="Arial" w:cs="Arial" w:hint="cs"/>
-          <w:sz w:val="28"/>
-          <w:szCs w:val="28"/>
-          <w:rtl/>
-        </w:rPr>
-        <w:t xml:space="preserve"> גרף סריג</w:t>
-      </w:r>
-      <w:r>
-        <w:rPr>
-          <w:rFonts w:ascii="Arial" w:hAnsi="Arial" w:cs="Arial" w:hint="cs"/>
-          <w:sz w:val="28"/>
-          <w:szCs w:val="28"/>
+        <w:spacing w:line="360" w:lineRule="auto"/>
+        <w:rPr>
+          <w:rFonts w:ascii="Arial" w:hAnsi="Arial" w:cs="Arial"/>
+          <w:sz w:val="24"/>
+          <w:szCs w:val="24"/>
+        </w:rPr>
+      </w:pPr>
+      <w:r>
+        <w:rPr>
+          <w:rFonts w:ascii="Arial" w:hAnsi="Arial" w:cs="Arial" w:hint="cs"/>
+          <w:sz w:val="24"/>
+          <w:szCs w:val="24"/>
+          <w:rtl/>
+        </w:rPr>
+        <w:t xml:space="preserve">הסר את כל הקשתות הנכנסות לקודקוד </w:t>
+      </w:r>
+      <m:oMath>
+        <m:r>
+          <m:rPr>
+            <m:sty m:val="p"/>
+          </m:rPr>
+          <w:rPr>
+            <w:rFonts w:ascii="Cambria Math" w:hAnsi="Cambria Math" w:cs="Arial"/>
+            <w:sz w:val="24"/>
+            <w:szCs w:val="24"/>
+          </w:rPr>
+          <m:t>v ϵ V</m:t>
+        </m:r>
+      </m:oMath>
+      <w:r>
+        <w:rPr>
+          <w:rFonts w:ascii="Arial" w:hAnsi="Arial" w:cs="Arial" w:hint="cs"/>
+          <w:sz w:val="24"/>
+          <w:szCs w:val="24"/>
           <w:rtl/>
         </w:rPr>
         <w:t xml:space="preserve"> </w:t>
@@ -5455,42 +5558,30 @@
       <w:r>
         <w:rPr>
           <w:rFonts w:ascii="Arial" w:hAnsi="Arial" w:cs="Arial" w:hint="cs"/>
-          <w:sz w:val="28"/>
-          <w:szCs w:val="28"/>
-          <w:rtl/>
-        </w:rPr>
-        <w:t>מכוון</w:t>
-      </w:r>
-      <w:r>
-        <w:rPr>
-          <w:rFonts w:ascii="Arial" w:hAnsi="Arial" w:cs="Arial" w:hint="cs"/>
-          <w:sz w:val="28"/>
-          <w:szCs w:val="28"/>
-          <w:rtl/>
-        </w:rPr>
-        <w:t xml:space="preserve"> </w:t>
-      </w:r>
-      <w:r>
-        <w:rPr>
-          <w:rFonts w:ascii="Arial" w:hAnsi="Arial" w:cs="Arial"/>
-          <w:sz w:val="28"/>
-          <w:szCs w:val="28"/>
-        </w:rPr>
-        <w:t xml:space="preserve"> G</w:t>
-      </w:r>
-      <w:r>
-        <w:rPr>
-          <w:rFonts w:ascii="Arial" w:hAnsi="Arial" w:cs="Arial"/>
-          <w:sz w:val="28"/>
-          <w:szCs w:val="28"/>
-        </w:rPr>
-        <w:t xml:space="preserve"> = (V,E)</w:t>
-      </w:r>
-      <w:r>
-        <w:rPr>
-          <w:rFonts w:ascii="Arial" w:hAnsi="Arial" w:cs="Arial" w:hint="cs"/>
-          <w:sz w:val="28"/>
-          <w:szCs w:val="28"/>
+          <w:sz w:val="24"/>
+          <w:szCs w:val="24"/>
+          <w:rtl/>
+        </w:rPr>
+        <w:t xml:space="preserve">שערכו </w:t>
+      </w:r>
+      <m:oMath>
+        <m:r>
+          <m:rPr>
+            <m:sty m:val="p"/>
+          </m:rPr>
+          <w:rPr>
+            <w:rFonts w:ascii="Cambria Math" w:hAnsi="Cambria Math" w:cs="Arial"/>
+            <w:sz w:val="24"/>
+            <w:szCs w:val="24"/>
+          </w:rPr>
+          <m:t>Value(v)=1</m:t>
+        </m:r>
+      </m:oMath>
+      <w:r>
+        <w:rPr>
+          <w:rFonts w:ascii="Arial" w:hAnsi="Arial" w:cs="Arial" w:hint="cs"/>
+          <w:sz w:val="24"/>
+          <w:szCs w:val="24"/>
           <w:rtl/>
         </w:rPr>
         <w:t>.</w:t>
@@ -5503,20 +5594,40 @@
           <w:ilvl w:val="0"/>
           <w:numId w:val="12"/>
         </w:numPr>
-        <w:rPr>
-          <w:rFonts w:ascii="Arial" w:hAnsi="Arial" w:cs="Arial"/>
-          <w:sz w:val="28"/>
-          <w:szCs w:val="28"/>
-        </w:rPr>
-      </w:pPr>
-      <w:r>
-        <w:rPr>
-          <w:rFonts w:ascii="Arial" w:hAnsi="Arial" w:cs="Arial" w:hint="cs"/>
-          <w:sz w:val="28"/>
-          <w:szCs w:val="28"/>
-          <w:rtl/>
-        </w:rPr>
-        <w:t>הסר את כל הקשתות הנכנסות לקודקוד שערכו 1.</w:t>
+        <w:spacing w:line="360" w:lineRule="auto"/>
+        <w:rPr>
+          <w:rFonts w:ascii="Arial" w:hAnsi="Arial" w:cs="Arial"/>
+          <w:sz w:val="24"/>
+          <w:szCs w:val="24"/>
+          <w:rtl/>
+        </w:rPr>
+      </w:pPr>
+      <w:r>
+        <w:rPr>
+          <w:rFonts w:ascii="Arial" w:hAnsi="Arial" w:cs="Arial"/>
+          <w:sz w:val="24"/>
+          <w:szCs w:val="24"/>
+          <w:rtl/>
+        </w:rPr>
+        <w:t>הסר_צלעות_לא_רלוונטיות_בין_קודקודים_עם_ערכים_עוקבים</w:t>
+      </w:r>
+      <w:r>
+        <w:rPr>
+          <w:rFonts w:ascii="Arial" w:hAnsi="Arial" w:cs="Arial" w:hint="cs"/>
+          <w:sz w:val="24"/>
+          <w:szCs w:val="24"/>
+          <w:rtl/>
+        </w:rPr>
+        <w:t>()</w:t>
+      </w:r>
+      <w:r>
+        <w:rPr>
+          <w:rFonts w:ascii="Arial" w:hAnsi="Arial" w:cs="Arial" w:hint="cs"/>
+          <w:sz w:val="24"/>
+          <w:szCs w:val="24"/>
+          <w:rtl/>
+        </w:rPr>
+        <w:t>.</w:t>
       </w:r>
     </w:p>
     <w:p>
@@ -5526,115 +5637,248 @@
           <w:ilvl w:val="0"/>
           <w:numId w:val="12"/>
         </w:numPr>
-        <w:rPr>
-          <w:rFonts w:ascii="Arial" w:hAnsi="Arial" w:cs="Arial"/>
-          <w:sz w:val="28"/>
-          <w:szCs w:val="28"/>
-        </w:rPr>
-      </w:pPr>
-      <w:r>
-        <w:rPr>
-          <w:rFonts w:ascii="Arial" w:hAnsi="Arial" w:cs="Arial" w:hint="cs"/>
-          <w:sz w:val="28"/>
-          <w:szCs w:val="28"/>
-          <w:rtl/>
-        </w:rPr>
-        <w:t xml:space="preserve">עבור על הגרף </w:t>
-      </w:r>
-      <w:r>
-        <w:rPr>
-          <w:rFonts w:ascii="Arial" w:hAnsi="Arial" w:cs="Arial" w:hint="cs"/>
-          <w:sz w:val="28"/>
-          <w:szCs w:val="28"/>
-        </w:rPr>
-        <w:t>G</w:t>
-      </w:r>
-      <w:r>
-        <w:rPr>
-          <w:rFonts w:ascii="Arial" w:hAnsi="Arial" w:cs="Arial" w:hint="cs"/>
-          <w:sz w:val="28"/>
-          <w:szCs w:val="28"/>
-          <w:rtl/>
-        </w:rPr>
-        <w:t xml:space="preserve"> ולכל 2 קודקודים עם ערכים סמוכים (</w:t>
-      </w:r>
-      <w:r>
-        <w:rPr>
-          <w:rFonts w:ascii="Arial" w:hAnsi="Arial" w:cs="Arial"/>
-          <w:sz w:val="28"/>
-          <w:szCs w:val="28"/>
-        </w:rPr>
-        <w:t>a,a+1</w:t>
-      </w:r>
-      <w:r>
-        <w:rPr>
-          <w:rFonts w:ascii="Arial" w:hAnsi="Arial" w:cs="Arial" w:hint="cs"/>
-          <w:sz w:val="28"/>
-          <w:szCs w:val="28"/>
-          <w:rtl/>
-        </w:rPr>
-        <w:t>) (אנכית, אופקית או באלכסון):</w:t>
+        <w:spacing w:line="360" w:lineRule="auto"/>
+        <w:rPr>
+          <w:rFonts w:ascii="Arial" w:hAnsi="Arial" w:cs="Arial"/>
+          <w:sz w:val="24"/>
+          <w:szCs w:val="24"/>
+        </w:rPr>
+      </w:pPr>
+      <w:r>
+        <w:rPr>
+          <w:rFonts w:ascii="Arial" w:hAnsi="Arial" w:cs="Arial" w:hint="cs"/>
+          <w:sz w:val="24"/>
+          <w:szCs w:val="24"/>
+          <w:rtl/>
+        </w:rPr>
+        <w:t xml:space="preserve">כל עוד </w:t>
+      </w:r>
+      <m:oMath>
+        <m:r>
+          <w:rPr>
+            <w:rFonts w:ascii="Cambria Math" w:hAnsi="Cambria Math" w:cs="Arial"/>
+            <w:sz w:val="24"/>
+            <w:szCs w:val="24"/>
+          </w:rPr>
+          <m:t>missingValues</m:t>
+        </m:r>
+      </m:oMath>
+      <w:r>
+        <w:rPr>
+          <w:rFonts w:ascii="Arial" w:hAnsi="Arial" w:cs="Arial" w:hint="cs"/>
+          <w:sz w:val="24"/>
+          <w:szCs w:val="24"/>
+          <w:rtl/>
+        </w:rPr>
+        <w:t xml:space="preserve"> לא ריקה:</w:t>
       </w:r>
     </w:p>
     <w:p>
       <w:pPr>
         <w:pStyle w:val="ListParagraph"/>
-        <w:rPr>
-          <w:rFonts w:ascii="Arial" w:hAnsi="Arial" w:cs="Arial"/>
-          <w:sz w:val="28"/>
-          <w:szCs w:val="28"/>
-          <w:rtl/>
-        </w:rPr>
-      </w:pPr>
-      <w:r>
-        <w:rPr>
-          <w:rFonts w:ascii="Arial" w:hAnsi="Arial" w:cs="Arial" w:hint="cs"/>
-          <w:sz w:val="28"/>
-          <w:szCs w:val="28"/>
-          <w:rtl/>
-        </w:rPr>
-        <w:t xml:space="preserve">4.1. הסר את כל הצלעות </w:t>
-      </w:r>
-      <w:r>
-        <w:rPr>
-          <w:rFonts w:ascii="Arial" w:hAnsi="Arial" w:cs="Arial"/>
-          <w:sz w:val="28"/>
-          <w:szCs w:val="28"/>
-        </w:rPr>
-        <w:t>(x,a+1)</w:t>
-      </w:r>
-      <w:r>
-        <w:rPr>
-          <w:rFonts w:ascii="Arial" w:hAnsi="Arial" w:cs="Arial" w:hint="cs"/>
-          <w:sz w:val="28"/>
-          <w:szCs w:val="28"/>
-          <w:rtl/>
-        </w:rPr>
-        <w:t xml:space="preserve">, </w:t>
-      </w:r>
-      <w:r>
-        <w:rPr>
-          <w:rFonts w:ascii="Arial" w:hAnsi="Arial" w:cs="Arial"/>
-          <w:sz w:val="28"/>
-          <w:szCs w:val="28"/>
-        </w:rPr>
-        <w:t xml:space="preserve">x != </w:t>
-      </w:r>
-      <w:proofErr w:type="gramStart"/>
-      <w:r>
-        <w:rPr>
-          <w:rFonts w:ascii="Arial" w:hAnsi="Arial" w:cs="Arial"/>
-          <w:sz w:val="28"/>
-          <w:szCs w:val="28"/>
-        </w:rPr>
-        <w:t>a</w:t>
-      </w:r>
-      <w:proofErr w:type="gramEnd"/>
-      <w:r>
-        <w:rPr>
-          <w:rFonts w:ascii="Arial" w:hAnsi="Arial" w:cs="Arial" w:hint="cs"/>
-          <w:sz w:val="28"/>
-          <w:szCs w:val="28"/>
+        <w:spacing w:line="360" w:lineRule="auto"/>
+        <w:ind w:firstLine="720"/>
+        <w:rPr>
+          <w:rFonts w:ascii="Arial" w:hAnsi="Arial" w:cs="Arial"/>
+          <w:sz w:val="24"/>
+          <w:szCs w:val="24"/>
+          <w:rtl/>
+        </w:rPr>
+      </w:pPr>
+      <w:r>
+        <w:rPr>
+          <w:rFonts w:ascii="Arial" w:hAnsi="Arial" w:cs="Arial" w:hint="cs"/>
+          <w:sz w:val="24"/>
+          <w:szCs w:val="24"/>
+          <w:rtl/>
+        </w:rPr>
+        <w:t xml:space="preserve">4.1. בחר </w:t>
+      </w:r>
+      <m:oMath>
+        <m:r>
+          <m:rPr>
+            <m:sty m:val="p"/>
+          </m:rPr>
+          <w:rPr>
+            <w:rFonts w:ascii="Cambria Math" w:hAnsi="Cambria Math" w:cs="Arial"/>
+            <w:sz w:val="24"/>
+            <w:szCs w:val="24"/>
+          </w:rPr>
+          <m:t>val ϵ missingValues</m:t>
+        </m:r>
+      </m:oMath>
+      <w:r>
+        <w:rPr>
+          <w:rFonts w:ascii="Arial" w:hAnsi="Arial" w:cs="Arial" w:hint="cs"/>
+          <w:sz w:val="24"/>
+          <w:szCs w:val="24"/>
+          <w:rtl/>
+        </w:rPr>
+        <w:t xml:space="preserve"> </w:t>
+      </w:r>
+      <w:r>
+        <w:rPr>
+          <w:rFonts w:ascii="Arial" w:hAnsi="Arial" w:cs="Arial" w:hint="cs"/>
+          <w:sz w:val="24"/>
+          <w:szCs w:val="24"/>
+          <w:rtl/>
+        </w:rPr>
+        <w:t>מינימלי.</w:t>
+      </w:r>
+    </w:p>
+    <w:p>
+      <w:pPr>
+        <w:pStyle w:val="ListParagraph"/>
+        <w:spacing w:line="360" w:lineRule="auto"/>
+        <w:ind w:left="1440"/>
+        <w:rPr>
+          <w:rFonts w:ascii="Arial" w:hAnsi="Arial" w:cs="Arial"/>
+          <w:sz w:val="24"/>
+          <w:szCs w:val="24"/>
+        </w:rPr>
+      </w:pPr>
+      <w:r>
+        <w:rPr>
+          <w:rFonts w:ascii="Arial" w:hAnsi="Arial" w:cs="Arial" w:hint="cs"/>
+          <w:sz w:val="24"/>
+          <w:szCs w:val="24"/>
+          <w:rtl/>
+        </w:rPr>
+        <w:t xml:space="preserve">4.2. מצא את הקודקוד </w:t>
+      </w:r>
+      <m:oMath>
+        <m:sSub>
+          <m:sSubPr>
+            <m:ctrlPr>
+              <w:rPr>
+                <w:rFonts w:ascii="Cambria Math" w:hAnsi="Cambria Math" w:cs="Arial"/>
+                <w:sz w:val="24"/>
+                <w:szCs w:val="24"/>
+              </w:rPr>
+            </m:ctrlPr>
+          </m:sSubPr>
+          <m:e>
+            <m:r>
+              <m:rPr>
+                <m:sty m:val="p"/>
+              </m:rPr>
+              <w:rPr>
+                <w:rFonts w:ascii="Cambria Math" w:hAnsi="Cambria Math" w:cs="Arial"/>
+                <w:sz w:val="24"/>
+                <w:szCs w:val="24"/>
+              </w:rPr>
+              <m:t>v</m:t>
+            </m:r>
+          </m:e>
+          <m:sub>
+            <m:r>
+              <w:rPr>
+                <w:rFonts w:ascii="Cambria Math" w:hAnsi="Cambria Math" w:cs="Arial"/>
+                <w:sz w:val="24"/>
+                <w:szCs w:val="24"/>
+              </w:rPr>
+              <m:t>i</m:t>
+            </m:r>
+          </m:sub>
+        </m:sSub>
+      </m:oMath>
+      <w:r>
+        <w:rPr>
+          <w:rFonts w:ascii="Arial" w:hAnsi="Arial" w:cs="Arial" w:hint="cs"/>
+          <w:sz w:val="24"/>
+          <w:szCs w:val="24"/>
+          <w:rtl/>
+        </w:rPr>
+        <w:t xml:space="preserve"> </w:t>
+      </w:r>
+      <w:r>
+        <w:rPr>
+          <w:rFonts w:ascii="Arial" w:hAnsi="Arial" w:cs="Arial" w:hint="cs"/>
+          <w:sz w:val="24"/>
+          <w:szCs w:val="24"/>
+          <w:rtl/>
+        </w:rPr>
+        <w:t xml:space="preserve">כך ש- </w:t>
+      </w:r>
+      <m:oMath>
+        <m:r>
+          <m:rPr>
+            <m:sty m:val="p"/>
+          </m:rPr>
+          <w:rPr>
+            <w:rFonts w:ascii="Cambria Math" w:hAnsi="Cambria Math" w:cs="Arial"/>
+            <w:sz w:val="24"/>
+            <w:szCs w:val="24"/>
+          </w:rPr>
+          <m:t xml:space="preserve"> Value</m:t>
+        </m:r>
+        <m:d>
+          <m:dPr>
+            <m:ctrlPr>
+              <w:rPr>
+                <w:rFonts w:ascii="Cambria Math" w:hAnsi="Cambria Math" w:cs="Arial"/>
+                <w:sz w:val="24"/>
+                <w:szCs w:val="24"/>
+              </w:rPr>
+            </m:ctrlPr>
+          </m:dPr>
+          <m:e>
+            <m:sSub>
+              <m:sSubPr>
+                <m:ctrlPr>
+                  <w:rPr>
+                    <w:rFonts w:ascii="Cambria Math" w:hAnsi="Cambria Math" w:cs="Arial"/>
+                    <w:sz w:val="24"/>
+                    <w:szCs w:val="24"/>
+                  </w:rPr>
+                </m:ctrlPr>
+              </m:sSubPr>
+              <m:e>
+                <m:r>
+                  <m:rPr>
+                    <m:sty m:val="p"/>
+                  </m:rPr>
+                  <w:rPr>
+                    <w:rFonts w:ascii="Cambria Math" w:hAnsi="Cambria Math" w:cs="Arial"/>
+                    <w:sz w:val="24"/>
+                    <w:szCs w:val="24"/>
+                  </w:rPr>
+                  <m:t>v</m:t>
+                </m:r>
+              </m:e>
+              <m:sub>
+                <m:r>
+                  <m:rPr>
+                    <m:sty m:val="p"/>
+                  </m:rPr>
+                  <w:rPr>
+                    <w:rFonts w:ascii="Cambria Math" w:hAnsi="Cambria Math" w:cs="Arial"/>
+                    <w:sz w:val="24"/>
+                    <w:szCs w:val="24"/>
+                  </w:rPr>
+                  <m:t>i</m:t>
+                </m:r>
+              </m:sub>
+            </m:sSub>
+          </m:e>
+        </m:d>
+        <m:r>
+          <m:rPr>
+            <m:sty m:val="p"/>
+          </m:rPr>
+          <w:rPr>
+            <w:rFonts w:ascii="Cambria Math" w:hAnsi="Cambria Math" w:cs="Arial"/>
+            <w:sz w:val="24"/>
+            <w:szCs w:val="24"/>
+          </w:rPr>
+          <m:t>=val-1</m:t>
+        </m:r>
+      </m:oMath>
+      <w:r>
+        <w:rPr>
+          <w:rFonts w:ascii="Arial" w:hAnsi="Arial" w:cs="Arial" w:hint="cs"/>
+          <w:sz w:val="24"/>
+          <w:szCs w:val="24"/>
           <w:rtl/>
         </w:rPr>
         <w:t>.</w:t>
@@ -5643,35 +5887,244 @@
     <w:p>
       <w:pPr>
         <w:pStyle w:val="ListParagraph"/>
-        <w:rPr>
-          <w:rFonts w:ascii="Arial" w:hAnsi="Arial" w:cs="Arial"/>
-          <w:sz w:val="28"/>
-          <w:szCs w:val="28"/>
-          <w:rtl/>
-        </w:rPr>
-      </w:pPr>
-      <w:r>
-        <w:rPr>
-          <w:rFonts w:ascii="Arial" w:hAnsi="Arial" w:cs="Arial" w:hint="cs"/>
-          <w:sz w:val="28"/>
-          <w:szCs w:val="28"/>
-          <w:rtl/>
-        </w:rPr>
-        <w:t xml:space="preserve">4.2. הסר את </w:t>
-      </w:r>
-      <w:r>
-        <w:rPr>
-          <w:rFonts w:ascii="Arial" w:hAnsi="Arial" w:cs="Arial"/>
-          <w:sz w:val="28"/>
-          <w:szCs w:val="28"/>
-        </w:rPr>
-        <w:t>(a+1,a)</w:t>
-      </w:r>
-      <w:r>
-        <w:rPr>
-          <w:rFonts w:ascii="Arial" w:hAnsi="Arial" w:cs="Arial" w:hint="cs"/>
-          <w:sz w:val="28"/>
-          <w:szCs w:val="28"/>
+        <w:spacing w:line="360" w:lineRule="auto"/>
+        <w:ind w:left="1440"/>
+        <w:rPr>
+          <w:rFonts w:ascii="Arial" w:hAnsi="Arial" w:cs="Arial"/>
+          <w:sz w:val="24"/>
+          <w:szCs w:val="24"/>
+          <w:rtl/>
+        </w:rPr>
+      </w:pPr>
+      <w:r>
+        <w:rPr>
+          <w:rFonts w:ascii="Arial" w:hAnsi="Arial" w:cs="Arial" w:hint="cs"/>
+          <w:sz w:val="24"/>
+          <w:szCs w:val="24"/>
+          <w:rtl/>
+        </w:rPr>
+        <w:t xml:space="preserve">4.3. </w:t>
+      </w:r>
+      <w:r>
+        <w:rPr>
+          <w:rFonts w:ascii="Arial" w:hAnsi="Arial" w:cs="Arial" w:hint="cs"/>
+          <w:sz w:val="24"/>
+          <w:szCs w:val="24"/>
+          <w:rtl/>
+        </w:rPr>
+        <w:t xml:space="preserve">בחר </w:t>
+      </w:r>
+      <w:r>
+        <w:rPr>
+          <w:rFonts w:ascii="Arial" w:hAnsi="Arial" w:cs="Arial"/>
+          <w:sz w:val="24"/>
+          <w:szCs w:val="24"/>
+        </w:rPr>
+        <w:t>j</w:t>
+      </w:r>
+      <w:r>
+        <w:rPr>
+          <w:rFonts w:ascii="Arial" w:hAnsi="Arial" w:cs="Arial" w:hint="cs"/>
+          <w:sz w:val="24"/>
+          <w:szCs w:val="24"/>
+          <w:rtl/>
+        </w:rPr>
+        <w:t xml:space="preserve"> כך ש</w:t>
+      </w:r>
+      <w:r>
+        <w:rPr>
+          <w:rFonts w:ascii="Arial" w:hAnsi="Arial" w:cs="Arial"/>
+          <w:sz w:val="24"/>
+          <w:szCs w:val="24"/>
+        </w:rPr>
+        <w:t>(</w:t>
+      </w:r>
+      <m:oMath>
+        <m:sSub>
+          <m:sSubPr>
+            <m:ctrlPr>
+              <w:rPr>
+                <w:rFonts w:ascii="Cambria Math" w:hAnsi="Cambria Math" w:cs="Arial"/>
+                <w:sz w:val="24"/>
+                <w:szCs w:val="24"/>
+              </w:rPr>
+            </m:ctrlPr>
+          </m:sSubPr>
+          <m:e>
+            <m:r>
+              <m:rPr>
+                <m:sty m:val="p"/>
+              </m:rPr>
+              <w:rPr>
+                <w:rFonts w:ascii="Cambria Math" w:hAnsi="Cambria Math" w:cs="Arial"/>
+                <w:sz w:val="24"/>
+                <w:szCs w:val="24"/>
+              </w:rPr>
+              <m:t>v</m:t>
+            </m:r>
+          </m:e>
+          <m:sub>
+            <m:r>
+              <m:rPr>
+                <m:sty m:val="p"/>
+              </m:rPr>
+              <w:rPr>
+                <w:rFonts w:ascii="Cambria Math" w:hAnsi="Cambria Math" w:cs="Arial"/>
+                <w:sz w:val="24"/>
+                <w:szCs w:val="24"/>
+              </w:rPr>
+              <m:t>i</m:t>
+            </m:r>
+          </m:sub>
+        </m:sSub>
+        <m:r>
+          <m:rPr>
+            <m:sty m:val="p"/>
+          </m:rPr>
+          <w:rPr>
+            <w:rFonts w:ascii="Cambria Math" w:hAnsi="Cambria Math" w:cs="Arial"/>
+            <w:sz w:val="24"/>
+            <w:szCs w:val="24"/>
+          </w:rPr>
+          <m:t>,</m:t>
+        </m:r>
+        <m:sSub>
+          <m:sSubPr>
+            <m:ctrlPr>
+              <w:rPr>
+                <w:rFonts w:ascii="Cambria Math" w:hAnsi="Cambria Math" w:cs="Arial"/>
+                <w:sz w:val="24"/>
+                <w:szCs w:val="24"/>
+              </w:rPr>
+            </m:ctrlPr>
+          </m:sSubPr>
+          <m:e>
+            <m:r>
+              <m:rPr>
+                <m:sty m:val="p"/>
+              </m:rPr>
+              <w:rPr>
+                <w:rFonts w:ascii="Cambria Math" w:hAnsi="Cambria Math" w:cs="Arial"/>
+                <w:sz w:val="24"/>
+                <w:szCs w:val="24"/>
+              </w:rPr>
+              <m:t>v</m:t>
+            </m:r>
+          </m:e>
+          <m:sub>
+            <m:r>
+              <m:rPr>
+                <m:sty m:val="p"/>
+              </m:rPr>
+              <w:rPr>
+                <w:rFonts w:ascii="Cambria Math" w:hAnsi="Cambria Math" w:cs="Arial"/>
+                <w:sz w:val="24"/>
+                <w:szCs w:val="24"/>
+              </w:rPr>
+              <m:t>j</m:t>
+            </m:r>
+          </m:sub>
+        </m:sSub>
+        <m:r>
+          <m:rPr>
+            <m:sty m:val="p"/>
+          </m:rPr>
+          <w:rPr>
+            <w:rFonts w:ascii="Cambria Math" w:hAnsi="Cambria Math" w:cs="Arial"/>
+            <w:sz w:val="24"/>
+            <w:szCs w:val="24"/>
+          </w:rPr>
+          <m:t xml:space="preserve">)ϵ E </m:t>
+        </m:r>
+      </m:oMath>
+      <w:r>
+        <w:rPr>
+          <w:rFonts w:ascii="Arial" w:hAnsi="Arial" w:cs="Arial" w:hint="cs"/>
+          <w:sz w:val="24"/>
+          <w:szCs w:val="24"/>
+          <w:rtl/>
+        </w:rPr>
+        <w:t xml:space="preserve">, שבץ </w:t>
+      </w:r>
+      <m:oMath>
+        <m:r>
+          <m:rPr>
+            <m:sty m:val="p"/>
+          </m:rPr>
+          <w:rPr>
+            <w:rFonts w:ascii="Cambria Math" w:hAnsi="Cambria Math" w:cs="Arial"/>
+            <w:sz w:val="24"/>
+            <w:szCs w:val="24"/>
+          </w:rPr>
+          <m:t>Value</m:t>
+        </m:r>
+        <m:d>
+          <m:dPr>
+            <m:ctrlPr>
+              <w:rPr>
+                <w:rFonts w:ascii="Cambria Math" w:hAnsi="Cambria Math" w:cs="Arial"/>
+                <w:sz w:val="24"/>
+                <w:szCs w:val="24"/>
+              </w:rPr>
+            </m:ctrlPr>
+          </m:dPr>
+          <m:e>
+            <m:sSub>
+              <m:sSubPr>
+                <m:ctrlPr>
+                  <w:rPr>
+                    <w:rFonts w:ascii="Cambria Math" w:hAnsi="Cambria Math" w:cs="Arial"/>
+                    <w:sz w:val="24"/>
+                    <w:szCs w:val="24"/>
+                  </w:rPr>
+                </m:ctrlPr>
+              </m:sSubPr>
+              <m:e>
+                <m:r>
+                  <m:rPr>
+                    <m:sty m:val="p"/>
+                  </m:rPr>
+                  <w:rPr>
+                    <w:rFonts w:ascii="Cambria Math" w:hAnsi="Cambria Math" w:cs="Arial"/>
+                    <w:sz w:val="24"/>
+                    <w:szCs w:val="24"/>
+                  </w:rPr>
+                  <m:t>v</m:t>
+                </m:r>
+              </m:e>
+              <m:sub>
+                <m:r>
+                  <m:rPr>
+                    <m:sty m:val="p"/>
+                  </m:rPr>
+                  <w:rPr>
+                    <w:rFonts w:ascii="Cambria Math" w:hAnsi="Cambria Math" w:cs="Arial"/>
+                    <w:sz w:val="24"/>
+                    <w:szCs w:val="24"/>
+                  </w:rPr>
+                  <m:t>j</m:t>
+                </m:r>
+              </m:sub>
+            </m:sSub>
+          </m:e>
+        </m:d>
+        <m:r>
+          <m:rPr>
+            <m:sty m:val="p"/>
+          </m:rPr>
+          <w:rPr>
+            <w:rFonts w:ascii="Cambria Math" w:hAnsi="Cambria Math" w:cs="Arial"/>
+            <w:sz w:val="24"/>
+            <w:szCs w:val="24"/>
+          </w:rPr>
+          <m:t>=val</m:t>
+        </m:r>
+      </m:oMath>
+      <w:r>
+        <w:rPr>
+          <w:rFonts w:ascii="Arial" w:hAnsi="Arial" w:cs="Arial" w:hint="cs"/>
+          <w:sz w:val="24"/>
+          <w:szCs w:val="24"/>
           <w:rtl/>
         </w:rPr>
         <w:t>.</w:t>
@@ -5680,97 +6133,500 @@
     <w:p>
       <w:pPr>
         <w:pStyle w:val="ListParagraph"/>
-        <w:rPr>
-          <w:rFonts w:ascii="Arial" w:hAnsi="Arial" w:cs="Arial"/>
-          <w:sz w:val="28"/>
-          <w:szCs w:val="28"/>
-          <w:rtl/>
-        </w:rPr>
-      </w:pPr>
-      <w:r>
-        <w:rPr>
-          <w:rFonts w:ascii="Arial" w:hAnsi="Arial" w:cs="Arial" w:hint="cs"/>
-          <w:sz w:val="28"/>
-          <w:szCs w:val="28"/>
-          <w:rtl/>
-        </w:rPr>
-        <w:t xml:space="preserve">4.3. אם </w:t>
-      </w:r>
-      <w:r>
-        <w:rPr>
-          <w:rFonts w:ascii="Arial" w:hAnsi="Arial" w:cs="Arial"/>
-          <w:sz w:val="28"/>
-          <w:szCs w:val="28"/>
-        </w:rPr>
-        <w:t>a</w:t>
-      </w:r>
-      <w:r>
-        <w:rPr>
-          <w:rFonts w:ascii="Arial" w:hAnsi="Arial" w:cs="Arial" w:hint="cs"/>
-          <w:sz w:val="28"/>
-          <w:szCs w:val="28"/>
-          <w:rtl/>
-        </w:rPr>
-        <w:t xml:space="preserve"> היא חלק ממסלול המילטון הסר את כל הצלעות </w:t>
-      </w:r>
-      <w:r>
-        <w:rPr>
-          <w:rFonts w:ascii="Arial" w:hAnsi="Arial" w:cs="Arial"/>
-          <w:sz w:val="28"/>
-          <w:szCs w:val="28"/>
+        <w:spacing w:line="360" w:lineRule="auto"/>
+        <w:ind w:firstLine="720"/>
+        <w:rPr>
+          <w:rFonts w:ascii="Arial" w:hAnsi="Arial" w:cs="Arial" w:hint="cs"/>
+          <w:sz w:val="24"/>
+          <w:szCs w:val="24"/>
+          <w:rtl/>
+        </w:rPr>
+      </w:pPr>
+      <w:r>
+        <w:rPr>
+          <w:rFonts w:ascii="Arial" w:hAnsi="Arial" w:cs="Arial" w:hint="cs"/>
+          <w:sz w:val="24"/>
+          <w:szCs w:val="24"/>
+          <w:rtl/>
+        </w:rPr>
+        <w:t xml:space="preserve">4.5. כל עוד </w:t>
+      </w:r>
+      <w:r>
+        <w:rPr>
+          <w:rFonts w:ascii="Arial" w:hAnsi="Arial" w:cs="Arial" w:hint="cs"/>
+          <w:sz w:val="24"/>
+          <w:szCs w:val="24"/>
+          <w:u w:val="single"/>
+          <w:rtl/>
+        </w:rPr>
+        <w:t>לא קיים</w:t>
+      </w:r>
+      <w:r>
+        <w:rPr>
+          <w:rFonts w:ascii="Arial" w:hAnsi="Arial" w:cs="Arial" w:hint="cs"/>
+          <w:sz w:val="24"/>
+          <w:szCs w:val="24"/>
+          <w:rtl/>
+        </w:rPr>
+        <w:t xml:space="preserve"> מסלול המילטון </w:t>
+      </w:r>
+      <w:r>
+        <w:rPr>
+          <w:rFonts w:ascii="Arial" w:hAnsi="Arial" w:cs="Arial" w:hint="cs"/>
+          <w:sz w:val="24"/>
+          <w:szCs w:val="24"/>
+          <w:rtl/>
+        </w:rPr>
+        <w:t xml:space="preserve">עם אילוצים </w:t>
+      </w:r>
+      <w:r>
+        <w:rPr>
+          <w:rFonts w:ascii="Arial" w:hAnsi="Arial" w:cs="Arial" w:hint="cs"/>
+          <w:sz w:val="24"/>
+          <w:szCs w:val="24"/>
+          <w:rtl/>
+        </w:rPr>
+        <w:t xml:space="preserve">בגרף </w:t>
+      </w:r>
+      <m:oMath>
+        <m:r>
+          <m:rPr>
+            <m:sty m:val="p"/>
+          </m:rPr>
+          <w:rPr>
+            <w:rFonts w:ascii="Cambria Math" w:hAnsi="Cambria Math" w:cs="Arial"/>
+            <w:sz w:val="24"/>
+            <w:szCs w:val="24"/>
+          </w:rPr>
+          <m:t>G</m:t>
+        </m:r>
+      </m:oMath>
+      <w:r>
+        <w:rPr>
+          <w:rFonts w:ascii="Arial" w:hAnsi="Arial" w:cs="Arial" w:hint="cs"/>
+          <w:sz w:val="24"/>
+          <w:szCs w:val="24"/>
+          <w:rtl/>
+        </w:rPr>
+        <w:t>:</w:t>
+      </w:r>
+    </w:p>
+    <w:p>
+      <w:pPr>
+        <w:pStyle w:val="ListParagraph"/>
+        <w:spacing w:line="360" w:lineRule="auto"/>
+        <w:ind w:left="2777" w:hanging="617"/>
+        <w:rPr>
+          <w:rFonts w:ascii="Arial" w:hAnsi="Arial" w:cs="Arial"/>
+          <w:sz w:val="24"/>
+          <w:szCs w:val="24"/>
+          <w:rtl/>
+        </w:rPr>
+      </w:pPr>
+      <w:r>
+        <w:rPr>
+          <w:rFonts w:ascii="Arial" w:hAnsi="Arial" w:cs="Arial" w:hint="cs"/>
+          <w:sz w:val="24"/>
+          <w:szCs w:val="24"/>
+          <w:rtl/>
+        </w:rPr>
+        <w:t>4.5.1. אם סיימנו לעבור על כל הש</w:t>
+      </w:r>
+      <w:r>
+        <w:rPr>
+          <w:rFonts w:ascii="Arial" w:hAnsi="Arial" w:cs="Arial" w:hint="cs"/>
+          <w:sz w:val="24"/>
+          <w:szCs w:val="24"/>
+          <w:rtl/>
+        </w:rPr>
+        <w:t>כ</w:t>
+      </w:r>
+      <w:r>
+        <w:rPr>
+          <w:rFonts w:ascii="Arial" w:hAnsi="Arial" w:cs="Arial" w:hint="cs"/>
+          <w:sz w:val="24"/>
+          <w:szCs w:val="24"/>
+          <w:rtl/>
+        </w:rPr>
+        <w:t xml:space="preserve">נים של </w:t>
+      </w:r>
+      <m:oMath>
+        <m:sSub>
+          <m:sSubPr>
+            <m:ctrlPr>
+              <w:rPr>
+                <w:rFonts w:ascii="Cambria Math" w:hAnsi="Cambria Math" w:cs="Arial"/>
+                <w:sz w:val="24"/>
+                <w:szCs w:val="24"/>
+              </w:rPr>
+            </m:ctrlPr>
+          </m:sSubPr>
+          <m:e>
+            <m:r>
+              <m:rPr>
+                <m:sty m:val="p"/>
+              </m:rPr>
+              <w:rPr>
+                <w:rFonts w:ascii="Cambria Math" w:hAnsi="Cambria Math" w:cs="Arial"/>
+                <w:sz w:val="24"/>
+                <w:szCs w:val="24"/>
+              </w:rPr>
+              <m:t>v</m:t>
+            </m:r>
+          </m:e>
+          <m:sub>
+            <m:r>
+              <m:rPr>
+                <m:sty m:val="p"/>
+              </m:rPr>
+              <w:rPr>
+                <w:rFonts w:ascii="Cambria Math" w:hAnsi="Cambria Math" w:cs="Arial"/>
+                <w:sz w:val="24"/>
+                <w:szCs w:val="24"/>
+              </w:rPr>
+              <m:t>i</m:t>
+            </m:r>
+          </m:sub>
+        </m:sSub>
+      </m:oMath>
+      <w:r>
+        <w:rPr>
+          <w:rFonts w:ascii="Arial" w:hAnsi="Arial" w:cs="Arial" w:hint="cs"/>
+          <w:sz w:val="24"/>
+          <w:szCs w:val="24"/>
+          <w:rtl/>
+        </w:rPr>
+        <w:t>, החזר "אין</w:t>
+      </w:r>
+      <w:r>
+        <w:rPr>
+          <w:rFonts w:ascii="Arial" w:hAnsi="Arial" w:cs="Arial" w:hint="cs"/>
+          <w:sz w:val="24"/>
+          <w:szCs w:val="24"/>
+          <w:rtl/>
+        </w:rPr>
+        <w:t xml:space="preserve"> </w:t>
+      </w:r>
+      <w:r>
+        <w:rPr>
+          <w:rFonts w:ascii="Arial" w:hAnsi="Arial" w:cs="Arial" w:hint="cs"/>
+          <w:sz w:val="24"/>
+          <w:szCs w:val="24"/>
+          <w:rtl/>
+        </w:rPr>
+        <w:t xml:space="preserve">פיתרון </w:t>
+      </w:r>
+      <w:r>
+        <w:rPr>
+          <w:rFonts w:ascii="Arial" w:hAnsi="Arial" w:cs="Arial" w:hint="cs"/>
+          <w:sz w:val="24"/>
+          <w:szCs w:val="24"/>
+          <w:rtl/>
+        </w:rPr>
+        <w:t>לחידאתו" וסיים.</w:t>
+      </w:r>
+    </w:p>
+    <w:p>
+      <w:pPr>
+        <w:pStyle w:val="ListParagraph"/>
+        <w:spacing w:line="360" w:lineRule="auto"/>
+        <w:ind w:left="2160"/>
+        <w:rPr>
+          <w:rFonts w:ascii="Arial" w:hAnsi="Arial" w:cs="Arial" w:hint="cs"/>
+          <w:sz w:val="24"/>
+          <w:szCs w:val="24"/>
+          <w:rtl/>
+        </w:rPr>
+      </w:pPr>
+      <w:r>
+        <w:rPr>
+          <w:rFonts w:ascii="Arial" w:hAnsi="Arial" w:cs="Arial" w:hint="cs"/>
+          <w:sz w:val="24"/>
+          <w:szCs w:val="24"/>
+          <w:rtl/>
+        </w:rPr>
+        <w:t>4.5.</w:t>
+      </w:r>
+      <w:r>
+        <w:rPr>
+          <w:rFonts w:ascii="Arial" w:hAnsi="Arial" w:cs="Arial" w:hint="cs"/>
+          <w:sz w:val="24"/>
+          <w:szCs w:val="24"/>
+          <w:rtl/>
+        </w:rPr>
+        <w:t>2</w:t>
+      </w:r>
+      <w:r>
+        <w:rPr>
+          <w:rFonts w:ascii="Arial" w:hAnsi="Arial" w:cs="Arial" w:hint="cs"/>
+          <w:sz w:val="24"/>
+          <w:szCs w:val="24"/>
+          <w:rtl/>
+        </w:rPr>
+        <w:t xml:space="preserve">. </w:t>
+      </w:r>
+      <w:r>
+        <w:rPr>
+          <w:rFonts w:ascii="Arial" w:hAnsi="Arial" w:cs="Arial" w:hint="cs"/>
+          <w:sz w:val="24"/>
+          <w:szCs w:val="24"/>
+          <w:rtl/>
+        </w:rPr>
+        <w:t xml:space="preserve">בחר </w:t>
+      </w:r>
+      <m:oMath>
+        <m:r>
+          <w:rPr>
+            <w:rFonts w:ascii="Cambria Math" w:hAnsi="Cambria Math" w:cs="Arial"/>
+            <w:sz w:val="24"/>
+            <w:szCs w:val="24"/>
+          </w:rPr>
+          <m:t>j' ≠ j</m:t>
+        </m:r>
+        <m:r>
+          <w:rPr>
+            <w:rFonts w:ascii="Cambria Math" w:hAnsi="Cambria Math" w:cs="Arial" w:hint="cs"/>
+            <w:sz w:val="24"/>
+            <w:szCs w:val="24"/>
+            <w:rtl/>
+          </w:rPr>
+          <m:t xml:space="preserve"> </m:t>
+        </m:r>
+      </m:oMath>
+      <w:r>
+        <w:rPr>
+          <w:rFonts w:ascii="Arial" w:hAnsi="Arial" w:cs="Arial" w:hint="cs"/>
+          <w:sz w:val="24"/>
+          <w:szCs w:val="24"/>
+          <w:rtl/>
+        </w:rPr>
+        <w:t xml:space="preserve"> </w:t>
+      </w:r>
+      <w:r>
+        <w:rPr>
+          <w:rFonts w:ascii="Arial" w:hAnsi="Arial" w:cs="Arial" w:hint="cs"/>
+          <w:sz w:val="24"/>
+          <w:szCs w:val="24"/>
+          <w:rtl/>
+        </w:rPr>
+        <w:t>כך ש</w:t>
+      </w:r>
+      <w:r>
+        <w:rPr>
+          <w:rFonts w:ascii="Arial" w:hAnsi="Arial" w:cs="Arial"/>
+          <w:sz w:val="24"/>
+          <w:szCs w:val="24"/>
         </w:rPr>
         <w:t>(</w:t>
       </w:r>
-      <w:proofErr w:type="spellStart"/>
-      <w:r>
-        <w:rPr>
-          <w:rFonts w:ascii="Arial" w:hAnsi="Arial" w:cs="Arial"/>
-          <w:sz w:val="28"/>
-          <w:szCs w:val="28"/>
-        </w:rPr>
-        <w:t>a,x</w:t>
-      </w:r>
-      <w:proofErr w:type="spellEnd"/>
-      <w:r>
-        <w:rPr>
-          <w:rFonts w:ascii="Arial" w:hAnsi="Arial" w:cs="Arial"/>
-          <w:sz w:val="28"/>
-          <w:szCs w:val="28"/>
-        </w:rPr>
-        <w:t>)</w:t>
-      </w:r>
-      <w:r>
-        <w:rPr>
-          <w:rFonts w:ascii="Arial" w:hAnsi="Arial" w:cs="Arial" w:hint="cs"/>
-          <w:sz w:val="28"/>
-          <w:szCs w:val="28"/>
-          <w:rtl/>
-        </w:rPr>
-        <w:t xml:space="preserve">,     כאשר </w:t>
-      </w:r>
-      <w:r>
-        <w:rPr>
-          <w:rFonts w:ascii="Arial" w:hAnsi="Arial" w:cs="Arial"/>
-          <w:sz w:val="28"/>
-          <w:szCs w:val="28"/>
-        </w:rPr>
-        <w:t xml:space="preserve">a+1 != </w:t>
-      </w:r>
-      <w:proofErr w:type="gramStart"/>
-      <w:r>
-        <w:rPr>
-          <w:rFonts w:ascii="Arial" w:hAnsi="Arial" w:cs="Arial"/>
-          <w:sz w:val="28"/>
-          <w:szCs w:val="28"/>
-        </w:rPr>
-        <w:t>x</w:t>
-      </w:r>
-      <w:proofErr w:type="gramEnd"/>
-      <w:r>
-        <w:rPr>
-          <w:rFonts w:ascii="Arial" w:hAnsi="Arial" w:cs="Arial" w:hint="cs"/>
-          <w:sz w:val="28"/>
-          <w:szCs w:val="28"/>
+      <m:oMath>
+        <m:sSub>
+          <m:sSubPr>
+            <m:ctrlPr>
+              <w:rPr>
+                <w:rFonts w:ascii="Cambria Math" w:hAnsi="Cambria Math" w:cs="Arial"/>
+                <w:sz w:val="24"/>
+                <w:szCs w:val="24"/>
+              </w:rPr>
+            </m:ctrlPr>
+          </m:sSubPr>
+          <m:e>
+            <m:r>
+              <m:rPr>
+                <m:sty m:val="p"/>
+              </m:rPr>
+              <w:rPr>
+                <w:rFonts w:ascii="Cambria Math" w:hAnsi="Cambria Math" w:cs="Arial"/>
+                <w:sz w:val="24"/>
+                <w:szCs w:val="24"/>
+              </w:rPr>
+              <m:t>v</m:t>
+            </m:r>
+          </m:e>
+          <m:sub>
+            <m:r>
+              <m:rPr>
+                <m:sty m:val="p"/>
+              </m:rPr>
+              <w:rPr>
+                <w:rFonts w:ascii="Cambria Math" w:hAnsi="Cambria Math" w:cs="Arial"/>
+                <w:sz w:val="24"/>
+                <w:szCs w:val="24"/>
+              </w:rPr>
+              <m:t>i</m:t>
+            </m:r>
+          </m:sub>
+        </m:sSub>
+        <m:r>
+          <m:rPr>
+            <m:sty m:val="p"/>
+          </m:rPr>
+          <w:rPr>
+            <w:rFonts w:ascii="Cambria Math" w:hAnsi="Cambria Math" w:cs="Arial"/>
+            <w:sz w:val="24"/>
+            <w:szCs w:val="24"/>
+          </w:rPr>
+          <m:t>,</m:t>
+        </m:r>
+        <m:sSub>
+          <m:sSubPr>
+            <m:ctrlPr>
+              <w:rPr>
+                <w:rFonts w:ascii="Cambria Math" w:hAnsi="Cambria Math" w:cs="Arial"/>
+                <w:sz w:val="24"/>
+                <w:szCs w:val="24"/>
+              </w:rPr>
+            </m:ctrlPr>
+          </m:sSubPr>
+          <m:e>
+            <m:r>
+              <m:rPr>
+                <m:sty m:val="p"/>
+              </m:rPr>
+              <w:rPr>
+                <w:rFonts w:ascii="Cambria Math" w:hAnsi="Cambria Math" w:cs="Arial"/>
+                <w:sz w:val="24"/>
+                <w:szCs w:val="24"/>
+              </w:rPr>
+              <m:t>v</m:t>
+            </m:r>
+          </m:e>
+          <m:sub>
+            <m:r>
+              <m:rPr>
+                <m:sty m:val="p"/>
+              </m:rPr>
+              <w:rPr>
+                <w:rFonts w:ascii="Cambria Math" w:hAnsi="Cambria Math" w:cs="Arial"/>
+                <w:sz w:val="24"/>
+                <w:szCs w:val="24"/>
+              </w:rPr>
+              <m:t>j'</m:t>
+            </m:r>
+          </m:sub>
+        </m:sSub>
+        <m:r>
+          <m:rPr>
+            <m:sty m:val="p"/>
+          </m:rPr>
+          <w:rPr>
+            <w:rFonts w:ascii="Cambria Math" w:hAnsi="Cambria Math" w:cs="Arial"/>
+            <w:sz w:val="24"/>
+            <w:szCs w:val="24"/>
+          </w:rPr>
+          <m:t xml:space="preserve">)ϵ E </m:t>
+        </m:r>
+      </m:oMath>
+      <w:r>
+        <w:rPr>
+          <w:rFonts w:ascii="Arial" w:hAnsi="Arial" w:cs="Arial" w:hint="cs"/>
+          <w:sz w:val="24"/>
+          <w:szCs w:val="24"/>
+          <w:rtl/>
+        </w:rPr>
+        <w:t>, שבץ</w:t>
+      </w:r>
+    </w:p>
+    <w:p>
+      <w:pPr>
+        <w:pStyle w:val="ListParagraph"/>
+        <w:spacing w:line="360" w:lineRule="auto"/>
+        <w:ind w:left="2160"/>
+        <w:rPr>
+          <w:rFonts w:ascii="Arial" w:hAnsi="Arial" w:cs="Arial"/>
+          <w:sz w:val="24"/>
+          <w:szCs w:val="24"/>
+          <w:rtl/>
+        </w:rPr>
+      </w:pPr>
+      <w:r>
+        <w:rPr>
+          <w:rFonts w:ascii="Arial" w:hAnsi="Arial" w:cs="Arial" w:hint="cs"/>
+          <w:sz w:val="24"/>
+          <w:szCs w:val="24"/>
+          <w:rtl/>
+        </w:rPr>
+        <w:t xml:space="preserve"> </w:t>
+      </w:r>
+      <m:oMath>
+        <m:r>
+          <m:rPr>
+            <m:sty m:val="p"/>
+          </m:rPr>
+          <w:rPr>
+            <w:rFonts w:ascii="Cambria Math" w:hAnsi="Cambria Math" w:cs="Arial"/>
+            <w:sz w:val="24"/>
+            <w:szCs w:val="24"/>
+          </w:rPr>
+          <m:t>Value</m:t>
+        </m:r>
+        <m:d>
+          <m:dPr>
+            <m:ctrlPr>
+              <w:rPr>
+                <w:rFonts w:ascii="Cambria Math" w:hAnsi="Cambria Math" w:cs="Arial"/>
+                <w:sz w:val="24"/>
+                <w:szCs w:val="24"/>
+              </w:rPr>
+            </m:ctrlPr>
+          </m:dPr>
+          <m:e>
+            <m:sSub>
+              <m:sSubPr>
+                <m:ctrlPr>
+                  <w:rPr>
+                    <w:rFonts w:ascii="Cambria Math" w:hAnsi="Cambria Math" w:cs="Arial"/>
+                    <w:sz w:val="24"/>
+                    <w:szCs w:val="24"/>
+                  </w:rPr>
+                </m:ctrlPr>
+              </m:sSubPr>
+              <m:e>
+                <m:r>
+                  <m:rPr>
+                    <m:sty m:val="p"/>
+                  </m:rPr>
+                  <w:rPr>
+                    <w:rFonts w:ascii="Cambria Math" w:hAnsi="Cambria Math" w:cs="Arial"/>
+                    <w:sz w:val="24"/>
+                    <w:szCs w:val="24"/>
+                  </w:rPr>
+                  <m:t>v</m:t>
+                </m:r>
+              </m:e>
+              <m:sub>
+                <m:r>
+                  <m:rPr>
+                    <m:sty m:val="p"/>
+                  </m:rPr>
+                  <w:rPr>
+                    <w:rFonts w:ascii="Cambria Math" w:hAnsi="Cambria Math" w:cs="Arial"/>
+                    <w:sz w:val="24"/>
+                    <w:szCs w:val="24"/>
+                  </w:rPr>
+                  <m:t>j'</m:t>
+                </m:r>
+              </m:sub>
+            </m:sSub>
+          </m:e>
+        </m:d>
+        <m:r>
+          <m:rPr>
+            <m:sty m:val="p"/>
+          </m:rPr>
+          <w:rPr>
+            <w:rFonts w:ascii="Cambria Math" w:hAnsi="Cambria Math" w:cs="Arial"/>
+            <w:sz w:val="24"/>
+            <w:szCs w:val="24"/>
+          </w:rPr>
+          <m:t>=val</m:t>
+        </m:r>
+      </m:oMath>
+      <w:r>
+        <w:rPr>
+          <w:rFonts w:ascii="Arial" w:hAnsi="Arial" w:cs="Arial" w:hint="cs"/>
+          <w:sz w:val="24"/>
+          <w:szCs w:val="24"/>
           <w:rtl/>
         </w:rPr>
         <w:t>.</w:t>
@@ -5779,636 +6635,68 @@
     <w:p>
       <w:pPr>
         <w:pStyle w:val="ListParagraph"/>
-        <w:numPr>
-          <w:ilvl w:val="0"/>
-          <w:numId w:val="12"/>
-        </w:numPr>
-        <w:rPr>
-          <w:rFonts w:ascii="Arial" w:hAnsi="Arial" w:cs="Arial"/>
-          <w:sz w:val="28"/>
-          <w:szCs w:val="28"/>
-        </w:rPr>
-      </w:pPr>
-      <w:r>
-        <w:rPr>
-          <w:rFonts w:ascii="Arial" w:hAnsi="Arial" w:cs="Arial" w:hint="cs"/>
-          <w:sz w:val="28"/>
-          <w:szCs w:val="28"/>
-          <w:rtl/>
-        </w:rPr>
-        <w:t xml:space="preserve">כל עוד </w:t>
-      </w:r>
-      <w:r>
-        <w:rPr>
-          <w:rFonts w:ascii="Arial" w:hAnsi="Arial" w:cs="Arial"/>
-          <w:sz w:val="28"/>
-          <w:szCs w:val="28"/>
-        </w:rPr>
-        <w:t>M</w:t>
-      </w:r>
-      <w:r>
-        <w:rPr>
-          <w:rFonts w:ascii="Arial" w:hAnsi="Arial" w:cs="Arial" w:hint="cs"/>
-          <w:sz w:val="28"/>
-          <w:szCs w:val="28"/>
-          <w:rtl/>
-        </w:rPr>
-        <w:t xml:space="preserve"> לא ריקה:</w:t>
-      </w:r>
-    </w:p>
-    <w:p>
-      <w:pPr>
-        <w:pStyle w:val="ListParagraph"/>
-        <w:ind w:firstLine="720"/>
-        <w:rPr>
-          <w:rFonts w:ascii="Arial" w:hAnsi="Arial" w:cs="Arial"/>
-          <w:sz w:val="28"/>
-          <w:szCs w:val="28"/>
-          <w:rtl/>
-        </w:rPr>
-      </w:pPr>
-      <w:r>
-        <w:rPr>
-          <w:rFonts w:ascii="Arial" w:hAnsi="Arial" w:cs="Arial" w:hint="cs"/>
-          <w:sz w:val="28"/>
-          <w:szCs w:val="28"/>
-          <w:rtl/>
-        </w:rPr>
-        <w:t xml:space="preserve">4.1. בחר </w:t>
-      </w:r>
-      <w:r>
-        <w:rPr>
-          <w:rFonts w:ascii="Arial" w:hAnsi="Arial" w:cs="Arial"/>
-          <w:sz w:val="28"/>
-          <w:szCs w:val="28"/>
-        </w:rPr>
-        <w:t>b in M</w:t>
-      </w:r>
-      <w:r>
-        <w:rPr>
-          <w:rFonts w:ascii="Arial" w:hAnsi="Arial" w:cs="Arial" w:hint="cs"/>
-          <w:sz w:val="28"/>
-          <w:szCs w:val="28"/>
-          <w:rtl/>
-        </w:rPr>
-        <w:t xml:space="preserve"> מינימלי.</w:t>
-      </w:r>
-    </w:p>
-    <w:p>
-      <w:pPr>
-        <w:pStyle w:val="ListParagraph"/>
-        <w:ind w:left="1440"/>
-        <w:rPr>
-          <w:rFonts w:ascii="Arial" w:hAnsi="Arial" w:cs="Arial"/>
-          <w:sz w:val="28"/>
-          <w:szCs w:val="28"/>
-          <w:rtl/>
-        </w:rPr>
-      </w:pPr>
-      <w:r>
-        <w:rPr>
-          <w:rFonts w:ascii="Arial" w:hAnsi="Arial" w:cs="Arial" w:hint="cs"/>
-          <w:sz w:val="28"/>
-          <w:szCs w:val="28"/>
-          <w:rtl/>
-        </w:rPr>
-        <w:t xml:space="preserve">4.2. מצא את הקודקוד </w:t>
-      </w:r>
-      <w:r>
-        <w:rPr>
-          <w:rFonts w:ascii="Arial" w:hAnsi="Arial" w:cs="Arial"/>
-          <w:sz w:val="28"/>
-          <w:szCs w:val="28"/>
-        </w:rPr>
-        <w:t>a</w:t>
-      </w:r>
-      <w:r>
-        <w:rPr>
-          <w:rFonts w:ascii="Arial" w:hAnsi="Arial" w:cs="Arial" w:hint="cs"/>
-          <w:sz w:val="28"/>
-          <w:szCs w:val="28"/>
-          <w:rtl/>
-        </w:rPr>
-        <w:t xml:space="preserve"> עם הערך ה</w:t>
-      </w:r>
-      <w:r>
-        <w:rPr>
-          <w:rFonts w:ascii="Arial" w:hAnsi="Arial" w:cs="Arial" w:hint="cs"/>
-          <w:sz w:val="28"/>
-          <w:szCs w:val="28"/>
-          <w:rtl/>
-        </w:rPr>
-        <w:t>גדול</w:t>
-      </w:r>
-      <w:r>
-        <w:rPr>
-          <w:rFonts w:ascii="Arial" w:hAnsi="Arial" w:cs="Arial" w:hint="cs"/>
-          <w:sz w:val="28"/>
-          <w:szCs w:val="28"/>
-          <w:rtl/>
-        </w:rPr>
-        <w:t xml:space="preserve"> ביותר ב- </w:t>
-      </w:r>
-      <w:r>
-        <w:rPr>
-          <w:rFonts w:ascii="Arial" w:hAnsi="Arial" w:cs="Arial"/>
-          <w:sz w:val="28"/>
-          <w:szCs w:val="28"/>
-        </w:rPr>
-        <w:t>G</w:t>
-      </w:r>
-      <w:r>
-        <w:rPr>
-          <w:rFonts w:ascii="Arial" w:hAnsi="Arial" w:cs="Arial" w:hint="cs"/>
-          <w:sz w:val="28"/>
-          <w:szCs w:val="28"/>
-          <w:rtl/>
-        </w:rPr>
-        <w:t xml:space="preserve"> שהוא חלק ממסלול המילטון.</w:t>
-      </w:r>
-    </w:p>
-    <w:p>
-      <w:pPr>
-        <w:pStyle w:val="ListParagraph"/>
-        <w:ind w:left="1440"/>
-        <w:rPr>
-          <w:rFonts w:ascii="Arial" w:hAnsi="Arial" w:cs="Arial"/>
-          <w:sz w:val="28"/>
-          <w:szCs w:val="28"/>
-          <w:rtl/>
-        </w:rPr>
-      </w:pPr>
-      <w:r>
-        <w:rPr>
-          <w:rFonts w:ascii="Arial" w:hAnsi="Arial" w:cs="Arial" w:hint="cs"/>
-          <w:sz w:val="28"/>
-          <w:szCs w:val="28"/>
-          <w:rtl/>
-        </w:rPr>
-        <w:t xml:space="preserve">4.3. מצא את כל אפשרויות השיבוץ של </w:t>
-      </w:r>
-      <w:r>
-        <w:rPr>
-          <w:rFonts w:ascii="Arial" w:hAnsi="Arial" w:cs="Arial"/>
-          <w:sz w:val="28"/>
-          <w:szCs w:val="28"/>
-        </w:rPr>
-        <w:t>b</w:t>
-      </w:r>
-      <w:r>
-        <w:rPr>
-          <w:rFonts w:ascii="Arial" w:hAnsi="Arial" w:cs="Arial" w:hint="cs"/>
-          <w:sz w:val="28"/>
-          <w:szCs w:val="28"/>
-          <w:rtl/>
-        </w:rPr>
-        <w:t xml:space="preserve"> כשכן של </w:t>
-      </w:r>
-      <w:r>
-        <w:rPr>
-          <w:rFonts w:ascii="Arial" w:hAnsi="Arial" w:cs="Arial"/>
-          <w:sz w:val="28"/>
-          <w:szCs w:val="28"/>
-        </w:rPr>
-        <w:t>a</w:t>
-      </w:r>
-      <w:r>
-        <w:rPr>
-          <w:rFonts w:ascii="Arial" w:hAnsi="Arial" w:cs="Arial" w:hint="cs"/>
-          <w:sz w:val="28"/>
-          <w:szCs w:val="28"/>
-          <w:rtl/>
-        </w:rPr>
-        <w:t xml:space="preserve">, כאינדקסים </w:t>
-      </w:r>
-      <w:r>
-        <w:rPr>
-          <w:rFonts w:ascii="Arial" w:hAnsi="Arial" w:cs="Arial"/>
-          <w:sz w:val="28"/>
-          <w:szCs w:val="28"/>
-        </w:rPr>
-        <w:t>(</w:t>
-      </w:r>
-      <w:proofErr w:type="spellStart"/>
-      <w:r>
-        <w:rPr>
-          <w:rFonts w:ascii="Arial" w:hAnsi="Arial" w:cs="Arial"/>
-          <w:sz w:val="28"/>
-          <w:szCs w:val="28"/>
-        </w:rPr>
-        <w:t>i,j</w:t>
-      </w:r>
-      <w:proofErr w:type="spellEnd"/>
-      <w:r>
-        <w:rPr>
-          <w:rFonts w:ascii="Arial" w:hAnsi="Arial" w:cs="Arial"/>
-          <w:sz w:val="28"/>
-          <w:szCs w:val="28"/>
-        </w:rPr>
-        <w:t>) in O</w:t>
-      </w:r>
-      <w:r>
-        <w:rPr>
-          <w:rFonts w:ascii="Arial" w:hAnsi="Arial" w:cs="Arial" w:hint="cs"/>
-          <w:sz w:val="28"/>
-          <w:szCs w:val="28"/>
-          <w:rtl/>
-        </w:rPr>
-        <w:t>.</w:t>
-      </w:r>
-    </w:p>
-    <w:p>
-      <w:pPr>
-        <w:pStyle w:val="ListParagraph"/>
-        <w:ind w:firstLine="720"/>
-        <w:rPr>
-          <w:rFonts w:ascii="Arial" w:hAnsi="Arial" w:cs="Arial"/>
-          <w:sz w:val="28"/>
-          <w:szCs w:val="28"/>
-          <w:rtl/>
-        </w:rPr>
-      </w:pPr>
-      <w:r>
-        <w:rPr>
-          <w:rFonts w:ascii="Arial" w:hAnsi="Arial" w:cs="Arial" w:hint="cs"/>
-          <w:sz w:val="28"/>
-          <w:szCs w:val="28"/>
-          <w:rtl/>
-        </w:rPr>
-        <w:t xml:space="preserve">4.4. שבץ את </w:t>
-      </w:r>
-      <w:r>
-        <w:rPr>
-          <w:rFonts w:ascii="Arial" w:hAnsi="Arial" w:cs="Arial"/>
-          <w:sz w:val="28"/>
-          <w:szCs w:val="28"/>
-        </w:rPr>
-        <w:t>b</w:t>
-      </w:r>
-      <w:r>
-        <w:rPr>
-          <w:rFonts w:ascii="Arial" w:hAnsi="Arial" w:cs="Arial" w:hint="cs"/>
-          <w:sz w:val="28"/>
-          <w:szCs w:val="28"/>
-          <w:rtl/>
-        </w:rPr>
-        <w:t xml:space="preserve"> כשכן של </w:t>
-      </w:r>
-      <w:r>
-        <w:rPr>
-          <w:rFonts w:ascii="Arial" w:hAnsi="Arial" w:cs="Arial"/>
-          <w:sz w:val="28"/>
-          <w:szCs w:val="28"/>
-        </w:rPr>
-        <w:t>a</w:t>
-      </w:r>
-      <w:r>
-        <w:rPr>
-          <w:rFonts w:ascii="Arial" w:hAnsi="Arial" w:cs="Arial" w:hint="cs"/>
-          <w:sz w:val="28"/>
-          <w:szCs w:val="28"/>
-          <w:rtl/>
-        </w:rPr>
-        <w:t xml:space="preserve"> מתוך </w:t>
-      </w:r>
-      <w:r>
-        <w:rPr>
-          <w:rFonts w:ascii="Arial" w:hAnsi="Arial" w:cs="Arial"/>
-          <w:sz w:val="28"/>
-          <w:szCs w:val="28"/>
-        </w:rPr>
-        <w:t>O</w:t>
-      </w:r>
-      <w:r>
-        <w:rPr>
-          <w:rFonts w:ascii="Arial" w:hAnsi="Arial" w:cs="Arial" w:hint="cs"/>
-          <w:sz w:val="28"/>
-          <w:szCs w:val="28"/>
-          <w:rtl/>
-        </w:rPr>
-        <w:t>, והסר אותו מ</w:t>
-      </w:r>
-      <w:r>
-        <w:rPr>
-          <w:rFonts w:ascii="Arial" w:hAnsi="Arial" w:cs="Arial" w:hint="cs"/>
-          <w:sz w:val="28"/>
-          <w:szCs w:val="28"/>
-        </w:rPr>
-        <w:t>O</w:t>
-      </w:r>
-      <w:r>
-        <w:rPr>
-          <w:rFonts w:ascii="Arial" w:hAnsi="Arial" w:cs="Arial" w:hint="cs"/>
-          <w:sz w:val="28"/>
-          <w:szCs w:val="28"/>
-          <w:rtl/>
-        </w:rPr>
-        <w:t>.</w:t>
-      </w:r>
-    </w:p>
-    <w:p>
-      <w:pPr>
-        <w:pStyle w:val="ListParagraph"/>
-        <w:ind w:firstLine="720"/>
-        <w:rPr>
-          <w:rFonts w:ascii="Arial" w:hAnsi="Arial" w:cs="Arial"/>
-          <w:sz w:val="28"/>
-          <w:szCs w:val="28"/>
-          <w:rtl/>
-        </w:rPr>
-      </w:pPr>
-      <w:r>
-        <w:rPr>
-          <w:rFonts w:ascii="Arial" w:hAnsi="Arial" w:cs="Arial" w:hint="cs"/>
-          <w:sz w:val="28"/>
-          <w:szCs w:val="28"/>
-          <w:rtl/>
-        </w:rPr>
-        <w:t xml:space="preserve">4.5. תהי </w:t>
-      </w:r>
-      <w:proofErr w:type="spellStart"/>
-      <w:r>
-        <w:rPr>
-          <w:rFonts w:ascii="Arial" w:hAnsi="Arial" w:cs="Arial"/>
-          <w:sz w:val="28"/>
-          <w:szCs w:val="28"/>
-        </w:rPr>
-        <w:t>currValues</w:t>
-      </w:r>
-      <w:proofErr w:type="spellEnd"/>
-      <w:r>
-        <w:rPr>
-          <w:rFonts w:ascii="Arial" w:hAnsi="Arial" w:cs="Arial" w:hint="cs"/>
-          <w:sz w:val="28"/>
-          <w:szCs w:val="28"/>
-          <w:rtl/>
-        </w:rPr>
-        <w:t xml:space="preserve"> רשימת האילוצים העדכנית של הקודקודים לפי ערכיהם הנוכחיים.</w:t>
-      </w:r>
-    </w:p>
-    <w:p>
-      <w:pPr>
-        <w:pStyle w:val="ListParagraph"/>
-        <w:ind w:firstLine="720"/>
-        <w:rPr>
-          <w:rFonts w:ascii="Arial" w:hAnsi="Arial" w:cs="Arial"/>
-          <w:sz w:val="28"/>
-          <w:szCs w:val="28"/>
-          <w:rtl/>
-        </w:rPr>
-      </w:pPr>
-      <w:r>
-        <w:rPr>
-          <w:rFonts w:ascii="Arial" w:hAnsi="Arial" w:cs="Arial" w:hint="cs"/>
-          <w:sz w:val="28"/>
-          <w:szCs w:val="28"/>
-          <w:rtl/>
-        </w:rPr>
-        <w:t xml:space="preserve">4.5. כל עוד לא קיים מסלול המילטון </w:t>
-      </w:r>
-      <w:r>
-        <w:rPr>
-          <w:rFonts w:ascii="Arial" w:hAnsi="Arial" w:cs="Arial" w:hint="cs"/>
-          <w:sz w:val="28"/>
-          <w:szCs w:val="28"/>
-          <w:rtl/>
-        </w:rPr>
-        <w:t xml:space="preserve">עם אילוצים </w:t>
-      </w:r>
-      <w:proofErr w:type="spellStart"/>
-      <w:r>
-        <w:rPr>
-          <w:rFonts w:ascii="Arial" w:hAnsi="Arial" w:cs="Arial"/>
-          <w:sz w:val="28"/>
-          <w:szCs w:val="28"/>
-        </w:rPr>
-        <w:t>currValues</w:t>
-      </w:r>
-      <w:proofErr w:type="spellEnd"/>
-      <w:r>
-        <w:rPr>
-          <w:rFonts w:ascii="Arial" w:hAnsi="Arial" w:cs="Arial" w:hint="cs"/>
-          <w:sz w:val="28"/>
-          <w:szCs w:val="28"/>
-          <w:rtl/>
-        </w:rPr>
-        <w:t xml:space="preserve"> </w:t>
-      </w:r>
-      <w:r>
-        <w:rPr>
-          <w:rFonts w:ascii="Arial" w:hAnsi="Arial" w:cs="Arial" w:hint="cs"/>
-          <w:sz w:val="28"/>
-          <w:szCs w:val="28"/>
-          <w:rtl/>
-        </w:rPr>
-        <w:t xml:space="preserve">על הקודקודים </w:t>
-      </w:r>
-      <w:r>
-        <w:rPr>
-          <w:rFonts w:ascii="Arial" w:hAnsi="Arial" w:cs="Arial" w:hint="cs"/>
-          <w:sz w:val="28"/>
-          <w:szCs w:val="28"/>
-          <w:rtl/>
-        </w:rPr>
-        <w:t xml:space="preserve">בגרף </w:t>
-      </w:r>
-      <w:r>
-        <w:rPr>
-          <w:rFonts w:ascii="Arial" w:hAnsi="Arial" w:cs="Arial"/>
-          <w:sz w:val="28"/>
-          <w:szCs w:val="28"/>
-        </w:rPr>
-        <w:t>G</w:t>
-      </w:r>
-      <w:r>
-        <w:rPr>
-          <w:rFonts w:ascii="Arial" w:hAnsi="Arial" w:cs="Arial" w:hint="cs"/>
-          <w:sz w:val="28"/>
-          <w:szCs w:val="28"/>
-          <w:rtl/>
-        </w:rPr>
-        <w:t>:</w:t>
-      </w:r>
-    </w:p>
-    <w:p>
-      <w:pPr>
-        <w:pStyle w:val="ListParagraph"/>
-        <w:ind w:firstLine="720"/>
-        <w:rPr>
-          <w:rFonts w:ascii="Arial" w:hAnsi="Arial" w:cs="Arial"/>
-          <w:sz w:val="28"/>
-          <w:szCs w:val="28"/>
-          <w:rtl/>
-        </w:rPr>
-      </w:pPr>
-      <w:r>
-        <w:rPr>
-          <w:rFonts w:ascii="Arial" w:hAnsi="Arial" w:cs="Arial" w:hint="cs"/>
-          <w:sz w:val="28"/>
-          <w:szCs w:val="28"/>
-          <w:rtl/>
-        </w:rPr>
-        <w:tab/>
-        <w:t xml:space="preserve">4.5.1. אם </w:t>
-      </w:r>
-      <w:r>
-        <w:rPr>
-          <w:rFonts w:ascii="Arial" w:hAnsi="Arial" w:cs="Arial"/>
-          <w:sz w:val="28"/>
-          <w:szCs w:val="28"/>
-        </w:rPr>
-        <w:t>O</w:t>
-      </w:r>
-      <w:r>
-        <w:rPr>
-          <w:rFonts w:ascii="Arial" w:hAnsi="Arial" w:cs="Arial" w:hint="cs"/>
-          <w:sz w:val="28"/>
-          <w:szCs w:val="28"/>
-          <w:rtl/>
-        </w:rPr>
-        <w:t xml:space="preserve"> ריקה, החזר "אין פיתרון לחידאתו" וסיים.</w:t>
-      </w:r>
-    </w:p>
-    <w:p>
-      <w:pPr>
-        <w:pStyle w:val="ListParagraph"/>
-        <w:ind w:left="2160"/>
-        <w:rPr>
-          <w:rFonts w:ascii="Arial" w:hAnsi="Arial" w:cs="Arial"/>
-          <w:sz w:val="28"/>
-          <w:szCs w:val="28"/>
-          <w:rtl/>
-        </w:rPr>
-      </w:pPr>
-      <w:r>
-        <w:rPr>
-          <w:rFonts w:ascii="Arial" w:hAnsi="Arial" w:cs="Arial" w:hint="cs"/>
-          <w:sz w:val="28"/>
-          <w:szCs w:val="28"/>
-          <w:rtl/>
-        </w:rPr>
-        <w:t>4.5.</w:t>
-      </w:r>
-      <w:r>
-        <w:rPr>
-          <w:rFonts w:ascii="Arial" w:hAnsi="Arial" w:cs="Arial" w:hint="cs"/>
-          <w:sz w:val="28"/>
-          <w:szCs w:val="28"/>
-          <w:rtl/>
-        </w:rPr>
-        <w:t>2</w:t>
-      </w:r>
-      <w:r>
-        <w:rPr>
-          <w:rFonts w:ascii="Arial" w:hAnsi="Arial" w:cs="Arial" w:hint="cs"/>
-          <w:sz w:val="28"/>
-          <w:szCs w:val="28"/>
-          <w:rtl/>
-        </w:rPr>
-        <w:t xml:space="preserve">. בחר שיבוץ כלשהו של </w:t>
-      </w:r>
-      <w:r>
-        <w:rPr>
-          <w:rFonts w:ascii="Arial" w:hAnsi="Arial" w:cs="Arial"/>
-          <w:sz w:val="28"/>
-          <w:szCs w:val="28"/>
-        </w:rPr>
-        <w:t>b</w:t>
-      </w:r>
-      <w:r>
-        <w:rPr>
-          <w:rFonts w:ascii="Arial" w:hAnsi="Arial" w:cs="Arial" w:hint="cs"/>
-          <w:sz w:val="28"/>
-          <w:szCs w:val="28"/>
-          <w:rtl/>
-        </w:rPr>
-        <w:t xml:space="preserve"> כשכן של </w:t>
-      </w:r>
-      <w:r>
-        <w:rPr>
-          <w:rFonts w:ascii="Arial" w:hAnsi="Arial" w:cs="Arial"/>
-          <w:sz w:val="28"/>
-          <w:szCs w:val="28"/>
-        </w:rPr>
-        <w:t>a</w:t>
-      </w:r>
-      <w:r>
-        <w:rPr>
-          <w:rFonts w:ascii="Arial" w:hAnsi="Arial" w:cs="Arial" w:hint="cs"/>
-          <w:sz w:val="28"/>
-          <w:szCs w:val="28"/>
-          <w:rtl/>
-        </w:rPr>
-        <w:t xml:space="preserve"> מתוך </w:t>
-      </w:r>
-      <w:r>
-        <w:rPr>
-          <w:rFonts w:ascii="Arial" w:hAnsi="Arial" w:cs="Arial"/>
-          <w:sz w:val="28"/>
-          <w:szCs w:val="28"/>
-        </w:rPr>
-        <w:t>O</w:t>
-      </w:r>
-      <w:r>
-        <w:rPr>
-          <w:rFonts w:ascii="Arial" w:hAnsi="Arial" w:cs="Arial" w:hint="cs"/>
-          <w:sz w:val="28"/>
-          <w:szCs w:val="28"/>
-          <w:rtl/>
-        </w:rPr>
-        <w:t>, והסר אותו מ</w:t>
-      </w:r>
-      <w:r>
-        <w:rPr>
-          <w:rFonts w:ascii="Arial" w:hAnsi="Arial" w:cs="Arial" w:hint="cs"/>
-          <w:sz w:val="28"/>
-          <w:szCs w:val="28"/>
-        </w:rPr>
-        <w:t>O</w:t>
-      </w:r>
-      <w:r>
-        <w:rPr>
-          <w:rFonts w:ascii="Arial" w:hAnsi="Arial" w:cs="Arial" w:hint="cs"/>
-          <w:sz w:val="28"/>
-          <w:szCs w:val="28"/>
-          <w:rtl/>
-        </w:rPr>
-        <w:t>.</w:t>
-      </w:r>
-    </w:p>
-    <w:p>
-      <w:pPr>
-        <w:pStyle w:val="ListParagraph"/>
-        <w:rPr>
-          <w:rFonts w:ascii="Arial" w:hAnsi="Arial" w:cs="Arial"/>
-          <w:sz w:val="28"/>
-          <w:szCs w:val="28"/>
-          <w:rtl/>
-        </w:rPr>
-      </w:pPr>
-      <w:r>
-        <w:rPr>
-          <w:rFonts w:ascii="Arial" w:hAnsi="Arial" w:cs="Arial" w:hint="cs"/>
-          <w:sz w:val="28"/>
-          <w:szCs w:val="28"/>
+        <w:spacing w:line="360" w:lineRule="auto"/>
+        <w:rPr>
+          <w:rFonts w:ascii="Arial" w:hAnsi="Arial" w:cs="Arial"/>
+          <w:sz w:val="24"/>
+          <w:szCs w:val="24"/>
+          <w:rtl/>
+        </w:rPr>
+      </w:pPr>
+      <w:r>
+        <w:rPr>
+          <w:rFonts w:ascii="Arial" w:hAnsi="Arial" w:cs="Arial" w:hint="cs"/>
+          <w:sz w:val="24"/>
+          <w:szCs w:val="24"/>
           <w:rtl/>
         </w:rPr>
         <w:tab/>
         <w:t xml:space="preserve">4.6. סמן את הקודקוד </w:t>
       </w:r>
-      <w:r>
-        <w:rPr>
-          <w:rFonts w:ascii="Arial" w:hAnsi="Arial" w:cs="Arial"/>
-          <w:sz w:val="28"/>
-          <w:szCs w:val="28"/>
-        </w:rPr>
-        <w:t>b</w:t>
-      </w:r>
-      <w:r>
-        <w:rPr>
-          <w:rFonts w:ascii="Arial" w:hAnsi="Arial" w:cs="Arial" w:hint="cs"/>
-          <w:sz w:val="28"/>
-          <w:szCs w:val="28"/>
+      <m:oMath>
+        <m:sSub>
+          <m:sSubPr>
+            <m:ctrlPr>
+              <w:rPr>
+                <w:rFonts w:ascii="Cambria Math" w:hAnsi="Cambria Math" w:cs="Arial"/>
+                <w:sz w:val="24"/>
+                <w:szCs w:val="24"/>
+              </w:rPr>
+            </m:ctrlPr>
+          </m:sSubPr>
+          <m:e>
+            <m:r>
+              <m:rPr>
+                <m:sty m:val="p"/>
+              </m:rPr>
+              <w:rPr>
+                <w:rFonts w:ascii="Cambria Math" w:hAnsi="Cambria Math" w:cs="Arial"/>
+                <w:sz w:val="24"/>
+                <w:szCs w:val="24"/>
+              </w:rPr>
+              <m:t>v</m:t>
+            </m:r>
+          </m:e>
+          <m:sub>
+            <m:r>
+              <m:rPr>
+                <m:sty m:val="p"/>
+              </m:rPr>
+              <w:rPr>
+                <w:rFonts w:ascii="Cambria Math" w:hAnsi="Cambria Math" w:cs="Arial"/>
+                <w:sz w:val="24"/>
+                <w:szCs w:val="24"/>
+              </w:rPr>
+              <m:t>i</m:t>
+            </m:r>
+          </m:sub>
+        </m:sSub>
+      </m:oMath>
+      <w:r>
+        <w:rPr>
+          <w:rFonts w:ascii="Arial" w:hAnsi="Arial" w:cs="Arial" w:hint="cs"/>
+          <w:sz w:val="24"/>
+          <w:szCs w:val="24"/>
           <w:rtl/>
         </w:rPr>
         <w:t xml:space="preserve"> כחלק ממסלול המילטון.</w:t>
@@ -6416,82 +6704,653 @@
     </w:p>
     <w:p>
       <w:pPr>
+        <w:spacing w:line="360" w:lineRule="auto"/>
+        <w:ind w:left="1360" w:hanging="935"/>
+        <w:rPr>
+          <w:rFonts w:ascii="Arial" w:hAnsi="Arial" w:cs="Arial"/>
+          <w:sz w:val="24"/>
+          <w:szCs w:val="24"/>
+          <w:rtl/>
+        </w:rPr>
+      </w:pPr>
+      <w:r>
+        <w:rPr>
+          <w:rFonts w:ascii="Arial" w:hAnsi="Arial" w:cs="Arial" w:hint="cs"/>
+          <w:sz w:val="24"/>
+          <w:szCs w:val="24"/>
+          <w:rtl/>
+        </w:rPr>
+        <w:tab/>
+      </w:r>
+      <w:r>
+        <w:rPr>
+          <w:rFonts w:ascii="Arial" w:hAnsi="Arial" w:cs="Arial" w:hint="cs"/>
+          <w:sz w:val="24"/>
+          <w:szCs w:val="24"/>
+          <w:rtl/>
+        </w:rPr>
+        <w:t xml:space="preserve"> </w:t>
+      </w:r>
+      <w:r>
+        <w:rPr>
+          <w:rFonts w:ascii="Arial" w:hAnsi="Arial" w:cs="Arial" w:hint="cs"/>
+          <w:sz w:val="24"/>
+          <w:szCs w:val="24"/>
+          <w:rtl/>
+        </w:rPr>
+        <w:t>4.7</w:t>
+      </w:r>
+      <w:r>
+        <w:rPr>
+          <w:rFonts w:ascii="Arial" w:hAnsi="Arial" w:cs="Arial" w:hint="cs"/>
+          <w:sz w:val="24"/>
+          <w:szCs w:val="24"/>
+          <w:rtl/>
+        </w:rPr>
+        <w:t xml:space="preserve">. </w:t>
+      </w:r>
+      <w:r>
+        <w:rPr>
+          <w:rFonts w:ascii="Arial" w:hAnsi="Arial" w:cs="Arial"/>
+          <w:sz w:val="24"/>
+          <w:szCs w:val="24"/>
+          <w:rtl/>
+        </w:rPr>
+        <w:t>הסר_צלעות_לא_רלוונטיות_בין_קודקודים_עם_ערכים_עוקבים</w:t>
+      </w:r>
+      <w:r>
+        <w:rPr>
+          <w:rFonts w:ascii="Arial" w:hAnsi="Arial" w:cs="Arial" w:hint="cs"/>
+          <w:sz w:val="24"/>
+          <w:szCs w:val="24"/>
+          <w:rtl/>
+        </w:rPr>
+        <w:t>()</w:t>
+      </w:r>
+      <w:r>
+        <w:rPr>
+          <w:rFonts w:ascii="Arial" w:hAnsi="Arial" w:cs="Arial" w:hint="cs"/>
+          <w:sz w:val="24"/>
+          <w:szCs w:val="24"/>
+          <w:rtl/>
+        </w:rPr>
+        <w:t>.</w:t>
+      </w:r>
+    </w:p>
+    <w:p>
+      <w:pPr>
         <w:pStyle w:val="ListParagraph"/>
-        <w:rPr>
-          <w:rFonts w:ascii="Arial" w:hAnsi="Arial" w:cs="Arial"/>
-          <w:sz w:val="28"/>
-          <w:szCs w:val="28"/>
-          <w:rtl/>
-        </w:rPr>
-      </w:pPr>
-      <w:r>
-        <w:rPr>
-          <w:rFonts w:ascii="Arial" w:hAnsi="Arial" w:cs="Arial" w:hint="cs"/>
-          <w:sz w:val="28"/>
-          <w:szCs w:val="28"/>
-          <w:rtl/>
-        </w:rPr>
-        <w:tab/>
-        <w:t xml:space="preserve">4.7. הסר את כל הצלעות </w:t>
-      </w:r>
-      <w:r>
-        <w:rPr>
-          <w:rFonts w:ascii="Arial" w:hAnsi="Arial" w:cs="Arial"/>
-          <w:sz w:val="28"/>
-          <w:szCs w:val="28"/>
+        <w:spacing w:line="360" w:lineRule="auto"/>
+        <w:rPr>
+          <w:rFonts w:ascii="Arial" w:hAnsi="Arial" w:cs="Arial" w:hint="cs"/>
+          <w:sz w:val="24"/>
+          <w:szCs w:val="24"/>
+          <w:rtl/>
+        </w:rPr>
+      </w:pPr>
+      <w:r>
+        <w:rPr>
+          <w:rFonts w:ascii="Arial" w:hAnsi="Arial" w:cs="Arial" w:hint="cs"/>
+          <w:sz w:val="24"/>
+          <w:szCs w:val="24"/>
+          <w:rtl/>
+        </w:rPr>
+        <w:t xml:space="preserve">5. החזר את </w:t>
+      </w:r>
+      <m:oMath>
+        <m:r>
+          <m:rPr>
+            <m:sty m:val="p"/>
+          </m:rPr>
+          <w:rPr>
+            <w:rFonts w:ascii="Cambria Math" w:hAnsi="Cambria Math" w:cs="Arial" w:hint="cs"/>
+            <w:sz w:val="24"/>
+            <w:szCs w:val="24"/>
+          </w:rPr>
+          <m:t>H</m:t>
+        </m:r>
+      </m:oMath>
+      <w:r>
+        <w:rPr>
+          <w:rFonts w:ascii="Arial" w:hAnsi="Arial" w:cs="Arial" w:hint="cs"/>
+          <w:sz w:val="24"/>
+          <w:szCs w:val="24"/>
+          <w:rtl/>
+        </w:rPr>
+        <w:t>.</w:t>
+      </w:r>
+    </w:p>
+    <w:p>
+      <w:pPr>
+        <w:pStyle w:val="ListParagraph"/>
+        <w:rPr>
+          <w:rFonts w:ascii="Arial" w:hAnsi="Arial" w:cs="Arial"/>
+          <w:sz w:val="24"/>
+          <w:szCs w:val="24"/>
+        </w:rPr>
+      </w:pPr>
+    </w:p>
+    <w:p>
+      <w:pPr>
+        <w:rPr>
+          <w:rFonts w:ascii="Arial" w:hAnsi="Arial" w:cs="Arial"/>
+          <w:sz w:val="28"/>
+          <w:szCs w:val="28"/>
+          <w:u w:val="single"/>
+          <w:rtl/>
+        </w:rPr>
+      </w:pPr>
+      <w:r>
+        <w:rPr>
+          <w:rFonts w:ascii="Arial" w:hAnsi="Arial" w:cs="Arial"/>
+          <w:sz w:val="28"/>
+          <w:szCs w:val="28"/>
+          <w:u w:val="single"/>
+          <w:rtl/>
+        </w:rPr>
+        <w:t>הסר_צלעות_לא_רלוונטיות_בין_קודקודים_עם_ערכים_עוקבים</w:t>
+      </w:r>
+      <w:r>
+        <w:rPr>
+          <w:rFonts w:ascii="Arial" w:hAnsi="Arial" w:cs="Arial" w:hint="cs"/>
+          <w:sz w:val="28"/>
+          <w:szCs w:val="28"/>
+          <w:u w:val="single"/>
+          <w:rtl/>
+        </w:rPr>
+        <w:t>()</w:t>
+      </w:r>
+    </w:p>
+    <w:p>
+      <w:pPr>
+        <w:pStyle w:val="ListParagraph"/>
+        <w:spacing w:line="360" w:lineRule="auto"/>
+        <w:rPr>
+          <w:rFonts w:ascii="Arial" w:hAnsi="Arial" w:cs="Arial" w:hint="cs"/>
+          <w:sz w:val="24"/>
+          <w:szCs w:val="24"/>
+          <w:rtl/>
+        </w:rPr>
+      </w:pPr>
+      <w:r>
+        <w:rPr>
+          <w:rFonts w:ascii="Arial" w:hAnsi="Arial" w:cs="Arial" w:hint="cs"/>
+          <w:sz w:val="24"/>
+          <w:szCs w:val="24"/>
+          <w:rtl/>
+        </w:rPr>
+        <w:t xml:space="preserve">עבור על הגרף </w:t>
+      </w:r>
+      <m:oMath>
+        <m:r>
+          <m:rPr>
+            <m:sty m:val="p"/>
+          </m:rPr>
+          <w:rPr>
+            <w:rFonts w:ascii="Cambria Math" w:hAnsi="Cambria Math" w:cs="Arial" w:hint="cs"/>
+            <w:sz w:val="24"/>
+            <w:szCs w:val="24"/>
+          </w:rPr>
+          <m:t>G</m:t>
+        </m:r>
+      </m:oMath>
+      <w:r>
+        <w:rPr>
+          <w:rFonts w:ascii="Arial" w:hAnsi="Arial" w:cs="Arial" w:hint="cs"/>
+          <w:sz w:val="24"/>
+          <w:szCs w:val="24"/>
+          <w:rtl/>
+        </w:rPr>
+        <w:t xml:space="preserve"> ולכל 2 קודקודים עם ערכים עוקבים </w:t>
+      </w:r>
+      <m:oMath>
+        <m:r>
+          <m:rPr>
+            <m:sty m:val="p"/>
+          </m:rPr>
+          <w:rPr>
+            <w:rFonts w:ascii="Cambria Math" w:hAnsi="Cambria Math" w:cs="Arial" w:hint="cs"/>
+            <w:sz w:val="24"/>
+            <w:szCs w:val="24"/>
+            <w:rtl/>
+          </w:rPr>
+          <m:t>(</m:t>
+        </m:r>
+        <m:sSub>
+          <m:sSubPr>
+            <m:ctrlPr>
+              <w:rPr>
+                <w:rFonts w:ascii="Cambria Math" w:hAnsi="Cambria Math" w:cs="Arial"/>
+                <w:sz w:val="24"/>
+                <w:szCs w:val="24"/>
+              </w:rPr>
+            </m:ctrlPr>
+          </m:sSubPr>
+          <m:e>
+            <m:r>
+              <m:rPr>
+                <m:sty m:val="p"/>
+              </m:rPr>
+              <w:rPr>
+                <w:rFonts w:ascii="Cambria Math" w:hAnsi="Cambria Math" w:cs="Arial"/>
+                <w:sz w:val="24"/>
+                <w:szCs w:val="24"/>
+              </w:rPr>
+              <m:t>v</m:t>
+            </m:r>
+          </m:e>
+          <m:sub>
+            <m:r>
+              <m:rPr>
+                <m:sty m:val="p"/>
+              </m:rPr>
+              <w:rPr>
+                <w:rFonts w:ascii="Cambria Math" w:hAnsi="Cambria Math" w:cs="Arial"/>
+                <w:sz w:val="24"/>
+                <w:szCs w:val="24"/>
+              </w:rPr>
+              <m:t>i</m:t>
+            </m:r>
+          </m:sub>
+        </m:sSub>
+        <m:r>
+          <m:rPr>
+            <m:sty m:val="p"/>
+          </m:rPr>
+          <w:rPr>
+            <w:rFonts w:ascii="Cambria Math" w:hAnsi="Cambria Math" w:cs="Arial"/>
+            <w:sz w:val="24"/>
+            <w:szCs w:val="24"/>
+          </w:rPr>
+          <m:t xml:space="preserve">, </m:t>
+        </m:r>
+        <m:sSub>
+          <m:sSubPr>
+            <m:ctrlPr>
+              <w:rPr>
+                <w:rFonts w:ascii="Cambria Math" w:hAnsi="Cambria Math" w:cs="Arial"/>
+                <w:sz w:val="24"/>
+                <w:szCs w:val="24"/>
+              </w:rPr>
+            </m:ctrlPr>
+          </m:sSubPr>
+          <m:e>
+            <m:r>
+              <m:rPr>
+                <m:sty m:val="p"/>
+              </m:rPr>
+              <w:rPr>
+                <w:rFonts w:ascii="Cambria Math" w:hAnsi="Cambria Math" w:cs="Arial"/>
+                <w:sz w:val="24"/>
+                <w:szCs w:val="24"/>
+              </w:rPr>
+              <m:t>v</m:t>
+            </m:r>
+          </m:e>
+          <m:sub>
+            <m:r>
+              <m:rPr>
+                <m:sty m:val="p"/>
+              </m:rPr>
+              <w:rPr>
+                <w:rFonts w:ascii="Cambria Math" w:hAnsi="Cambria Math" w:cs="Arial"/>
+                <w:sz w:val="24"/>
+                <w:szCs w:val="24"/>
+              </w:rPr>
+              <m:t>j</m:t>
+            </m:r>
+          </m:sub>
+        </m:sSub>
+        <m:r>
+          <m:rPr>
+            <m:sty m:val="p"/>
+          </m:rPr>
+          <w:rPr>
+            <w:rFonts w:ascii="Cambria Math" w:hAnsi="Cambria Math" w:cs="Arial" w:hint="cs"/>
+            <w:sz w:val="24"/>
+            <w:szCs w:val="24"/>
+            <w:rtl/>
+          </w:rPr>
+          <m:t>)</m:t>
+        </m:r>
+      </m:oMath>
+      <w:r>
+        <w:rPr>
+          <w:rFonts w:ascii="Arial" w:hAnsi="Arial" w:cs="Arial" w:hint="cs"/>
+          <w:sz w:val="24"/>
+          <w:szCs w:val="24"/>
+          <w:rtl/>
+        </w:rPr>
+        <w:t xml:space="preserve"> (אנכית, אופקית או באלכסון):</w:t>
+      </w:r>
+    </w:p>
+    <w:p>
+      <w:pPr>
+        <w:pStyle w:val="ListParagraph"/>
+        <w:spacing w:line="360" w:lineRule="auto"/>
+        <w:rPr>
+          <w:rFonts w:ascii="Arial" w:hAnsi="Arial" w:cs="Arial" w:hint="cs"/>
+          <w:sz w:val="24"/>
+          <w:szCs w:val="24"/>
+          <w:rtl/>
+        </w:rPr>
+      </w:pPr>
+      <w:r>
+        <w:rPr>
+          <w:rFonts w:ascii="Arial" w:hAnsi="Arial" w:cs="Arial" w:hint="cs"/>
+          <w:sz w:val="24"/>
+          <w:szCs w:val="24"/>
+          <w:rtl/>
+        </w:rPr>
+        <w:t>4.1. הסר את כל הצלעות הנכנסות ל-</w:t>
+      </w:r>
+      <m:oMath>
+        <m:sSub>
+          <m:sSubPr>
+            <m:ctrlPr>
+              <w:rPr>
+                <w:rFonts w:ascii="Cambria Math" w:hAnsi="Cambria Math" w:cs="Arial"/>
+                <w:sz w:val="24"/>
+                <w:szCs w:val="24"/>
+              </w:rPr>
+            </m:ctrlPr>
+          </m:sSubPr>
+          <m:e>
+            <m:r>
+              <m:rPr>
+                <m:sty m:val="p"/>
+              </m:rPr>
+              <w:rPr>
+                <w:rFonts w:ascii="Cambria Math" w:hAnsi="Cambria Math" w:cs="Arial"/>
+                <w:sz w:val="24"/>
+                <w:szCs w:val="24"/>
+              </w:rPr>
+              <m:t>v</m:t>
+            </m:r>
+          </m:e>
+          <m:sub>
+            <m:r>
+              <m:rPr>
+                <m:sty m:val="p"/>
+              </m:rPr>
+              <w:rPr>
+                <w:rFonts w:ascii="Cambria Math" w:hAnsi="Cambria Math" w:cs="Arial"/>
+                <w:sz w:val="24"/>
+                <w:szCs w:val="24"/>
+              </w:rPr>
+              <m:t>j</m:t>
+            </m:r>
+          </m:sub>
+        </m:sSub>
+      </m:oMath>
+      <w:r>
+        <w:rPr>
+          <w:rFonts w:ascii="Arial" w:eastAsiaTheme="minorEastAsia" w:hAnsi="Arial" w:cs="Arial" w:hint="cs"/>
+          <w:sz w:val="24"/>
+          <w:szCs w:val="24"/>
+          <w:rtl/>
+        </w:rPr>
+        <w:t xml:space="preserve"> שהם לא </w:t>
+      </w:r>
+      <m:oMath>
+        <m:r>
+          <m:rPr>
+            <m:sty m:val="p"/>
+          </m:rPr>
+          <w:rPr>
+            <w:rFonts w:ascii="Cambria Math" w:hAnsi="Cambria Math" w:cs="Arial" w:hint="cs"/>
+            <w:sz w:val="24"/>
+            <w:szCs w:val="24"/>
+            <w:rtl/>
+          </w:rPr>
+          <m:t>(</m:t>
+        </m:r>
+        <m:sSub>
+          <m:sSubPr>
+            <m:ctrlPr>
+              <w:rPr>
+                <w:rFonts w:ascii="Cambria Math" w:hAnsi="Cambria Math" w:cs="Arial"/>
+                <w:sz w:val="24"/>
+                <w:szCs w:val="24"/>
+              </w:rPr>
+            </m:ctrlPr>
+          </m:sSubPr>
+          <m:e>
+            <m:r>
+              <m:rPr>
+                <m:sty m:val="p"/>
+              </m:rPr>
+              <w:rPr>
+                <w:rFonts w:ascii="Cambria Math" w:hAnsi="Cambria Math" w:cs="Arial"/>
+                <w:sz w:val="24"/>
+                <w:szCs w:val="24"/>
+              </w:rPr>
+              <m:t>v</m:t>
+            </m:r>
+          </m:e>
+          <m:sub>
+            <m:r>
+              <m:rPr>
+                <m:sty m:val="p"/>
+              </m:rPr>
+              <w:rPr>
+                <w:rFonts w:ascii="Cambria Math" w:hAnsi="Cambria Math" w:cs="Arial"/>
+                <w:sz w:val="24"/>
+                <w:szCs w:val="24"/>
+              </w:rPr>
+              <m:t>i</m:t>
+            </m:r>
+          </m:sub>
+        </m:sSub>
+        <m:r>
+          <m:rPr>
+            <m:sty m:val="p"/>
+          </m:rPr>
+          <w:rPr>
+            <w:rFonts w:ascii="Cambria Math" w:hAnsi="Cambria Math" w:cs="Arial"/>
+            <w:sz w:val="24"/>
+            <w:szCs w:val="24"/>
+          </w:rPr>
+          <m:t xml:space="preserve">, </m:t>
+        </m:r>
+        <m:sSub>
+          <m:sSubPr>
+            <m:ctrlPr>
+              <w:rPr>
+                <w:rFonts w:ascii="Cambria Math" w:hAnsi="Cambria Math" w:cs="Arial"/>
+                <w:sz w:val="24"/>
+                <w:szCs w:val="24"/>
+              </w:rPr>
+            </m:ctrlPr>
+          </m:sSubPr>
+          <m:e>
+            <m:r>
+              <m:rPr>
+                <m:sty m:val="p"/>
+              </m:rPr>
+              <w:rPr>
+                <w:rFonts w:ascii="Cambria Math" w:hAnsi="Cambria Math" w:cs="Arial"/>
+                <w:sz w:val="24"/>
+                <w:szCs w:val="24"/>
+              </w:rPr>
+              <m:t>v</m:t>
+            </m:r>
+          </m:e>
+          <m:sub>
+            <m:r>
+              <m:rPr>
+                <m:sty m:val="p"/>
+              </m:rPr>
+              <w:rPr>
+                <w:rFonts w:ascii="Cambria Math" w:hAnsi="Cambria Math" w:cs="Arial"/>
+                <w:sz w:val="24"/>
+                <w:szCs w:val="24"/>
+              </w:rPr>
+              <m:t>j</m:t>
+            </m:r>
+          </m:sub>
+        </m:sSub>
+        <m:r>
+          <m:rPr>
+            <m:sty m:val="p"/>
+          </m:rPr>
+          <w:rPr>
+            <w:rFonts w:ascii="Cambria Math" w:hAnsi="Cambria Math" w:cs="Arial" w:hint="cs"/>
+            <w:sz w:val="24"/>
+            <w:szCs w:val="24"/>
+            <w:rtl/>
+          </w:rPr>
+          <m:t>)</m:t>
+        </m:r>
+      </m:oMath>
+      <w:r>
+        <w:rPr>
+          <w:rFonts w:ascii="Arial" w:eastAsiaTheme="minorEastAsia" w:hAnsi="Arial" w:cs="Arial" w:hint="cs"/>
+          <w:sz w:val="24"/>
+          <w:szCs w:val="24"/>
+          <w:rtl/>
+        </w:rPr>
+        <w:t>.</w:t>
+      </w:r>
+    </w:p>
+    <w:p>
+      <w:pPr>
+        <w:pStyle w:val="ListParagraph"/>
+        <w:spacing w:line="360" w:lineRule="auto"/>
+        <w:rPr>
+          <w:rFonts w:ascii="Arial" w:hAnsi="Arial" w:cs="Arial"/>
+          <w:sz w:val="24"/>
+          <w:szCs w:val="24"/>
+          <w:rtl/>
+        </w:rPr>
+      </w:pPr>
+      <w:r>
+        <w:rPr>
+          <w:rFonts w:ascii="Arial" w:hAnsi="Arial" w:cs="Arial" w:hint="cs"/>
+          <w:sz w:val="24"/>
+          <w:szCs w:val="24"/>
+          <w:rtl/>
+        </w:rPr>
+        <w:t xml:space="preserve">4.2. הסר את </w:t>
+      </w:r>
+      <w:r>
+        <w:rPr>
+          <w:rFonts w:ascii="Arial" w:hAnsi="Arial" w:cs="Arial"/>
+          <w:sz w:val="24"/>
+          <w:szCs w:val="24"/>
         </w:rPr>
         <w:t>(</w:t>
       </w:r>
-      <w:proofErr w:type="spellStart"/>
-      <w:r>
-        <w:rPr>
-          <w:rFonts w:ascii="Arial" w:hAnsi="Arial" w:cs="Arial"/>
-          <w:sz w:val="28"/>
-          <w:szCs w:val="28"/>
-        </w:rPr>
-        <w:t>x,b</w:t>
-      </w:r>
-      <w:proofErr w:type="spellEnd"/>
-      <w:r>
-        <w:rPr>
-          <w:rFonts w:ascii="Arial" w:hAnsi="Arial" w:cs="Arial"/>
-          <w:sz w:val="28"/>
-          <w:szCs w:val="28"/>
+      <m:oMath>
+        <m:sSub>
+          <m:sSubPr>
+            <m:ctrlPr>
+              <w:rPr>
+                <w:rFonts w:ascii="Cambria Math" w:hAnsi="Cambria Math" w:cs="Arial"/>
+                <w:sz w:val="24"/>
+                <w:szCs w:val="24"/>
+              </w:rPr>
+            </m:ctrlPr>
+          </m:sSubPr>
+          <m:e>
+            <m:r>
+              <m:rPr>
+                <m:sty m:val="p"/>
+              </m:rPr>
+              <w:rPr>
+                <w:rFonts w:ascii="Cambria Math" w:hAnsi="Cambria Math" w:cs="Arial"/>
+                <w:sz w:val="24"/>
+                <w:szCs w:val="24"/>
+              </w:rPr>
+              <m:t>v</m:t>
+            </m:r>
+          </m:e>
+          <m:sub>
+            <m:r>
+              <m:rPr>
+                <m:sty m:val="p"/>
+              </m:rPr>
+              <w:rPr>
+                <w:rFonts w:ascii="Cambria Math" w:hAnsi="Cambria Math" w:cs="Arial"/>
+                <w:sz w:val="24"/>
+                <w:szCs w:val="24"/>
+              </w:rPr>
+              <m:t>j</m:t>
+            </m:r>
+          </m:sub>
+        </m:sSub>
+      </m:oMath>
+      <w:r>
+        <w:rPr>
+          <w:rFonts w:ascii="Arial" w:hAnsi="Arial" w:cs="Arial"/>
+          <w:sz w:val="24"/>
+          <w:szCs w:val="24"/>
+        </w:rPr>
+        <w:t>,</w:t>
+      </w:r>
+      <m:oMath>
+        <m:r>
+          <m:rPr>
+            <m:sty m:val="p"/>
+          </m:rPr>
+          <w:rPr>
+            <w:rFonts w:ascii="Cambria Math" w:hAnsi="Cambria Math" w:cs="Arial"/>
+            <w:sz w:val="24"/>
+            <w:szCs w:val="24"/>
+          </w:rPr>
+          <m:t xml:space="preserve"> </m:t>
+        </m:r>
+        <m:sSub>
+          <m:sSubPr>
+            <m:ctrlPr>
+              <w:rPr>
+                <w:rFonts w:ascii="Cambria Math" w:hAnsi="Cambria Math" w:cs="Arial"/>
+                <w:sz w:val="24"/>
+                <w:szCs w:val="24"/>
+              </w:rPr>
+            </m:ctrlPr>
+          </m:sSubPr>
+          <m:e>
+            <m:r>
+              <m:rPr>
+                <m:sty m:val="p"/>
+              </m:rPr>
+              <w:rPr>
+                <w:rFonts w:ascii="Cambria Math" w:hAnsi="Cambria Math" w:cs="Arial"/>
+                <w:sz w:val="24"/>
+                <w:szCs w:val="24"/>
+              </w:rPr>
+              <m:t>v</m:t>
+            </m:r>
+          </m:e>
+          <m:sub>
+            <m:r>
+              <m:rPr>
+                <m:sty m:val="p"/>
+              </m:rPr>
+              <w:rPr>
+                <w:rFonts w:ascii="Cambria Math" w:hAnsi="Cambria Math" w:cs="Arial"/>
+                <w:sz w:val="24"/>
+                <w:szCs w:val="24"/>
+              </w:rPr>
+              <m:t>i</m:t>
+            </m:r>
+          </m:sub>
+        </m:sSub>
+      </m:oMath>
+      <w:r>
+        <w:rPr>
+          <w:rFonts w:ascii="Arial" w:hAnsi="Arial" w:cs="Arial"/>
+          <w:sz w:val="24"/>
+          <w:szCs w:val="24"/>
         </w:rPr>
         <w:t>)</w:t>
       </w:r>
       <w:r>
         <w:rPr>
           <w:rFonts w:ascii="Arial" w:hAnsi="Arial" w:cs="Arial" w:hint="cs"/>
-          <w:sz w:val="28"/>
-          <w:szCs w:val="28"/>
-          <w:rtl/>
-        </w:rPr>
-        <w:t xml:space="preserve">, </w:t>
-      </w:r>
-      <w:r>
-        <w:rPr>
-          <w:rFonts w:ascii="Arial" w:hAnsi="Arial" w:cs="Arial"/>
-          <w:sz w:val="28"/>
-          <w:szCs w:val="28"/>
-        </w:rPr>
-        <w:t xml:space="preserve">x != </w:t>
-      </w:r>
-      <w:proofErr w:type="gramStart"/>
-      <w:r>
-        <w:rPr>
-          <w:rFonts w:ascii="Arial" w:hAnsi="Arial" w:cs="Arial"/>
-          <w:sz w:val="28"/>
-          <w:szCs w:val="28"/>
-        </w:rPr>
-        <w:t>a</w:t>
-      </w:r>
-      <w:proofErr w:type="gramEnd"/>
-      <w:r>
-        <w:rPr>
-          <w:rFonts w:ascii="Arial" w:hAnsi="Arial" w:cs="Arial" w:hint="cs"/>
-          <w:sz w:val="28"/>
-          <w:szCs w:val="28"/>
+          <w:sz w:val="24"/>
+          <w:szCs w:val="24"/>
           <w:rtl/>
         </w:rPr>
         <w:t>.</w:t>
@@ -6500,54 +7359,257 @@
     <w:p>
       <w:pPr>
         <w:pStyle w:val="ListParagraph"/>
-        <w:rPr>
-          <w:rFonts w:ascii="Arial" w:hAnsi="Arial" w:cs="Arial"/>
-          <w:sz w:val="28"/>
-          <w:szCs w:val="28"/>
-          <w:rtl/>
-        </w:rPr>
-      </w:pPr>
-      <w:r>
-        <w:rPr>
-          <w:rFonts w:ascii="Arial" w:hAnsi="Arial" w:cs="Arial" w:hint="cs"/>
-          <w:sz w:val="28"/>
-          <w:szCs w:val="28"/>
-          <w:rtl/>
-        </w:rPr>
-        <w:tab/>
-        <w:t xml:space="preserve">4.8. הסר את </w:t>
-      </w:r>
-      <w:r>
-        <w:rPr>
-          <w:rFonts w:ascii="Arial" w:hAnsi="Arial" w:cs="Arial"/>
-          <w:sz w:val="28"/>
-          <w:szCs w:val="28"/>
-        </w:rPr>
-        <w:t>(</w:t>
-      </w:r>
-      <w:proofErr w:type="spellStart"/>
-      <w:r>
-        <w:rPr>
-          <w:rFonts w:ascii="Arial" w:hAnsi="Arial" w:cs="Arial"/>
-          <w:sz w:val="28"/>
-          <w:szCs w:val="28"/>
-        </w:rPr>
-        <w:t>b,a</w:t>
-      </w:r>
-      <w:proofErr w:type="spellEnd"/>
-      <w:r>
-        <w:rPr>
-          <w:rFonts w:ascii="Arial" w:hAnsi="Arial" w:cs="Arial"/>
-          <w:sz w:val="28"/>
-          <w:szCs w:val="28"/>
-        </w:rPr>
-        <w:t>)</w:t>
-      </w:r>
-      <w:r>
-        <w:rPr>
-          <w:rFonts w:ascii="Arial" w:hAnsi="Arial" w:cs="Arial" w:hint="cs"/>
-          <w:sz w:val="28"/>
-          <w:szCs w:val="28"/>
+        <w:spacing w:line="360" w:lineRule="auto"/>
+        <w:rPr>
+          <w:rFonts w:ascii="Arial" w:hAnsi="Arial" w:cs="Arial" w:hint="cs"/>
+          <w:sz w:val="24"/>
+          <w:szCs w:val="24"/>
+          <w:rtl/>
+        </w:rPr>
+      </w:pPr>
+      <w:r>
+        <w:rPr>
+          <w:rFonts w:ascii="Arial" w:hAnsi="Arial" w:cs="Arial" w:hint="cs"/>
+          <w:sz w:val="24"/>
+          <w:szCs w:val="24"/>
+          <w:rtl/>
+        </w:rPr>
+        <w:t xml:space="preserve">4.3. אם </w:t>
+      </w:r>
+      <m:oMath>
+        <m:sSub>
+          <m:sSubPr>
+            <m:ctrlPr>
+              <w:rPr>
+                <w:rFonts w:ascii="Cambria Math" w:hAnsi="Cambria Math" w:cs="Arial"/>
+                <w:sz w:val="24"/>
+                <w:szCs w:val="24"/>
+              </w:rPr>
+            </m:ctrlPr>
+          </m:sSubPr>
+          <m:e>
+            <m:r>
+              <m:rPr>
+                <m:sty m:val="p"/>
+              </m:rPr>
+              <w:rPr>
+                <w:rFonts w:ascii="Cambria Math" w:hAnsi="Cambria Math" w:cs="Arial"/>
+                <w:sz w:val="24"/>
+                <w:szCs w:val="24"/>
+              </w:rPr>
+              <m:t>v</m:t>
+            </m:r>
+          </m:e>
+          <m:sub>
+            <m:r>
+              <m:rPr>
+                <m:sty m:val="p"/>
+              </m:rPr>
+              <w:rPr>
+                <w:rFonts w:ascii="Cambria Math" w:hAnsi="Cambria Math" w:cs="Arial"/>
+                <w:sz w:val="24"/>
+                <w:szCs w:val="24"/>
+              </w:rPr>
+              <m:t>i</m:t>
+            </m:r>
+          </m:sub>
+        </m:sSub>
+      </m:oMath>
+      <w:r>
+        <w:rPr>
+          <w:rFonts w:ascii="Arial" w:hAnsi="Arial" w:cs="Arial" w:hint="cs"/>
+          <w:sz w:val="24"/>
+          <w:szCs w:val="24"/>
+          <w:rtl/>
+        </w:rPr>
+        <w:t xml:space="preserve"> היא חלק ממסלול המילטון:</w:t>
+      </w:r>
+    </w:p>
+    <w:p>
+      <w:pPr>
+        <w:pStyle w:val="ListParagraph"/>
+        <w:spacing w:line="360" w:lineRule="auto"/>
+        <w:ind w:firstLine="720"/>
+        <w:rPr>
+          <w:rFonts w:ascii="Arial" w:hAnsi="Arial" w:cs="Arial" w:hint="cs"/>
+          <w:sz w:val="24"/>
+          <w:szCs w:val="24"/>
+          <w:rtl/>
+        </w:rPr>
+      </w:pPr>
+      <w:r>
+        <w:rPr>
+          <w:rFonts w:ascii="Arial" w:hAnsi="Arial" w:cs="Arial" w:hint="cs"/>
+          <w:sz w:val="24"/>
+          <w:szCs w:val="24"/>
+          <w:rtl/>
+        </w:rPr>
+        <w:t xml:space="preserve">4.3.1. הסר את כל הצלעות היוצאות מ- </w:t>
+      </w:r>
+      <m:oMath>
+        <m:sSub>
+          <m:sSubPr>
+            <m:ctrlPr>
+              <w:rPr>
+                <w:rFonts w:ascii="Cambria Math" w:hAnsi="Cambria Math" w:cs="Arial"/>
+                <w:sz w:val="24"/>
+                <w:szCs w:val="24"/>
+              </w:rPr>
+            </m:ctrlPr>
+          </m:sSubPr>
+          <m:e>
+            <m:r>
+              <m:rPr>
+                <m:sty m:val="p"/>
+              </m:rPr>
+              <w:rPr>
+                <w:rFonts w:ascii="Cambria Math" w:hAnsi="Cambria Math" w:cs="Arial"/>
+                <w:sz w:val="24"/>
+                <w:szCs w:val="24"/>
+              </w:rPr>
+              <m:t>v</m:t>
+            </m:r>
+          </m:e>
+          <m:sub>
+            <m:r>
+              <m:rPr>
+                <m:sty m:val="p"/>
+              </m:rPr>
+              <w:rPr>
+                <w:rFonts w:ascii="Cambria Math" w:hAnsi="Cambria Math" w:cs="Arial"/>
+                <w:sz w:val="24"/>
+                <w:szCs w:val="24"/>
+              </w:rPr>
+              <m:t>i</m:t>
+            </m:r>
+          </m:sub>
+        </m:sSub>
+      </m:oMath>
+      <w:r>
+        <w:rPr>
+          <w:rFonts w:ascii="Arial" w:eastAsiaTheme="minorEastAsia" w:hAnsi="Arial" w:cs="Arial" w:hint="cs"/>
+          <w:sz w:val="24"/>
+          <w:szCs w:val="24"/>
+          <w:rtl/>
+        </w:rPr>
+        <w:t xml:space="preserve"> שהם לא </w:t>
+      </w:r>
+      <m:oMath>
+        <m:r>
+          <m:rPr>
+            <m:sty m:val="p"/>
+          </m:rPr>
+          <w:rPr>
+            <w:rFonts w:ascii="Cambria Math" w:hAnsi="Cambria Math" w:cs="Arial" w:hint="cs"/>
+            <w:sz w:val="24"/>
+            <w:szCs w:val="24"/>
+            <w:rtl/>
+          </w:rPr>
+          <m:t>(</m:t>
+        </m:r>
+        <m:sSub>
+          <m:sSubPr>
+            <m:ctrlPr>
+              <w:rPr>
+                <w:rFonts w:ascii="Cambria Math" w:hAnsi="Cambria Math" w:cs="Arial"/>
+                <w:sz w:val="24"/>
+                <w:szCs w:val="24"/>
+              </w:rPr>
+            </m:ctrlPr>
+          </m:sSubPr>
+          <m:e>
+            <m:r>
+              <m:rPr>
+                <m:sty m:val="p"/>
+              </m:rPr>
+              <w:rPr>
+                <w:rFonts w:ascii="Cambria Math" w:hAnsi="Cambria Math" w:cs="Arial"/>
+                <w:sz w:val="24"/>
+                <w:szCs w:val="24"/>
+              </w:rPr>
+              <m:t>v</m:t>
+            </m:r>
+          </m:e>
+          <m:sub>
+            <m:r>
+              <m:rPr>
+                <m:sty m:val="p"/>
+              </m:rPr>
+              <w:rPr>
+                <w:rFonts w:ascii="Cambria Math" w:hAnsi="Cambria Math" w:cs="Arial"/>
+                <w:sz w:val="24"/>
+                <w:szCs w:val="24"/>
+              </w:rPr>
+              <m:t>i</m:t>
+            </m:r>
+          </m:sub>
+        </m:sSub>
+        <m:r>
+          <m:rPr>
+            <m:sty m:val="p"/>
+          </m:rPr>
+          <w:rPr>
+            <w:rFonts w:ascii="Cambria Math" w:hAnsi="Cambria Math" w:cs="Arial"/>
+            <w:sz w:val="24"/>
+            <w:szCs w:val="24"/>
+          </w:rPr>
+          <m:t xml:space="preserve">, </m:t>
+        </m:r>
+        <m:sSub>
+          <m:sSubPr>
+            <m:ctrlPr>
+              <w:rPr>
+                <w:rFonts w:ascii="Cambria Math" w:hAnsi="Cambria Math" w:cs="Arial"/>
+                <w:sz w:val="24"/>
+                <w:szCs w:val="24"/>
+              </w:rPr>
+            </m:ctrlPr>
+          </m:sSubPr>
+          <m:e>
+            <m:r>
+              <m:rPr>
+                <m:sty m:val="p"/>
+              </m:rPr>
+              <w:rPr>
+                <w:rFonts w:ascii="Cambria Math" w:hAnsi="Cambria Math" w:cs="Arial"/>
+                <w:sz w:val="24"/>
+                <w:szCs w:val="24"/>
+              </w:rPr>
+              <m:t>v</m:t>
+            </m:r>
+          </m:e>
+          <m:sub>
+            <m:r>
+              <m:rPr>
+                <m:sty m:val="p"/>
+              </m:rPr>
+              <w:rPr>
+                <w:rFonts w:ascii="Cambria Math" w:hAnsi="Cambria Math" w:cs="Arial"/>
+                <w:sz w:val="24"/>
+                <w:szCs w:val="24"/>
+              </w:rPr>
+              <m:t>j</m:t>
+            </m:r>
+          </m:sub>
+        </m:sSub>
+        <m:r>
+          <m:rPr>
+            <m:sty m:val="p"/>
+          </m:rPr>
+          <w:rPr>
+            <w:rFonts w:ascii="Cambria Math" w:hAnsi="Cambria Math" w:cs="Arial" w:hint="cs"/>
+            <w:sz w:val="24"/>
+            <w:szCs w:val="24"/>
+            <w:rtl/>
+          </w:rPr>
+          <m:t>)</m:t>
+        </m:r>
+      </m:oMath>
+      <w:r>
+        <w:rPr>
+          <w:rFonts w:ascii="Arial" w:eastAsiaTheme="minorEastAsia" w:hAnsi="Arial" w:cs="Arial" w:hint="cs"/>
+          <w:sz w:val="24"/>
+          <w:szCs w:val="24"/>
           <w:rtl/>
         </w:rPr>
         <w:t>.</w:t>
@@ -6555,177 +7617,30 @@
     </w:p>
     <w:p>
       <w:pPr>
-        <w:pStyle w:val="ListParagraph"/>
-        <w:ind w:left="1440"/>
-        <w:rPr>
-          <w:rFonts w:ascii="Arial" w:hAnsi="Arial" w:cs="Arial"/>
-          <w:sz w:val="28"/>
-          <w:szCs w:val="28"/>
-          <w:rtl/>
-        </w:rPr>
-      </w:pPr>
-      <w:r>
-        <w:rPr>
-          <w:rFonts w:ascii="Arial" w:hAnsi="Arial" w:cs="Arial" w:hint="cs"/>
-          <w:sz w:val="28"/>
-          <w:szCs w:val="28"/>
-          <w:rtl/>
-        </w:rPr>
-        <w:t xml:space="preserve">4.9. אם </w:t>
-      </w:r>
-      <w:r>
-        <w:rPr>
-          <w:rFonts w:ascii="Arial" w:hAnsi="Arial" w:cs="Arial"/>
-          <w:sz w:val="28"/>
-          <w:szCs w:val="28"/>
-        </w:rPr>
-        <w:t>a</w:t>
-      </w:r>
-      <w:r>
-        <w:rPr>
-          <w:rFonts w:ascii="Arial" w:hAnsi="Arial" w:cs="Arial" w:hint="cs"/>
-          <w:sz w:val="28"/>
-          <w:szCs w:val="28"/>
-          <w:rtl/>
-        </w:rPr>
-        <w:t xml:space="preserve"> היא חלק ממסלול המילטון הסר את כל הצלעות </w:t>
-      </w:r>
-      <w:r>
-        <w:rPr>
-          <w:rFonts w:ascii="Arial" w:hAnsi="Arial" w:cs="Arial"/>
-          <w:sz w:val="28"/>
-          <w:szCs w:val="28"/>
-        </w:rPr>
-        <w:t>(</w:t>
-      </w:r>
-      <w:proofErr w:type="spellStart"/>
-      <w:r>
-        <w:rPr>
-          <w:rFonts w:ascii="Arial" w:hAnsi="Arial" w:cs="Arial"/>
-          <w:sz w:val="28"/>
-          <w:szCs w:val="28"/>
-        </w:rPr>
-        <w:t>a,x</w:t>
-      </w:r>
-      <w:proofErr w:type="spellEnd"/>
-      <w:r>
-        <w:rPr>
-          <w:rFonts w:ascii="Arial" w:hAnsi="Arial" w:cs="Arial"/>
-          <w:sz w:val="28"/>
-          <w:szCs w:val="28"/>
-        </w:rPr>
-        <w:t>)</w:t>
-      </w:r>
-      <w:r>
-        <w:rPr>
-          <w:rFonts w:ascii="Arial" w:hAnsi="Arial" w:cs="Arial" w:hint="cs"/>
-          <w:sz w:val="28"/>
-          <w:szCs w:val="28"/>
-          <w:rtl/>
-        </w:rPr>
-        <w:t xml:space="preserve">,     כאשר </w:t>
-      </w:r>
-      <w:r>
-        <w:rPr>
-          <w:rFonts w:ascii="Arial" w:hAnsi="Arial" w:cs="Arial"/>
-          <w:sz w:val="28"/>
-          <w:szCs w:val="28"/>
-        </w:rPr>
-        <w:t xml:space="preserve">b != </w:t>
-      </w:r>
-      <w:proofErr w:type="gramStart"/>
-      <w:r>
-        <w:rPr>
-          <w:rFonts w:ascii="Arial" w:hAnsi="Arial" w:cs="Arial"/>
-          <w:sz w:val="28"/>
-          <w:szCs w:val="28"/>
-        </w:rPr>
-        <w:t>x</w:t>
-      </w:r>
-      <w:proofErr w:type="gramEnd"/>
-      <w:r>
-        <w:rPr>
-          <w:rFonts w:ascii="Arial" w:hAnsi="Arial" w:cs="Arial" w:hint="cs"/>
-          <w:sz w:val="28"/>
-          <w:szCs w:val="28"/>
-          <w:rtl/>
-        </w:rPr>
-        <w:t>.</w:t>
-      </w:r>
-    </w:p>
-    <w:p>
-      <w:pPr>
-        <w:rPr>
-          <w:rFonts w:ascii="Arial" w:hAnsi="Arial" w:cs="Arial"/>
-          <w:sz w:val="28"/>
-          <w:szCs w:val="28"/>
-          <w:rtl/>
-        </w:rPr>
-      </w:pPr>
-      <w:r>
-        <w:rPr>
-          <w:rFonts w:ascii="Arial" w:hAnsi="Arial" w:cs="Arial" w:hint="cs"/>
-          <w:sz w:val="28"/>
-          <w:szCs w:val="28"/>
-          <w:rtl/>
-        </w:rPr>
-        <w:t xml:space="preserve">5. החזר את </w:t>
-      </w:r>
-      <w:r>
-        <w:rPr>
-          <w:rFonts w:ascii="Arial" w:hAnsi="Arial" w:cs="Arial"/>
-          <w:sz w:val="28"/>
-          <w:szCs w:val="28"/>
-        </w:rPr>
-        <w:t>G</w:t>
-      </w:r>
-      <w:r>
-        <w:rPr>
-          <w:rFonts w:ascii="Arial" w:hAnsi="Arial" w:cs="Arial" w:hint="cs"/>
-          <w:sz w:val="28"/>
-          <w:szCs w:val="28"/>
-          <w:rtl/>
-        </w:rPr>
-        <w:t>.</w:t>
-      </w:r>
-    </w:p>
-    <w:p>
-      <w:pPr>
-        <w:rPr>
-          <w:rFonts w:ascii="Arial" w:hAnsi="Arial" w:cs="Arial"/>
-          <w:sz w:val="28"/>
-          <w:szCs w:val="28"/>
-          <w:rtl/>
-        </w:rPr>
-      </w:pPr>
-    </w:p>
-    <w:p>
-      <w:pPr>
-        <w:rPr>
-          <w:rFonts w:ascii="Arial" w:hAnsi="Arial" w:cs="Arial"/>
-          <w:sz w:val="28"/>
-          <w:szCs w:val="28"/>
-          <w:rtl/>
-        </w:rPr>
-      </w:pPr>
-    </w:p>
-    <w:p>
-      <w:pPr>
-        <w:rPr>
-          <w:rFonts w:ascii="Arial" w:hAnsi="Arial" w:cs="Arial"/>
-          <w:sz w:val="28"/>
-          <w:szCs w:val="28"/>
-          <w:rtl/>
-        </w:rPr>
-      </w:pPr>
-    </w:p>
-    <w:p>
-      <w:pPr>
-        <w:rPr>
-          <w:rFonts w:ascii="Arial" w:hAnsi="Arial" w:cs="Arial"/>
-          <w:sz w:val="28"/>
-          <w:szCs w:val="28"/>
-          <w:rtl/>
+        <w:rPr>
+          <w:rFonts w:ascii="Arial" w:hAnsi="Arial" w:cs="Arial"/>
+          <w:sz w:val="28"/>
+          <w:szCs w:val="28"/>
+          <w:rtl/>
+        </w:rPr>
+      </w:pPr>
+    </w:p>
+    <w:p>
+      <w:pPr>
+        <w:rPr>
+          <w:rFonts w:ascii="Arial" w:hAnsi="Arial" w:cs="Arial"/>
+          <w:sz w:val="28"/>
+          <w:szCs w:val="28"/>
+          <w:rtl/>
+        </w:rPr>
+      </w:pPr>
+    </w:p>
+    <w:p>
+      <w:pPr>
+        <w:rPr>
+          <w:rFonts w:ascii="Arial" w:hAnsi="Arial" w:cs="Arial"/>
+          <w:sz w:val="28"/>
+          <w:szCs w:val="28"/>
         </w:rPr>
       </w:pPr>
     </w:p>
@@ -8853,7 +9768,7 @@
 </file>
 
 <file path=customXml/itemProps1.xml><?xml version="1.0" encoding="utf-8"?>
-<ds:datastoreItem xmlns:ds="http://schemas.openxmlformats.org/officeDocument/2006/customXml" ds:itemID="{27A3356E-F1BB-4B50-8773-FDB3EB61FC13}">
+<ds:datastoreItem xmlns:ds="http://schemas.openxmlformats.org/officeDocument/2006/customXml" ds:itemID="{1BD2C7C4-F1E8-4807-96EE-221C74A57581}">
   <ds:schemaRefs>
     <ds:schemaRef ds:uri="http://schemas.openxmlformats.org/officeDocument/2006/bibliography"/>
   </ds:schemaRefs>

</xml_diff>

<commit_message>
Fixed the algorithm with berend's changes.. now it's much more simple and fast :) also documentation is updated.
</commit_message>
<xml_diff>
--- a/Topics in Logic Puzzels - Hidato.docx
+++ b/Topics in Logic Puzzels - Hidato.docx
@@ -7,7 +7,7 @@
         <w:spacing w:line="276" w:lineRule="auto"/>
         <w:jc w:val="center"/>
         <w:rPr>
-          <w:rFonts w:ascii="David" w:hAnsi="David" w:cs="David" w:hint="cs"/>
+          <w:rFonts w:ascii="David" w:hAnsi="David" w:cs="David"/>
           <w:sz w:val="36"/>
           <w:szCs w:val="36"/>
         </w:rPr>
@@ -1097,7 +1097,7 @@
     <w:p>
       <w:pPr>
         <w:rPr>
-          <w:rFonts w:ascii="Arial" w:hAnsi="Arial" w:cs="Arial" w:hint="cs"/>
+          <w:rFonts w:ascii="Arial" w:hAnsi="Arial" w:cs="Arial"/>
           <w:sz w:val="28"/>
           <w:szCs w:val="28"/>
           <w:rtl/>
@@ -1527,7 +1527,7 @@
             <w:pPr>
               <w:jc w:val="center"/>
               <w:rPr>
-                <w:rFonts w:ascii="Arial" w:hAnsi="Arial" w:cs="Arial" w:hint="cs"/>
+                <w:rFonts w:ascii="Arial" w:hAnsi="Arial" w:cs="Arial"/>
                 <w:sz w:val="28"/>
                 <w:szCs w:val="28"/>
                 <w:rtl/>
@@ -2229,6 +2229,7 @@
       <w:r>
         <w:rPr>
           <w:noProof/>
+          <w:rtl/>
         </w:rPr>
         <w:pict>
           <v:shape id="_x0000_s1045" type="#_x0000_t75" style="position:absolute;left:0;text-align:left;margin-left:-76.6pt;margin-top:13.45pt;width:246.1pt;height:249.1pt;z-index:251678720">
@@ -2241,60 +2242,60 @@
     <w:p>
       <w:pPr>
         <w:rPr>
-          <w:rFonts w:ascii="Arial" w:hAnsi="Arial" w:cs="Arial" w:hint="cs"/>
-          <w:sz w:val="28"/>
-          <w:szCs w:val="28"/>
-          <w:u w:val="single"/>
-          <w:rtl/>
-        </w:rPr>
-      </w:pPr>
-    </w:p>
-    <w:p>
-      <w:pPr>
-        <w:rPr>
-          <w:rFonts w:ascii="Arial" w:hAnsi="Arial" w:cs="Arial" w:hint="cs"/>
-          <w:sz w:val="28"/>
-          <w:szCs w:val="28"/>
-          <w:u w:val="single"/>
-          <w:rtl/>
-        </w:rPr>
-      </w:pPr>
-    </w:p>
-    <w:p>
-      <w:pPr>
-        <w:rPr>
-          <w:rFonts w:ascii="Arial" w:hAnsi="Arial" w:cs="Arial" w:hint="cs"/>
-          <w:sz w:val="28"/>
-          <w:szCs w:val="28"/>
-          <w:u w:val="single"/>
-          <w:rtl/>
-        </w:rPr>
-      </w:pPr>
-    </w:p>
-    <w:p>
-      <w:pPr>
-        <w:rPr>
-          <w:rFonts w:ascii="Arial" w:hAnsi="Arial" w:cs="Arial" w:hint="cs"/>
-          <w:sz w:val="28"/>
-          <w:szCs w:val="28"/>
-          <w:u w:val="single"/>
-          <w:rtl/>
-        </w:rPr>
-      </w:pPr>
-    </w:p>
-    <w:p>
-      <w:pPr>
-        <w:rPr>
-          <w:rFonts w:ascii="Arial" w:hAnsi="Arial" w:cs="Arial" w:hint="cs"/>
-          <w:sz w:val="28"/>
-          <w:szCs w:val="28"/>
-          <w:u w:val="single"/>
-          <w:rtl/>
-        </w:rPr>
-      </w:pPr>
-      <w:r>
-        <w:rPr>
-          <w:rFonts w:ascii="Arial" w:hAnsi="Arial" w:cs="Arial" w:hint="cs"/>
+          <w:rFonts w:ascii="Arial" w:hAnsi="Arial" w:cs="Arial"/>
+          <w:sz w:val="28"/>
+          <w:szCs w:val="28"/>
+          <w:u w:val="single"/>
+          <w:rtl/>
+        </w:rPr>
+      </w:pPr>
+    </w:p>
+    <w:p>
+      <w:pPr>
+        <w:rPr>
+          <w:rFonts w:ascii="Arial" w:hAnsi="Arial" w:cs="Arial"/>
+          <w:sz w:val="28"/>
+          <w:szCs w:val="28"/>
+          <w:u w:val="single"/>
+          <w:rtl/>
+        </w:rPr>
+      </w:pPr>
+    </w:p>
+    <w:p>
+      <w:pPr>
+        <w:rPr>
+          <w:rFonts w:ascii="Arial" w:hAnsi="Arial" w:cs="Arial"/>
+          <w:sz w:val="28"/>
+          <w:szCs w:val="28"/>
+          <w:u w:val="single"/>
+          <w:rtl/>
+        </w:rPr>
+      </w:pPr>
+    </w:p>
+    <w:p>
+      <w:pPr>
+        <w:rPr>
+          <w:rFonts w:ascii="Arial" w:hAnsi="Arial" w:cs="Arial"/>
+          <w:sz w:val="28"/>
+          <w:szCs w:val="28"/>
+          <w:u w:val="single"/>
+          <w:rtl/>
+        </w:rPr>
+      </w:pPr>
+    </w:p>
+    <w:p>
+      <w:pPr>
+        <w:rPr>
+          <w:rFonts w:ascii="Arial" w:hAnsi="Arial" w:cs="Arial"/>
+          <w:sz w:val="28"/>
+          <w:szCs w:val="28"/>
+          <w:u w:val="single"/>
+          <w:rtl/>
+        </w:rPr>
+      </w:pPr>
+      <w:r>
+        <w:rPr>
+          <w:rFonts w:ascii="Arial" w:hAnsi="Arial" w:cs="Arial"/>
           <w:noProof/>
           <w:sz w:val="28"/>
           <w:szCs w:val="28"/>
@@ -2316,62 +2317,62 @@
     <w:p>
       <w:pPr>
         <w:rPr>
-          <w:rFonts w:ascii="Arial" w:hAnsi="Arial" w:cs="Arial" w:hint="cs"/>
-          <w:sz w:val="28"/>
-          <w:szCs w:val="28"/>
-          <w:u w:val="single"/>
-          <w:rtl/>
-        </w:rPr>
-      </w:pPr>
-    </w:p>
-    <w:p>
-      <w:pPr>
-        <w:rPr>
-          <w:rFonts w:ascii="Arial" w:hAnsi="Arial" w:cs="Arial" w:hint="cs"/>
-          <w:sz w:val="28"/>
-          <w:szCs w:val="28"/>
-          <w:u w:val="single"/>
-          <w:rtl/>
-        </w:rPr>
-      </w:pPr>
-    </w:p>
-    <w:p>
-      <w:pPr>
-        <w:rPr>
-          <w:rFonts w:ascii="Arial" w:hAnsi="Arial" w:cs="Arial" w:hint="cs"/>
-          <w:sz w:val="28"/>
-          <w:szCs w:val="28"/>
-          <w:u w:val="single"/>
-          <w:rtl/>
-        </w:rPr>
-      </w:pPr>
-    </w:p>
-    <w:p>
-      <w:pPr>
-        <w:rPr>
-          <w:rFonts w:ascii="Arial" w:hAnsi="Arial" w:cs="Arial" w:hint="cs"/>
-          <w:sz w:val="28"/>
-          <w:szCs w:val="28"/>
-          <w:u w:val="single"/>
-          <w:rtl/>
-        </w:rPr>
-      </w:pPr>
-    </w:p>
-    <w:p>
-      <w:pPr>
-        <w:rPr>
-          <w:rFonts w:ascii="Arial" w:hAnsi="Arial" w:cs="Arial" w:hint="cs"/>
-          <w:sz w:val="28"/>
-          <w:szCs w:val="28"/>
-          <w:u w:val="single"/>
-          <w:rtl/>
-        </w:rPr>
-      </w:pPr>
-    </w:p>
-    <w:p>
-      <w:pPr>
-        <w:rPr>
-          <w:rFonts w:ascii="Arial" w:hAnsi="Arial" w:cs="Arial" w:hint="cs"/>
+          <w:rFonts w:ascii="Arial" w:hAnsi="Arial" w:cs="Arial"/>
+          <w:sz w:val="28"/>
+          <w:szCs w:val="28"/>
+          <w:u w:val="single"/>
+          <w:rtl/>
+        </w:rPr>
+      </w:pPr>
+    </w:p>
+    <w:p>
+      <w:pPr>
+        <w:rPr>
+          <w:rFonts w:ascii="Arial" w:hAnsi="Arial" w:cs="Arial"/>
+          <w:sz w:val="28"/>
+          <w:szCs w:val="28"/>
+          <w:u w:val="single"/>
+          <w:rtl/>
+        </w:rPr>
+      </w:pPr>
+    </w:p>
+    <w:p>
+      <w:pPr>
+        <w:rPr>
+          <w:rFonts w:ascii="Arial" w:hAnsi="Arial" w:cs="Arial"/>
+          <w:sz w:val="28"/>
+          <w:szCs w:val="28"/>
+          <w:u w:val="single"/>
+          <w:rtl/>
+        </w:rPr>
+      </w:pPr>
+    </w:p>
+    <w:p>
+      <w:pPr>
+        <w:rPr>
+          <w:rFonts w:ascii="Arial" w:hAnsi="Arial" w:cs="Arial"/>
+          <w:sz w:val="28"/>
+          <w:szCs w:val="28"/>
+          <w:u w:val="single"/>
+          <w:rtl/>
+        </w:rPr>
+      </w:pPr>
+    </w:p>
+    <w:p>
+      <w:pPr>
+        <w:rPr>
+          <w:rFonts w:ascii="Arial" w:hAnsi="Arial" w:cs="Arial"/>
+          <w:sz w:val="28"/>
+          <w:szCs w:val="28"/>
+          <w:u w:val="single"/>
+          <w:rtl/>
+        </w:rPr>
+      </w:pPr>
+    </w:p>
+    <w:p>
+      <w:pPr>
+        <w:rPr>
+          <w:rFonts w:ascii="Arial" w:hAnsi="Arial" w:cs="Arial"/>
           <w:sz w:val="28"/>
           <w:szCs w:val="28"/>
           <w:u w:val="single"/>
@@ -2662,7 +2663,7 @@
     <w:p>
       <w:pPr>
         <w:rPr>
-          <w:rFonts w:ascii="Arial" w:hAnsi="Arial" w:cs="Arial" w:hint="cs"/>
+          <w:rFonts w:ascii="Arial" w:hAnsi="Arial" w:cs="Arial"/>
           <w:sz w:val="28"/>
           <w:szCs w:val="28"/>
           <w:u w:val="single"/>
@@ -2764,29 +2765,7 @@
             <w:sz w:val="28"/>
             <w:szCs w:val="28"/>
           </w:rPr>
-          <m:t xml:space="preserve">v </m:t>
-        </m:r>
-        <m:r>
-          <m:rPr>
-            <m:sty m:val="p"/>
-          </m:rPr>
-          <w:rPr>
-            <w:rFonts w:ascii="Cambria Math" w:hAnsi="Cambria Math" w:cs="Arial"/>
-            <w:sz w:val="28"/>
-            <w:szCs w:val="28"/>
-          </w:rPr>
-          <m:t>ϵ</m:t>
-        </m:r>
-        <m:r>
-          <m:rPr>
-            <m:sty m:val="p"/>
-          </m:rPr>
-          <w:rPr>
-            <w:rFonts w:ascii="Cambria Math" w:hAnsi="Cambria Math" w:cs="Arial"/>
-            <w:sz w:val="28"/>
-            <w:szCs w:val="28"/>
-          </w:rPr>
-          <m:t xml:space="preserve"> V</m:t>
+          <m:t>v ϵ V</m:t>
         </m:r>
       </m:oMath>
       <w:r>
@@ -3685,7 +3664,7 @@
     <w:p>
       <w:pPr>
         <w:rPr>
-          <w:rFonts w:ascii="Arial" w:hAnsi="Arial" w:cs="Arial" w:hint="cs"/>
+          <w:rFonts w:ascii="Arial" w:hAnsi="Arial" w:cs="Arial"/>
           <w:sz w:val="28"/>
           <w:szCs w:val="28"/>
           <w:u w:val="single"/>
@@ -3706,7 +3685,7 @@
     <w:p>
       <w:pPr>
         <w:rPr>
-          <w:rFonts w:ascii="Arial" w:hAnsi="Arial" w:cs="Arial" w:hint="cs"/>
+          <w:rFonts w:ascii="Arial" w:hAnsi="Arial" w:cs="Arial"/>
           <w:i/>
           <w:sz w:val="28"/>
           <w:szCs w:val="28"/>
@@ -3735,18 +3714,7 @@
                   <w:sz w:val="28"/>
                   <w:szCs w:val="28"/>
                 </w:rPr>
-                <m:t>Value(</m:t>
-              </m:r>
-              <m:r>
-                <m:rPr>
-                  <m:sty m:val="p"/>
-                </m:rPr>
-                <w:rPr>
-                  <w:rFonts w:ascii="Cambria Math" w:hAnsi="Cambria Math" w:cs="Arial"/>
-                  <w:sz w:val="28"/>
-                  <w:szCs w:val="28"/>
-                </w:rPr>
-                <m:t>v</m:t>
+                <m:t>Value(v</m:t>
               </m:r>
             </m:e>
             <m:sub>
@@ -3772,18 +3740,7 @@
               <w:sz w:val="28"/>
               <w:szCs w:val="28"/>
             </w:rPr>
-            <m:t>)</m:t>
-          </m:r>
-          <m:r>
-            <m:rPr>
-              <m:sty m:val="p"/>
-            </m:rPr>
-            <w:rPr>
-              <w:rFonts w:ascii="Cambria Math" w:hAnsi="Cambria Math" w:cs="Arial"/>
-              <w:sz w:val="28"/>
-              <w:szCs w:val="28"/>
-            </w:rPr>
-            <m:t>=</m:t>
+            <m:t>)=</m:t>
           </m:r>
           <m:r>
             <w:rPr>
@@ -3813,18 +3770,7 @@
                   <w:sz w:val="28"/>
                   <w:szCs w:val="28"/>
                 </w:rPr>
-                <m:t xml:space="preserve"> Value(</m:t>
-              </m:r>
-              <m:r>
-                <m:rPr>
-                  <m:sty m:val="p"/>
-                </m:rPr>
-                <w:rPr>
-                  <w:rFonts w:ascii="Cambria Math" w:hAnsi="Cambria Math" w:cs="Arial"/>
-                  <w:sz w:val="28"/>
-                  <w:szCs w:val="28"/>
-                </w:rPr>
-                <m:t>v</m:t>
+                <m:t xml:space="preserve"> Value(v</m:t>
               </m:r>
             </m:e>
             <m:sub>
@@ -3847,39 +3793,7 @@
               <w:sz w:val="28"/>
               <w:szCs w:val="28"/>
             </w:rPr>
-            <m:t>)</m:t>
-          </m:r>
-          <m:r>
-            <w:rPr>
-              <w:rFonts w:ascii="Cambria Math" w:hAnsi="Cambria Math" w:cs="Arial"/>
-              <w:sz w:val="28"/>
-              <w:szCs w:val="28"/>
-            </w:rPr>
-            <m:t xml:space="preserve">= </m:t>
-          </m:r>
-          <m:r>
-            <w:rPr>
-              <w:rFonts w:ascii="Cambria Math" w:hAnsi="Cambria Math" w:cs="Arial"/>
-              <w:sz w:val="28"/>
-              <w:szCs w:val="28"/>
-            </w:rPr>
-            <m:t>null</m:t>
-          </m:r>
-          <m:r>
-            <w:rPr>
-              <w:rFonts w:ascii="Cambria Math" w:hAnsi="Cambria Math" w:cs="Arial"/>
-              <w:sz w:val="28"/>
-              <w:szCs w:val="28"/>
-            </w:rPr>
-            <m:t>,</m:t>
-          </m:r>
-          <m:r>
-            <w:rPr>
-              <w:rFonts w:ascii="Cambria Math" w:hAnsi="Cambria Math" w:cs="Arial"/>
-              <w:sz w:val="28"/>
-              <w:szCs w:val="28"/>
-            </w:rPr>
-            <m:t xml:space="preserve"> Value</m:t>
+            <m:t>)= null, Value</m:t>
           </m:r>
           <m:d>
             <m:dPr>
@@ -3983,15 +3897,7 @@
               <w:sz w:val="28"/>
               <w:szCs w:val="28"/>
             </w:rPr>
-            <m:t>)</m:t>
-          </m:r>
-          <m:r>
-            <w:rPr>
-              <w:rFonts w:ascii="Cambria Math" w:hAnsi="Cambria Math" w:cs="Arial"/>
-              <w:sz w:val="28"/>
-              <w:szCs w:val="28"/>
-            </w:rPr>
-            <m:t>=4</m:t>
+            <m:t>)=4</m:t>
           </m:r>
         </m:oMath>
       </m:oMathPara>
@@ -5166,7 +5072,7 @@
       <w:pPr>
         <w:ind w:left="720"/>
         <w:rPr>
-          <w:rFonts w:ascii="Arial" w:hAnsi="Arial" w:cs="Arial" w:hint="cs"/>
+          <w:rFonts w:ascii="Arial" w:hAnsi="Arial" w:cs="Arial"/>
           <w:i/>
           <w:sz w:val="28"/>
           <w:szCs w:val="28"/>
@@ -5189,7 +5095,7 @@
         <w:pStyle w:val="ListParagraph"/>
         <w:ind w:left="1440"/>
         <w:rPr>
-          <w:rFonts w:ascii="Arial" w:hAnsi="Arial" w:cs="Arial" w:hint="cs"/>
+          <w:rFonts w:ascii="Arial" w:hAnsi="Arial" w:cs="Arial"/>
           <w:i/>
           <w:sz w:val="28"/>
           <w:szCs w:val="28"/>
@@ -5202,7 +5108,7 @@
         <w:pStyle w:val="ListParagraph"/>
         <w:ind w:left="1440"/>
         <w:rPr>
-          <w:rFonts w:ascii="Arial" w:hAnsi="Arial" w:cs="Arial" w:hint="cs"/>
+          <w:rFonts w:ascii="Arial" w:hAnsi="Arial" w:cs="Arial"/>
           <w:i/>
           <w:sz w:val="28"/>
           <w:szCs w:val="28"/>
@@ -5215,7 +5121,7 @@
         <w:pStyle w:val="ListParagraph"/>
         <w:ind w:left="1440"/>
         <w:rPr>
-          <w:rFonts w:ascii="Arial" w:hAnsi="Arial" w:cs="Arial" w:hint="cs"/>
+          <w:rFonts w:ascii="Arial" w:hAnsi="Arial" w:cs="Arial"/>
           <w:i/>
           <w:sz w:val="28"/>
           <w:szCs w:val="28"/>
@@ -5376,58 +5282,6 @@
           <w:szCs w:val="24"/>
           <w:rtl/>
         </w:rPr>
-        <w:t xml:space="preserve">בנה את רשימת הערכים החסרים </w:t>
-      </w:r>
-      <m:oMath>
-        <m:r>
-          <w:rPr>
-            <w:rFonts w:ascii="Cambria Math" w:hAnsi="Cambria Math" w:cs="Arial"/>
-            <w:sz w:val="24"/>
-            <w:szCs w:val="24"/>
-          </w:rPr>
-          <m:t>missingValues</m:t>
-        </m:r>
-      </m:oMath>
-      <w:r>
-        <w:rPr>
-          <w:rFonts w:ascii="Arial" w:hAnsi="Arial" w:cs="Arial" w:hint="cs"/>
-          <w:sz w:val="24"/>
-          <w:szCs w:val="24"/>
-          <w:rtl/>
-        </w:rPr>
-        <w:t xml:space="preserve"> </w:t>
-      </w:r>
-      <w:r>
-        <w:rPr>
-          <w:rFonts w:ascii="Arial" w:hAnsi="Arial" w:cs="Arial" w:hint="cs"/>
-          <w:sz w:val="24"/>
-          <w:szCs w:val="24"/>
-          <w:rtl/>
-        </w:rPr>
-        <w:t>בחידאתו.</w:t>
-      </w:r>
-    </w:p>
-    <w:p>
-      <w:pPr>
-        <w:pStyle w:val="ListParagraph"/>
-        <w:numPr>
-          <w:ilvl w:val="0"/>
-          <w:numId w:val="12"/>
-        </w:numPr>
-        <w:spacing w:line="360" w:lineRule="auto"/>
-        <w:rPr>
-          <w:rFonts w:ascii="Arial" w:hAnsi="Arial" w:cs="Arial"/>
-          <w:sz w:val="24"/>
-          <w:szCs w:val="24"/>
-        </w:rPr>
-      </w:pPr>
-      <w:r>
-        <w:rPr>
-          <w:rFonts w:ascii="Arial" w:hAnsi="Arial" w:cs="Arial" w:hint="cs"/>
-          <w:sz w:val="24"/>
-          <w:szCs w:val="24"/>
-          <w:rtl/>
-        </w:rPr>
         <w:t xml:space="preserve">בנה מהבעיה </w:t>
       </w:r>
       <m:oMath>
@@ -5596,10 +5450,9 @@
         </w:numPr>
         <w:spacing w:line="360" w:lineRule="auto"/>
         <w:rPr>
-          <w:rFonts w:ascii="Arial" w:hAnsi="Arial" w:cs="Arial"/>
-          <w:sz w:val="24"/>
-          <w:szCs w:val="24"/>
-          <w:rtl/>
+          <w:rFonts w:ascii="Arial" w:hAnsi="Arial" w:cs="Arial" w:hint="cs"/>
+          <w:sz w:val="24"/>
+          <w:szCs w:val="24"/>
         </w:rPr>
       </w:pPr>
       <w:r>
@@ -5639,536 +5492,28 @@
         </w:numPr>
         <w:spacing w:line="360" w:lineRule="auto"/>
         <w:rPr>
-          <w:rFonts w:ascii="Arial" w:hAnsi="Arial" w:cs="Arial"/>
-          <w:sz w:val="24"/>
-          <w:szCs w:val="24"/>
-        </w:rPr>
-      </w:pPr>
-      <w:r>
-        <w:rPr>
-          <w:rFonts w:ascii="Arial" w:hAnsi="Arial" w:cs="Arial" w:hint="cs"/>
-          <w:sz w:val="24"/>
-          <w:szCs w:val="24"/>
-          <w:rtl/>
-        </w:rPr>
-        <w:t xml:space="preserve">כל עוד </w:t>
-      </w:r>
-      <m:oMath>
-        <m:r>
-          <w:rPr>
-            <w:rFonts w:ascii="Cambria Math" w:hAnsi="Cambria Math" w:cs="Arial"/>
-            <w:sz w:val="24"/>
-            <w:szCs w:val="24"/>
-          </w:rPr>
-          <m:t>missingValues</m:t>
-        </m:r>
-      </m:oMath>
-      <w:r>
-        <w:rPr>
-          <w:rFonts w:ascii="Arial" w:hAnsi="Arial" w:cs="Arial" w:hint="cs"/>
-          <w:sz w:val="24"/>
-          <w:szCs w:val="24"/>
-          <w:rtl/>
-        </w:rPr>
-        <w:t xml:space="preserve"> לא ריקה:</w:t>
-      </w:r>
-    </w:p>
-    <w:p>
-      <w:pPr>
-        <w:pStyle w:val="ListParagraph"/>
-        <w:spacing w:line="360" w:lineRule="auto"/>
-        <w:ind w:firstLine="720"/>
-        <w:rPr>
-          <w:rFonts w:ascii="Arial" w:hAnsi="Arial" w:cs="Arial"/>
-          <w:sz w:val="24"/>
-          <w:szCs w:val="24"/>
-          <w:rtl/>
-        </w:rPr>
-      </w:pPr>
-      <w:r>
-        <w:rPr>
-          <w:rFonts w:ascii="Arial" w:hAnsi="Arial" w:cs="Arial" w:hint="cs"/>
-          <w:sz w:val="24"/>
-          <w:szCs w:val="24"/>
-          <w:rtl/>
-        </w:rPr>
-        <w:t xml:space="preserve">4.1. בחר </w:t>
-      </w:r>
-      <m:oMath>
-        <m:r>
-          <m:rPr>
-            <m:sty m:val="p"/>
-          </m:rPr>
-          <w:rPr>
-            <w:rFonts w:ascii="Cambria Math" w:hAnsi="Cambria Math" w:cs="Arial"/>
-            <w:sz w:val="24"/>
-            <w:szCs w:val="24"/>
-          </w:rPr>
-          <m:t>val ϵ missingValues</m:t>
-        </m:r>
-      </m:oMath>
-      <w:r>
-        <w:rPr>
-          <w:rFonts w:ascii="Arial" w:hAnsi="Arial" w:cs="Arial" w:hint="cs"/>
-          <w:sz w:val="24"/>
-          <w:szCs w:val="24"/>
-          <w:rtl/>
-        </w:rPr>
-        <w:t xml:space="preserve"> </w:t>
-      </w:r>
-      <w:r>
-        <w:rPr>
-          <w:rFonts w:ascii="Arial" w:hAnsi="Arial" w:cs="Arial" w:hint="cs"/>
-          <w:sz w:val="24"/>
-          <w:szCs w:val="24"/>
-          <w:rtl/>
-        </w:rPr>
-        <w:t>מינימלי.</w:t>
-      </w:r>
-    </w:p>
-    <w:p>
-      <w:pPr>
-        <w:pStyle w:val="ListParagraph"/>
-        <w:spacing w:line="360" w:lineRule="auto"/>
-        <w:ind w:left="1440"/>
-        <w:rPr>
-          <w:rFonts w:ascii="Arial" w:hAnsi="Arial" w:cs="Arial"/>
-          <w:sz w:val="24"/>
-          <w:szCs w:val="24"/>
-        </w:rPr>
-      </w:pPr>
-      <w:r>
-        <w:rPr>
-          <w:rFonts w:ascii="Arial" w:hAnsi="Arial" w:cs="Arial" w:hint="cs"/>
-          <w:sz w:val="24"/>
-          <w:szCs w:val="24"/>
-          <w:rtl/>
-        </w:rPr>
-        <w:t xml:space="preserve">4.2. מצא את הקודקוד </w:t>
-      </w:r>
-      <m:oMath>
-        <m:sSub>
-          <m:sSubPr>
-            <m:ctrlPr>
-              <w:rPr>
-                <w:rFonts w:ascii="Cambria Math" w:hAnsi="Cambria Math" w:cs="Arial"/>
-                <w:sz w:val="24"/>
-                <w:szCs w:val="24"/>
-              </w:rPr>
-            </m:ctrlPr>
-          </m:sSubPr>
-          <m:e>
-            <m:r>
-              <m:rPr>
-                <m:sty m:val="p"/>
-              </m:rPr>
-              <w:rPr>
-                <w:rFonts w:ascii="Cambria Math" w:hAnsi="Cambria Math" w:cs="Arial"/>
-                <w:sz w:val="24"/>
-                <w:szCs w:val="24"/>
-              </w:rPr>
-              <m:t>v</m:t>
-            </m:r>
-          </m:e>
-          <m:sub>
-            <m:r>
-              <w:rPr>
-                <w:rFonts w:ascii="Cambria Math" w:hAnsi="Cambria Math" w:cs="Arial"/>
-                <w:sz w:val="24"/>
-                <w:szCs w:val="24"/>
-              </w:rPr>
-              <m:t>i</m:t>
-            </m:r>
-          </m:sub>
-        </m:sSub>
-      </m:oMath>
-      <w:r>
-        <w:rPr>
-          <w:rFonts w:ascii="Arial" w:hAnsi="Arial" w:cs="Arial" w:hint="cs"/>
-          <w:sz w:val="24"/>
-          <w:szCs w:val="24"/>
-          <w:rtl/>
-        </w:rPr>
-        <w:t xml:space="preserve"> </w:t>
-      </w:r>
-      <w:r>
-        <w:rPr>
-          <w:rFonts w:ascii="Arial" w:hAnsi="Arial" w:cs="Arial" w:hint="cs"/>
-          <w:sz w:val="24"/>
-          <w:szCs w:val="24"/>
-          <w:rtl/>
-        </w:rPr>
-        <w:t xml:space="preserve">כך ש- </w:t>
-      </w:r>
-      <m:oMath>
-        <m:r>
-          <m:rPr>
-            <m:sty m:val="p"/>
-          </m:rPr>
-          <w:rPr>
-            <w:rFonts w:ascii="Cambria Math" w:hAnsi="Cambria Math" w:cs="Arial"/>
-            <w:sz w:val="24"/>
-            <w:szCs w:val="24"/>
-          </w:rPr>
-          <m:t xml:space="preserve"> Value</m:t>
-        </m:r>
-        <m:d>
-          <m:dPr>
-            <m:ctrlPr>
-              <w:rPr>
-                <w:rFonts w:ascii="Cambria Math" w:hAnsi="Cambria Math" w:cs="Arial"/>
-                <w:sz w:val="24"/>
-                <w:szCs w:val="24"/>
-              </w:rPr>
-            </m:ctrlPr>
-          </m:dPr>
-          <m:e>
-            <m:sSub>
-              <m:sSubPr>
-                <m:ctrlPr>
-                  <w:rPr>
-                    <w:rFonts w:ascii="Cambria Math" w:hAnsi="Cambria Math" w:cs="Arial"/>
-                    <w:sz w:val="24"/>
-                    <w:szCs w:val="24"/>
-                  </w:rPr>
-                </m:ctrlPr>
-              </m:sSubPr>
-              <m:e>
-                <m:r>
-                  <m:rPr>
-                    <m:sty m:val="p"/>
-                  </m:rPr>
-                  <w:rPr>
-                    <w:rFonts w:ascii="Cambria Math" w:hAnsi="Cambria Math" w:cs="Arial"/>
-                    <w:sz w:val="24"/>
-                    <w:szCs w:val="24"/>
-                  </w:rPr>
-                  <m:t>v</m:t>
-                </m:r>
-              </m:e>
-              <m:sub>
-                <m:r>
-                  <m:rPr>
-                    <m:sty m:val="p"/>
-                  </m:rPr>
-                  <w:rPr>
-                    <w:rFonts w:ascii="Cambria Math" w:hAnsi="Cambria Math" w:cs="Arial"/>
-                    <w:sz w:val="24"/>
-                    <w:szCs w:val="24"/>
-                  </w:rPr>
-                  <m:t>i</m:t>
-                </m:r>
-              </m:sub>
-            </m:sSub>
-          </m:e>
-        </m:d>
-        <m:r>
-          <m:rPr>
-            <m:sty m:val="p"/>
-          </m:rPr>
-          <w:rPr>
-            <w:rFonts w:ascii="Cambria Math" w:hAnsi="Cambria Math" w:cs="Arial"/>
-            <w:sz w:val="24"/>
-            <w:szCs w:val="24"/>
-          </w:rPr>
-          <m:t>=val-1</m:t>
-        </m:r>
-      </m:oMath>
-      <w:r>
-        <w:rPr>
-          <w:rFonts w:ascii="Arial" w:hAnsi="Arial" w:cs="Arial" w:hint="cs"/>
-          <w:sz w:val="24"/>
-          <w:szCs w:val="24"/>
-          <w:rtl/>
-        </w:rPr>
-        <w:t>.</w:t>
-      </w:r>
-    </w:p>
-    <w:p>
-      <w:pPr>
-        <w:pStyle w:val="ListParagraph"/>
-        <w:spacing w:line="360" w:lineRule="auto"/>
-        <w:ind w:left="1440"/>
-        <w:rPr>
-          <w:rFonts w:ascii="Arial" w:hAnsi="Arial" w:cs="Arial"/>
-          <w:sz w:val="24"/>
-          <w:szCs w:val="24"/>
-          <w:rtl/>
-        </w:rPr>
-      </w:pPr>
-      <w:r>
-        <w:rPr>
-          <w:rFonts w:ascii="Arial" w:hAnsi="Arial" w:cs="Arial" w:hint="cs"/>
-          <w:sz w:val="24"/>
-          <w:szCs w:val="24"/>
-          <w:rtl/>
-        </w:rPr>
-        <w:t xml:space="preserve">4.3. </w:t>
-      </w:r>
-      <w:r>
-        <w:rPr>
-          <w:rFonts w:ascii="Arial" w:hAnsi="Arial" w:cs="Arial" w:hint="cs"/>
-          <w:sz w:val="24"/>
-          <w:szCs w:val="24"/>
-          <w:rtl/>
-        </w:rPr>
-        <w:t xml:space="preserve">בחר </w:t>
-      </w:r>
-      <w:r>
-        <w:rPr>
-          <w:rFonts w:ascii="Arial" w:hAnsi="Arial" w:cs="Arial"/>
-          <w:sz w:val="24"/>
-          <w:szCs w:val="24"/>
-        </w:rPr>
-        <w:t>j</w:t>
-      </w:r>
-      <w:r>
-        <w:rPr>
-          <w:rFonts w:ascii="Arial" w:hAnsi="Arial" w:cs="Arial" w:hint="cs"/>
-          <w:sz w:val="24"/>
-          <w:szCs w:val="24"/>
-          <w:rtl/>
-        </w:rPr>
-        <w:t xml:space="preserve"> כך ש</w:t>
-      </w:r>
-      <w:r>
-        <w:rPr>
-          <w:rFonts w:ascii="Arial" w:hAnsi="Arial" w:cs="Arial"/>
-          <w:sz w:val="24"/>
-          <w:szCs w:val="24"/>
-        </w:rPr>
-        <w:t>(</w:t>
-      </w:r>
-      <m:oMath>
-        <m:sSub>
-          <m:sSubPr>
-            <m:ctrlPr>
-              <w:rPr>
-                <w:rFonts w:ascii="Cambria Math" w:hAnsi="Cambria Math" w:cs="Arial"/>
-                <w:sz w:val="24"/>
-                <w:szCs w:val="24"/>
-              </w:rPr>
-            </m:ctrlPr>
-          </m:sSubPr>
-          <m:e>
-            <m:r>
-              <m:rPr>
-                <m:sty m:val="p"/>
-              </m:rPr>
-              <w:rPr>
-                <w:rFonts w:ascii="Cambria Math" w:hAnsi="Cambria Math" w:cs="Arial"/>
-                <w:sz w:val="24"/>
-                <w:szCs w:val="24"/>
-              </w:rPr>
-              <m:t>v</m:t>
-            </m:r>
-          </m:e>
-          <m:sub>
-            <m:r>
-              <m:rPr>
-                <m:sty m:val="p"/>
-              </m:rPr>
-              <w:rPr>
-                <w:rFonts w:ascii="Cambria Math" w:hAnsi="Cambria Math" w:cs="Arial"/>
-                <w:sz w:val="24"/>
-                <w:szCs w:val="24"/>
-              </w:rPr>
-              <m:t>i</m:t>
-            </m:r>
-          </m:sub>
-        </m:sSub>
-        <m:r>
-          <m:rPr>
-            <m:sty m:val="p"/>
-          </m:rPr>
-          <w:rPr>
-            <w:rFonts w:ascii="Cambria Math" w:hAnsi="Cambria Math" w:cs="Arial"/>
-            <w:sz w:val="24"/>
-            <w:szCs w:val="24"/>
-          </w:rPr>
-          <m:t>,</m:t>
-        </m:r>
-        <m:sSub>
-          <m:sSubPr>
-            <m:ctrlPr>
-              <w:rPr>
-                <w:rFonts w:ascii="Cambria Math" w:hAnsi="Cambria Math" w:cs="Arial"/>
-                <w:sz w:val="24"/>
-                <w:szCs w:val="24"/>
-              </w:rPr>
-            </m:ctrlPr>
-          </m:sSubPr>
-          <m:e>
-            <m:r>
-              <m:rPr>
-                <m:sty m:val="p"/>
-              </m:rPr>
-              <w:rPr>
-                <w:rFonts w:ascii="Cambria Math" w:hAnsi="Cambria Math" w:cs="Arial"/>
-                <w:sz w:val="24"/>
-                <w:szCs w:val="24"/>
-              </w:rPr>
-              <m:t>v</m:t>
-            </m:r>
-          </m:e>
-          <m:sub>
-            <m:r>
-              <m:rPr>
-                <m:sty m:val="p"/>
-              </m:rPr>
-              <w:rPr>
-                <w:rFonts w:ascii="Cambria Math" w:hAnsi="Cambria Math" w:cs="Arial"/>
-                <w:sz w:val="24"/>
-                <w:szCs w:val="24"/>
-              </w:rPr>
-              <m:t>j</m:t>
-            </m:r>
-          </m:sub>
-        </m:sSub>
-        <m:r>
-          <m:rPr>
-            <m:sty m:val="p"/>
-          </m:rPr>
-          <w:rPr>
-            <w:rFonts w:ascii="Cambria Math" w:hAnsi="Cambria Math" w:cs="Arial"/>
-            <w:sz w:val="24"/>
-            <w:szCs w:val="24"/>
-          </w:rPr>
-          <m:t xml:space="preserve">)ϵ E </m:t>
-        </m:r>
-      </m:oMath>
-      <w:r>
-        <w:rPr>
-          <w:rFonts w:ascii="Arial" w:hAnsi="Arial" w:cs="Arial" w:hint="cs"/>
-          <w:sz w:val="24"/>
-          <w:szCs w:val="24"/>
-          <w:rtl/>
-        </w:rPr>
-        <w:t xml:space="preserve">, שבץ </w:t>
-      </w:r>
-      <m:oMath>
-        <m:r>
-          <m:rPr>
-            <m:sty m:val="p"/>
-          </m:rPr>
-          <w:rPr>
-            <w:rFonts w:ascii="Cambria Math" w:hAnsi="Cambria Math" w:cs="Arial"/>
-            <w:sz w:val="24"/>
-            <w:szCs w:val="24"/>
-          </w:rPr>
-          <m:t>Value</m:t>
-        </m:r>
-        <m:d>
-          <m:dPr>
-            <m:ctrlPr>
-              <w:rPr>
-                <w:rFonts w:ascii="Cambria Math" w:hAnsi="Cambria Math" w:cs="Arial"/>
-                <w:sz w:val="24"/>
-                <w:szCs w:val="24"/>
-              </w:rPr>
-            </m:ctrlPr>
-          </m:dPr>
-          <m:e>
-            <m:sSub>
-              <m:sSubPr>
-                <m:ctrlPr>
-                  <w:rPr>
-                    <w:rFonts w:ascii="Cambria Math" w:hAnsi="Cambria Math" w:cs="Arial"/>
-                    <w:sz w:val="24"/>
-                    <w:szCs w:val="24"/>
-                  </w:rPr>
-                </m:ctrlPr>
-              </m:sSubPr>
-              <m:e>
-                <m:r>
-                  <m:rPr>
-                    <m:sty m:val="p"/>
-                  </m:rPr>
-                  <w:rPr>
-                    <w:rFonts w:ascii="Cambria Math" w:hAnsi="Cambria Math" w:cs="Arial"/>
-                    <w:sz w:val="24"/>
-                    <w:szCs w:val="24"/>
-                  </w:rPr>
-                  <m:t>v</m:t>
-                </m:r>
-              </m:e>
-              <m:sub>
-                <m:r>
-                  <m:rPr>
-                    <m:sty m:val="p"/>
-                  </m:rPr>
-                  <w:rPr>
-                    <w:rFonts w:ascii="Cambria Math" w:hAnsi="Cambria Math" w:cs="Arial"/>
-                    <w:sz w:val="24"/>
-                    <w:szCs w:val="24"/>
-                  </w:rPr>
-                  <m:t>j</m:t>
-                </m:r>
-              </m:sub>
-            </m:sSub>
-          </m:e>
-        </m:d>
-        <m:r>
-          <m:rPr>
-            <m:sty m:val="p"/>
-          </m:rPr>
-          <w:rPr>
-            <w:rFonts w:ascii="Cambria Math" w:hAnsi="Cambria Math" w:cs="Arial"/>
-            <w:sz w:val="24"/>
-            <w:szCs w:val="24"/>
-          </w:rPr>
-          <m:t>=val</m:t>
-        </m:r>
-      </m:oMath>
-      <w:r>
-        <w:rPr>
-          <w:rFonts w:ascii="Arial" w:hAnsi="Arial" w:cs="Arial" w:hint="cs"/>
-          <w:sz w:val="24"/>
-          <w:szCs w:val="24"/>
-          <w:rtl/>
-        </w:rPr>
-        <w:t>.</w:t>
-      </w:r>
-    </w:p>
-    <w:p>
-      <w:pPr>
-        <w:pStyle w:val="ListParagraph"/>
-        <w:spacing w:line="360" w:lineRule="auto"/>
-        <w:ind w:firstLine="720"/>
-        <w:rPr>
-          <w:rFonts w:ascii="Arial" w:hAnsi="Arial" w:cs="Arial" w:hint="cs"/>
-          <w:sz w:val="24"/>
-          <w:szCs w:val="24"/>
-          <w:rtl/>
-        </w:rPr>
-      </w:pPr>
-      <w:r>
-        <w:rPr>
-          <w:rFonts w:ascii="Arial" w:hAnsi="Arial" w:cs="Arial" w:hint="cs"/>
-          <w:sz w:val="24"/>
-          <w:szCs w:val="24"/>
-          <w:rtl/>
-        </w:rPr>
-        <w:t xml:space="preserve">4.5. כל עוד </w:t>
-      </w:r>
-      <w:r>
-        <w:rPr>
-          <w:rFonts w:ascii="Arial" w:hAnsi="Arial" w:cs="Arial" w:hint="cs"/>
-          <w:sz w:val="24"/>
-          <w:szCs w:val="24"/>
-          <w:u w:val="single"/>
-          <w:rtl/>
-        </w:rPr>
-        <w:t>לא קיים</w:t>
-      </w:r>
-      <w:r>
-        <w:rPr>
-          <w:rFonts w:ascii="Arial" w:hAnsi="Arial" w:cs="Arial" w:hint="cs"/>
-          <w:sz w:val="24"/>
-          <w:szCs w:val="24"/>
-          <w:rtl/>
-        </w:rPr>
-        <w:t xml:space="preserve"> מסלול המילטון </w:t>
+          <w:rFonts w:ascii="Arial" w:hAnsi="Arial" w:cs="Arial" w:hint="cs"/>
+          <w:sz w:val="24"/>
+          <w:szCs w:val="24"/>
+        </w:rPr>
+      </w:pPr>
+      <w:r>
+        <w:rPr>
+          <w:rFonts w:ascii="Arial" w:hAnsi="Arial" w:cs="Arial" w:hint="cs"/>
+          <w:sz w:val="24"/>
+          <w:szCs w:val="24"/>
+          <w:rtl/>
+        </w:rPr>
+        <w:t xml:space="preserve">אם קיים </w:t>
+      </w:r>
+      <w:r>
+        <w:rPr>
+          <w:rFonts w:ascii="Arial" w:hAnsi="Arial" w:cs="Arial" w:hint="cs"/>
+          <w:sz w:val="24"/>
+          <w:szCs w:val="24"/>
+          <w:rtl/>
+        </w:rPr>
+        <w:t xml:space="preserve">מסלול המילטון </w:t>
       </w:r>
       <w:r>
         <w:rPr>
@@ -6215,164 +5560,21 @@
       <w:pPr>
         <w:pStyle w:val="ListParagraph"/>
         <w:spacing w:line="360" w:lineRule="auto"/>
-        <w:ind w:left="2777" w:hanging="617"/>
-        <w:rPr>
-          <w:rFonts w:ascii="Arial" w:hAnsi="Arial" w:cs="Arial"/>
-          <w:sz w:val="24"/>
-          <w:szCs w:val="24"/>
-          <w:rtl/>
-        </w:rPr>
-      </w:pPr>
-      <w:r>
-        <w:rPr>
-          <w:rFonts w:ascii="Arial" w:hAnsi="Arial" w:cs="Arial" w:hint="cs"/>
-          <w:sz w:val="24"/>
-          <w:szCs w:val="24"/>
-          <w:rtl/>
-        </w:rPr>
-        <w:t>4.5.1. אם סיימנו לעבור על כל הש</w:t>
-      </w:r>
-      <w:r>
-        <w:rPr>
-          <w:rFonts w:ascii="Arial" w:hAnsi="Arial" w:cs="Arial" w:hint="cs"/>
-          <w:sz w:val="24"/>
-          <w:szCs w:val="24"/>
-          <w:rtl/>
-        </w:rPr>
-        <w:t>כ</w:t>
-      </w:r>
-      <w:r>
-        <w:rPr>
-          <w:rFonts w:ascii="Arial" w:hAnsi="Arial" w:cs="Arial" w:hint="cs"/>
-          <w:sz w:val="24"/>
-          <w:szCs w:val="24"/>
-          <w:rtl/>
-        </w:rPr>
-        <w:t xml:space="preserve">נים של </w:t>
-      </w:r>
-      <m:oMath>
-        <m:sSub>
-          <m:sSubPr>
-            <m:ctrlPr>
-              <w:rPr>
-                <w:rFonts w:ascii="Cambria Math" w:hAnsi="Cambria Math" w:cs="Arial"/>
-                <w:sz w:val="24"/>
-                <w:szCs w:val="24"/>
-              </w:rPr>
-            </m:ctrlPr>
-          </m:sSubPr>
-          <m:e>
-            <m:r>
-              <m:rPr>
-                <m:sty m:val="p"/>
-              </m:rPr>
-              <w:rPr>
-                <w:rFonts w:ascii="Cambria Math" w:hAnsi="Cambria Math" w:cs="Arial"/>
-                <w:sz w:val="24"/>
-                <w:szCs w:val="24"/>
-              </w:rPr>
-              <m:t>v</m:t>
-            </m:r>
-          </m:e>
-          <m:sub>
-            <m:r>
-              <m:rPr>
-                <m:sty m:val="p"/>
-              </m:rPr>
-              <w:rPr>
-                <w:rFonts w:ascii="Cambria Math" w:hAnsi="Cambria Math" w:cs="Arial"/>
-                <w:sz w:val="24"/>
-                <w:szCs w:val="24"/>
-              </w:rPr>
-              <m:t>i</m:t>
-            </m:r>
-          </m:sub>
-        </m:sSub>
-      </m:oMath>
-      <w:r>
-        <w:rPr>
-          <w:rFonts w:ascii="Arial" w:hAnsi="Arial" w:cs="Arial" w:hint="cs"/>
-          <w:sz w:val="24"/>
-          <w:szCs w:val="24"/>
-          <w:rtl/>
-        </w:rPr>
-        <w:t>, החזר "אין</w:t>
-      </w:r>
-      <w:r>
-        <w:rPr>
-          <w:rFonts w:ascii="Arial" w:hAnsi="Arial" w:cs="Arial" w:hint="cs"/>
-          <w:sz w:val="24"/>
-          <w:szCs w:val="24"/>
-          <w:rtl/>
-        </w:rPr>
-        <w:t xml:space="preserve"> </w:t>
-      </w:r>
-      <w:r>
-        <w:rPr>
-          <w:rFonts w:ascii="Arial" w:hAnsi="Arial" w:cs="Arial" w:hint="cs"/>
-          <w:sz w:val="24"/>
-          <w:szCs w:val="24"/>
-          <w:rtl/>
-        </w:rPr>
-        <w:t xml:space="preserve">פיתרון </w:t>
-      </w:r>
-      <w:r>
-        <w:rPr>
-          <w:rFonts w:ascii="Arial" w:hAnsi="Arial" w:cs="Arial" w:hint="cs"/>
-          <w:sz w:val="24"/>
-          <w:szCs w:val="24"/>
-          <w:rtl/>
-        </w:rPr>
-        <w:t>לחידאתו" וסיים.</w:t>
-      </w:r>
-    </w:p>
-    <w:p>
-      <w:pPr>
-        <w:pStyle w:val="ListParagraph"/>
-        <w:spacing w:line="360" w:lineRule="auto"/>
-        <w:ind w:left="2160"/>
-        <w:rPr>
-          <w:rFonts w:ascii="Arial" w:hAnsi="Arial" w:cs="Arial" w:hint="cs"/>
-          <w:sz w:val="24"/>
-          <w:szCs w:val="24"/>
-          <w:rtl/>
-        </w:rPr>
-      </w:pPr>
-      <w:r>
-        <w:rPr>
-          <w:rFonts w:ascii="Arial" w:hAnsi="Arial" w:cs="Arial" w:hint="cs"/>
-          <w:sz w:val="24"/>
-          <w:szCs w:val="24"/>
-          <w:rtl/>
-        </w:rPr>
-        <w:t>4.5.</w:t>
-      </w:r>
-      <w:r>
-        <w:rPr>
-          <w:rFonts w:ascii="Arial" w:hAnsi="Arial" w:cs="Arial" w:hint="cs"/>
-          <w:sz w:val="24"/>
-          <w:szCs w:val="24"/>
-          <w:rtl/>
-        </w:rPr>
-        <w:t>2</w:t>
-      </w:r>
-      <w:r>
-        <w:rPr>
-          <w:rFonts w:ascii="Arial" w:hAnsi="Arial" w:cs="Arial" w:hint="cs"/>
-          <w:sz w:val="24"/>
-          <w:szCs w:val="24"/>
-          <w:rtl/>
-        </w:rPr>
-        <w:t xml:space="preserve">. </w:t>
-      </w:r>
-      <w:r>
-        <w:rPr>
-          <w:rFonts w:ascii="Arial" w:hAnsi="Arial" w:cs="Arial" w:hint="cs"/>
-          <w:sz w:val="24"/>
-          <w:szCs w:val="24"/>
-          <w:rtl/>
-        </w:rPr>
-        <w:t xml:space="preserve">בחר </w:t>
+        <w:rPr>
+          <w:rFonts w:ascii="Arial" w:hAnsi="Arial" w:cs="Arial" w:hint="cs"/>
+          <w:i/>
+          <w:sz w:val="24"/>
+          <w:szCs w:val="24"/>
+        </w:rPr>
+      </w:pPr>
+      <w:r>
+        <w:rPr>
+          <w:rFonts w:ascii="Arial" w:hAnsi="Arial" w:cs="Arial" w:hint="cs"/>
+          <w:sz w:val="24"/>
+          <w:szCs w:val="24"/>
+          <w:rtl/>
+        </w:rPr>
+        <w:t xml:space="preserve">4.1. אתחל </w:t>
       </w:r>
       <m:oMath>
         <m:r>
@@ -6381,170 +5583,45 @@
             <w:sz w:val="24"/>
             <w:szCs w:val="24"/>
           </w:rPr>
-          <m:t>j' ≠ j</m:t>
-        </m:r>
-        <m:r>
-          <w:rPr>
-            <w:rFonts w:ascii="Cambria Math" w:hAnsi="Cambria Math" w:cs="Arial" w:hint="cs"/>
-            <w:sz w:val="24"/>
-            <w:szCs w:val="24"/>
-            <w:rtl/>
-          </w:rPr>
-          <m:t xml:space="preserve"> </m:t>
+          <m:t>counter=1</m:t>
         </m:r>
       </m:oMath>
       <w:r>
         <w:rPr>
           <w:rFonts w:ascii="Arial" w:hAnsi="Arial" w:cs="Arial" w:hint="cs"/>
-          <w:sz w:val="24"/>
-          <w:szCs w:val="24"/>
-          <w:rtl/>
-        </w:rPr>
-        <w:t xml:space="preserve"> </w:t>
-      </w:r>
-      <w:r>
-        <w:rPr>
-          <w:rFonts w:ascii="Arial" w:hAnsi="Arial" w:cs="Arial" w:hint="cs"/>
-          <w:sz w:val="24"/>
-          <w:szCs w:val="24"/>
-          <w:rtl/>
-        </w:rPr>
-        <w:t>כך ש</w:t>
-      </w:r>
-      <w:r>
-        <w:rPr>
-          <w:rFonts w:ascii="Arial" w:hAnsi="Arial" w:cs="Arial"/>
-          <w:sz w:val="24"/>
-          <w:szCs w:val="24"/>
-        </w:rPr>
-        <w:t>(</w:t>
-      </w:r>
-      <m:oMath>
-        <m:sSub>
-          <m:sSubPr>
-            <m:ctrlPr>
-              <w:rPr>
-                <w:rFonts w:ascii="Cambria Math" w:hAnsi="Cambria Math" w:cs="Arial"/>
-                <w:sz w:val="24"/>
-                <w:szCs w:val="24"/>
-              </w:rPr>
-            </m:ctrlPr>
-          </m:sSubPr>
-          <m:e>
-            <m:r>
-              <m:rPr>
-                <m:sty m:val="p"/>
-              </m:rPr>
-              <w:rPr>
-                <w:rFonts w:ascii="Cambria Math" w:hAnsi="Cambria Math" w:cs="Arial"/>
-                <w:sz w:val="24"/>
-                <w:szCs w:val="24"/>
-              </w:rPr>
-              <m:t>v</m:t>
-            </m:r>
-          </m:e>
-          <m:sub>
-            <m:r>
-              <m:rPr>
-                <m:sty m:val="p"/>
-              </m:rPr>
-              <w:rPr>
-                <w:rFonts w:ascii="Cambria Math" w:hAnsi="Cambria Math" w:cs="Arial"/>
-                <w:sz w:val="24"/>
-                <w:szCs w:val="24"/>
-              </w:rPr>
-              <m:t>i</m:t>
-            </m:r>
-          </m:sub>
-        </m:sSub>
-        <m:r>
-          <m:rPr>
-            <m:sty m:val="p"/>
-          </m:rPr>
-          <w:rPr>
-            <w:rFonts w:ascii="Cambria Math" w:hAnsi="Cambria Math" w:cs="Arial"/>
-            <w:sz w:val="24"/>
-            <w:szCs w:val="24"/>
-          </w:rPr>
-          <m:t>,</m:t>
-        </m:r>
-        <m:sSub>
-          <m:sSubPr>
-            <m:ctrlPr>
-              <w:rPr>
-                <w:rFonts w:ascii="Cambria Math" w:hAnsi="Cambria Math" w:cs="Arial"/>
-                <w:sz w:val="24"/>
-                <w:szCs w:val="24"/>
-              </w:rPr>
-            </m:ctrlPr>
-          </m:sSubPr>
-          <m:e>
-            <m:r>
-              <m:rPr>
-                <m:sty m:val="p"/>
-              </m:rPr>
-              <w:rPr>
-                <w:rFonts w:ascii="Cambria Math" w:hAnsi="Cambria Math" w:cs="Arial"/>
-                <w:sz w:val="24"/>
-                <w:szCs w:val="24"/>
-              </w:rPr>
-              <m:t>v</m:t>
-            </m:r>
-          </m:e>
-          <m:sub>
-            <m:r>
-              <m:rPr>
-                <m:sty m:val="p"/>
-              </m:rPr>
-              <w:rPr>
-                <w:rFonts w:ascii="Cambria Math" w:hAnsi="Cambria Math" w:cs="Arial"/>
-                <w:sz w:val="24"/>
-                <w:szCs w:val="24"/>
-              </w:rPr>
-              <m:t>j'</m:t>
-            </m:r>
-          </m:sub>
-        </m:sSub>
-        <m:r>
-          <m:rPr>
-            <m:sty m:val="p"/>
-          </m:rPr>
-          <w:rPr>
-            <w:rFonts w:ascii="Cambria Math" w:hAnsi="Cambria Math" w:cs="Arial"/>
-            <w:sz w:val="24"/>
-            <w:szCs w:val="24"/>
-          </w:rPr>
-          <m:t xml:space="preserve">)ϵ E </m:t>
-        </m:r>
-      </m:oMath>
-      <w:r>
-        <w:rPr>
-          <w:rFonts w:ascii="Arial" w:hAnsi="Arial" w:cs="Arial" w:hint="cs"/>
-          <w:sz w:val="24"/>
-          <w:szCs w:val="24"/>
-          <w:rtl/>
-        </w:rPr>
-        <w:t>, שבץ</w:t>
+          <w:i/>
+          <w:sz w:val="24"/>
+          <w:szCs w:val="24"/>
+          <w:rtl/>
+        </w:rPr>
+        <w:t>.</w:t>
       </w:r>
     </w:p>
     <w:p>
       <w:pPr>
         <w:pStyle w:val="ListParagraph"/>
         <w:spacing w:line="360" w:lineRule="auto"/>
-        <w:ind w:left="2160"/>
-        <w:rPr>
-          <w:rFonts w:ascii="Arial" w:hAnsi="Arial" w:cs="Arial"/>
-          <w:sz w:val="24"/>
-          <w:szCs w:val="24"/>
-          <w:rtl/>
-        </w:rPr>
-      </w:pPr>
-      <w:r>
-        <w:rPr>
-          <w:rFonts w:ascii="Arial" w:hAnsi="Arial" w:cs="Arial" w:hint="cs"/>
-          <w:sz w:val="24"/>
-          <w:szCs w:val="24"/>
-          <w:rtl/>
+        <w:rPr>
+          <w:rFonts w:ascii="Arial" w:hAnsi="Arial" w:cs="Arial" w:hint="cs"/>
+          <w:sz w:val="24"/>
+          <w:szCs w:val="24"/>
+          <w:rtl/>
+        </w:rPr>
+      </w:pPr>
+      <w:r>
+        <w:rPr>
+          <w:rFonts w:ascii="Arial" w:hAnsi="Arial" w:cs="Arial" w:hint="cs"/>
+          <w:sz w:val="24"/>
+          <w:szCs w:val="24"/>
+          <w:rtl/>
+        </w:rPr>
+        <w:t>4.1. יהי</w:t>
+      </w:r>
+      <w:r>
+        <w:rPr>
+          <w:rFonts w:ascii="Arial" w:hAnsi="Arial" w:cs="Arial"/>
+          <w:sz w:val="24"/>
+          <w:szCs w:val="24"/>
         </w:rPr>
         <w:t xml:space="preserve"> </w:t>
       </w:r>
@@ -6558,58 +5635,53 @@
             <w:sz w:val="24"/>
             <w:szCs w:val="24"/>
           </w:rPr>
-          <m:t>Value</m:t>
+          <m:t>path</m:t>
         </m:r>
-        <m:d>
-          <m:dPr>
-            <m:ctrlPr>
-              <w:rPr>
-                <w:rFonts w:ascii="Cambria Math" w:hAnsi="Cambria Math" w:cs="Arial"/>
-                <w:sz w:val="24"/>
-                <w:szCs w:val="24"/>
-              </w:rPr>
-            </m:ctrlPr>
-          </m:dPr>
-          <m:e>
-            <m:sSub>
-              <m:sSubPr>
-                <m:ctrlPr>
-                  <w:rPr>
-                    <w:rFonts w:ascii="Cambria Math" w:hAnsi="Cambria Math" w:cs="Arial"/>
-                    <w:sz w:val="24"/>
-                    <w:szCs w:val="24"/>
-                  </w:rPr>
-                </m:ctrlPr>
-              </m:sSubPr>
-              <m:e>
-                <m:r>
-                  <m:rPr>
-                    <m:sty m:val="p"/>
-                  </m:rPr>
-                  <w:rPr>
-                    <w:rFonts w:ascii="Cambria Math" w:hAnsi="Cambria Math" w:cs="Arial"/>
-                    <w:sz w:val="24"/>
-                    <w:szCs w:val="24"/>
-                  </w:rPr>
-                  <m:t>v</m:t>
-                </m:r>
-              </m:e>
-              <m:sub>
-                <m:r>
-                  <m:rPr>
-                    <m:sty m:val="p"/>
-                  </m:rPr>
-                  <w:rPr>
-                    <w:rFonts w:ascii="Cambria Math" w:hAnsi="Cambria Math" w:cs="Arial"/>
-                    <w:sz w:val="24"/>
-                    <w:szCs w:val="24"/>
-                  </w:rPr>
-                  <m:t>j'</m:t>
-                </m:r>
-              </m:sub>
-            </m:sSub>
-          </m:e>
-        </m:d>
+      </m:oMath>
+      <w:r>
+        <w:rPr>
+          <w:rFonts w:ascii="Arial" w:hAnsi="Arial" w:cs="Arial"/>
+          <w:sz w:val="24"/>
+          <w:szCs w:val="24"/>
+        </w:rPr>
+        <w:t xml:space="preserve"> </w:t>
+      </w:r>
+      <w:r>
+        <w:rPr>
+          <w:rFonts w:ascii="Arial" w:hAnsi="Arial" w:cs="Arial" w:hint="cs"/>
+          <w:sz w:val="24"/>
+          <w:szCs w:val="24"/>
+          <w:rtl/>
+        </w:rPr>
+        <w:t xml:space="preserve">המסלול </w:t>
+      </w:r>
+      <w:r>
+        <w:rPr>
+          <w:rFonts w:ascii="Arial" w:hAnsi="Arial" w:cs="Arial" w:hint="cs"/>
+          <w:sz w:val="24"/>
+          <w:szCs w:val="24"/>
+          <w:rtl/>
+        </w:rPr>
+        <w:t xml:space="preserve">ההמילטוני </w:t>
+      </w:r>
+      <w:r>
+        <w:rPr>
+          <w:rFonts w:ascii="Arial" w:hAnsi="Arial" w:cs="Arial" w:hint="cs"/>
+          <w:sz w:val="24"/>
+          <w:szCs w:val="24"/>
+          <w:rtl/>
+        </w:rPr>
+        <w:t xml:space="preserve">המתקבל, לכל קודקוד </w:t>
+      </w:r>
+      <m:oMath>
+        <m:r>
+          <w:rPr>
+            <w:rFonts w:ascii="Cambria Math" w:hAnsi="Cambria Math" w:cs="Arial"/>
+            <w:sz w:val="24"/>
+            <w:szCs w:val="24"/>
+          </w:rPr>
+          <m:t xml:space="preserve">v </m:t>
+        </m:r>
         <m:r>
           <m:rPr>
             <m:sty m:val="p"/>
@@ -6619,7 +5691,15 @@
             <w:sz w:val="24"/>
             <w:szCs w:val="24"/>
           </w:rPr>
-          <m:t>=val</m:t>
+          <m:t>ϵ</m:t>
+        </m:r>
+        <m:r>
+          <w:rPr>
+            <w:rFonts w:ascii="Cambria Math" w:hAnsi="Cambria Math" w:cs="Arial"/>
+            <w:sz w:val="24"/>
+            <w:szCs w:val="24"/>
+          </w:rPr>
+          <m:t xml:space="preserve"> Path</m:t>
         </m:r>
       </m:oMath>
       <w:r>
@@ -6629,7 +5709,7 @@
           <w:szCs w:val="24"/>
           <w:rtl/>
         </w:rPr>
-        <w:t>.</w:t>
+        <w:t xml:space="preserve">: </w:t>
       </w:r>
     </w:p>
     <w:p>
@@ -6637,7 +5717,7 @@
         <w:pStyle w:val="ListParagraph"/>
         <w:spacing w:line="360" w:lineRule="auto"/>
         <w:rPr>
-          <w:rFonts w:ascii="Arial" w:hAnsi="Arial" w:cs="Arial"/>
+          <w:rFonts w:ascii="Arial" w:hAnsi="Arial" w:cs="Arial" w:hint="cs"/>
           <w:sz w:val="24"/>
           <w:szCs w:val="24"/>
           <w:rtl/>
@@ -6651,130 +5731,16 @@
           <w:rtl/>
         </w:rPr>
         <w:tab/>
-        <w:t xml:space="preserve">4.6. סמן את הקודקוד </w:t>
-      </w:r>
-      <m:oMath>
-        <m:sSub>
-          <m:sSubPr>
-            <m:ctrlPr>
-              <w:rPr>
-                <w:rFonts w:ascii="Cambria Math" w:hAnsi="Cambria Math" w:cs="Arial"/>
-                <w:sz w:val="24"/>
-                <w:szCs w:val="24"/>
-              </w:rPr>
-            </m:ctrlPr>
-          </m:sSubPr>
-          <m:e>
-            <m:r>
-              <m:rPr>
-                <m:sty m:val="p"/>
-              </m:rPr>
-              <w:rPr>
-                <w:rFonts w:ascii="Cambria Math" w:hAnsi="Cambria Math" w:cs="Arial"/>
-                <w:sz w:val="24"/>
-                <w:szCs w:val="24"/>
-              </w:rPr>
-              <m:t>v</m:t>
-            </m:r>
-          </m:e>
-          <m:sub>
-            <m:r>
-              <m:rPr>
-                <m:sty m:val="p"/>
-              </m:rPr>
-              <w:rPr>
-                <w:rFonts w:ascii="Cambria Math" w:hAnsi="Cambria Math" w:cs="Arial"/>
-                <w:sz w:val="24"/>
-                <w:szCs w:val="24"/>
-              </w:rPr>
-              <m:t>i</m:t>
-            </m:r>
-          </m:sub>
-        </m:sSub>
-      </m:oMath>
-      <w:r>
-        <w:rPr>
-          <w:rFonts w:ascii="Arial" w:hAnsi="Arial" w:cs="Arial" w:hint="cs"/>
-          <w:sz w:val="24"/>
-          <w:szCs w:val="24"/>
-          <w:rtl/>
-        </w:rPr>
-        <w:t xml:space="preserve"> כחלק ממסלול המילטון.</w:t>
-      </w:r>
-    </w:p>
-    <w:p>
-      <w:pPr>
-        <w:spacing w:line="360" w:lineRule="auto"/>
-        <w:ind w:left="1360" w:hanging="935"/>
-        <w:rPr>
-          <w:rFonts w:ascii="Arial" w:hAnsi="Arial" w:cs="Arial"/>
-          <w:sz w:val="24"/>
-          <w:szCs w:val="24"/>
-          <w:rtl/>
-        </w:rPr>
-      </w:pPr>
-      <w:r>
-        <w:rPr>
-          <w:rFonts w:ascii="Arial" w:hAnsi="Arial" w:cs="Arial" w:hint="cs"/>
-          <w:sz w:val="24"/>
-          <w:szCs w:val="24"/>
-          <w:rtl/>
-        </w:rPr>
-        <w:tab/>
-      </w:r>
-      <w:r>
-        <w:rPr>
-          <w:rFonts w:ascii="Arial" w:hAnsi="Arial" w:cs="Arial" w:hint="cs"/>
-          <w:sz w:val="24"/>
-          <w:szCs w:val="24"/>
-          <w:rtl/>
-        </w:rPr>
-        <w:t xml:space="preserve"> </w:t>
-      </w:r>
-      <w:r>
-        <w:rPr>
-          <w:rFonts w:ascii="Arial" w:hAnsi="Arial" w:cs="Arial" w:hint="cs"/>
-          <w:sz w:val="24"/>
-          <w:szCs w:val="24"/>
-          <w:rtl/>
-        </w:rPr>
-        <w:t>4.7</w:t>
-      </w:r>
-      <w:r>
-        <w:rPr>
-          <w:rFonts w:ascii="Arial" w:hAnsi="Arial" w:cs="Arial" w:hint="cs"/>
-          <w:sz w:val="24"/>
-          <w:szCs w:val="24"/>
-          <w:rtl/>
-        </w:rPr>
-        <w:t xml:space="preserve">. </w:t>
-      </w:r>
-      <w:r>
-        <w:rPr>
-          <w:rFonts w:ascii="Arial" w:hAnsi="Arial" w:cs="Arial"/>
-          <w:sz w:val="24"/>
-          <w:szCs w:val="24"/>
-          <w:rtl/>
-        </w:rPr>
-        <w:t>הסר_צלעות_לא_רלוונטיות_בין_קודקודים_עם_ערכים_עוקבים</w:t>
-      </w:r>
-      <w:r>
-        <w:rPr>
-          <w:rFonts w:ascii="Arial" w:hAnsi="Arial" w:cs="Arial" w:hint="cs"/>
-          <w:sz w:val="24"/>
-          <w:szCs w:val="24"/>
-          <w:rtl/>
-        </w:rPr>
-        <w:t>()</w:t>
-      </w:r>
-      <w:r>
-        <w:rPr>
-          <w:rFonts w:ascii="Arial" w:hAnsi="Arial" w:cs="Arial" w:hint="cs"/>
-          <w:sz w:val="24"/>
-          <w:szCs w:val="24"/>
-          <w:rtl/>
-        </w:rPr>
-        <w:t>.</w:t>
+        <w:t xml:space="preserve">4.1.1. </w:t>
+      </w:r>
+      <w:r>
+        <w:rPr>
+          <w:rFonts w:ascii="Arial" w:hAnsi="Arial" w:cs="Arial" w:hint="cs"/>
+          <w:sz w:val="24"/>
+          <w:szCs w:val="24"/>
+          <w:rtl/>
+        </w:rPr>
+        <w:t>אם לקודקוד לא נקבע ערך עדיין:</w:t>
       </w:r>
     </w:p>
     <w:p>
@@ -6782,10 +5748,106 @@
         <w:pStyle w:val="ListParagraph"/>
         <w:spacing w:line="360" w:lineRule="auto"/>
         <w:rPr>
-          <w:rFonts w:ascii="Arial" w:hAnsi="Arial" w:cs="Arial" w:hint="cs"/>
-          <w:sz w:val="24"/>
-          <w:szCs w:val="24"/>
-          <w:rtl/>
+          <w:rFonts w:ascii="Arial" w:hAnsi="Arial" w:cs="Arial"/>
+          <w:sz w:val="24"/>
+          <w:szCs w:val="24"/>
+        </w:rPr>
+      </w:pPr>
+      <w:r>
+        <w:rPr>
+          <w:rFonts w:ascii="Arial" w:hAnsi="Arial" w:cs="Arial" w:hint="cs"/>
+          <w:sz w:val="24"/>
+          <w:szCs w:val="24"/>
+          <w:rtl/>
+        </w:rPr>
+        <w:tab/>
+      </w:r>
+      <w:r>
+        <w:rPr>
+          <w:rFonts w:ascii="Arial" w:hAnsi="Arial" w:cs="Arial" w:hint="cs"/>
+          <w:sz w:val="24"/>
+          <w:szCs w:val="24"/>
+          <w:rtl/>
+        </w:rPr>
+        <w:tab/>
+        <w:t xml:space="preserve">4.1.1.1. </w:t>
+      </w:r>
+      <m:oMath>
+        <m:r>
+          <w:rPr>
+            <w:rFonts w:ascii="Cambria Math" w:hAnsi="Cambria Math" w:cs="Arial"/>
+            <w:sz w:val="24"/>
+            <w:szCs w:val="24"/>
+          </w:rPr>
+          <m:t>Value(v) = counter</m:t>
+        </m:r>
+      </m:oMath>
+      <w:r>
+        <w:rPr>
+          <w:rFonts w:ascii="Arial" w:hAnsi="Arial" w:cs="Arial" w:hint="cs"/>
+          <w:sz w:val="24"/>
+          <w:szCs w:val="24"/>
+          <w:rtl/>
+        </w:rPr>
+        <w:t>.</w:t>
+      </w:r>
+    </w:p>
+    <w:p>
+      <w:pPr>
+        <w:pStyle w:val="ListParagraph"/>
+        <w:spacing w:line="360" w:lineRule="auto"/>
+        <w:rPr>
+          <w:rFonts w:ascii="Arial" w:hAnsi="Arial" w:cs="Arial"/>
+          <w:sz w:val="24"/>
+          <w:szCs w:val="24"/>
+          <w:rtl/>
+        </w:rPr>
+      </w:pPr>
+      <w:r>
+        <w:rPr>
+          <w:rFonts w:ascii="Arial" w:hAnsi="Arial" w:cs="Arial"/>
+          <w:sz w:val="24"/>
+          <w:szCs w:val="24"/>
+        </w:rPr>
+        <w:tab/>
+      </w:r>
+      <w:r>
+        <w:rPr>
+          <w:rFonts w:ascii="Arial" w:hAnsi="Arial" w:cs="Arial" w:hint="cs"/>
+          <w:sz w:val="24"/>
+          <w:szCs w:val="24"/>
+          <w:rtl/>
+        </w:rPr>
+        <w:t xml:space="preserve">4.1.2. </w:t>
+      </w:r>
+      <m:oMath>
+        <m:r>
+          <w:rPr>
+            <w:rFonts w:ascii="Cambria Math" w:hAnsi="Cambria Math" w:cs="Arial"/>
+            <w:sz w:val="24"/>
+            <w:szCs w:val="24"/>
+          </w:rPr>
+          <m:t>counter = counter + 1</m:t>
+        </m:r>
+      </m:oMath>
+      <w:r>
+        <w:rPr>
+          <w:rFonts w:ascii="Arial" w:hAnsi="Arial" w:cs="Arial" w:hint="cs"/>
+          <w:sz w:val="24"/>
+          <w:szCs w:val="24"/>
+          <w:rtl/>
+        </w:rPr>
+        <w:t>.</w:t>
+      </w:r>
+    </w:p>
+    <w:p>
+      <w:pPr>
+        <w:pStyle w:val="ListParagraph"/>
+        <w:spacing w:line="360" w:lineRule="auto"/>
+        <w:rPr>
+          <w:rFonts w:ascii="Arial" w:hAnsi="Arial" w:cs="Arial"/>
+          <w:sz w:val="24"/>
+          <w:szCs w:val="24"/>
         </w:rPr>
       </w:pPr>
       <w:r>
@@ -6803,12 +5865,56 @@
             <m:sty m:val="p"/>
           </m:rPr>
           <w:rPr>
-            <w:rFonts w:ascii="Cambria Math" w:hAnsi="Cambria Math" w:cs="Arial" w:hint="cs"/>
+            <w:rFonts w:ascii="Cambria Math" w:eastAsiaTheme="minorEastAsia" w:hAnsi="Cambria Math" w:cs="Arial"/>
+            <w:sz w:val="24"/>
+            <w:szCs w:val="24"/>
+          </w:rPr>
+          <m:t>&lt;</m:t>
+        </m:r>
+        <m:r>
+          <m:rPr>
+            <m:sty m:val="p"/>
+          </m:rPr>
+          <w:rPr>
+            <w:rFonts w:ascii="Cambria Math" w:eastAsiaTheme="minorEastAsia" w:hAnsi="Cambria Math" w:cs="Arial" w:hint="cs"/>
             <w:sz w:val="24"/>
             <w:szCs w:val="24"/>
           </w:rPr>
           <m:t>H</m:t>
         </m:r>
+        <m:r>
+          <m:rPr>
+            <m:sty m:val="p"/>
+          </m:rPr>
+          <w:rPr>
+            <w:rFonts w:ascii="Cambria Math" w:eastAsiaTheme="minorEastAsia" w:hAnsi="Cambria Math" w:cs="Arial"/>
+            <w:sz w:val="24"/>
+            <w:szCs w:val="24"/>
+          </w:rPr>
+          <m:t>,</m:t>
+        </m:r>
+        <m:r>
+          <m:rPr>
+            <m:sty m:val="p"/>
+          </m:rPr>
+          <w:rPr>
+            <w:rFonts w:ascii="Cambria Math" w:eastAsiaTheme="minorEastAsia" w:hAnsi="Cambria Math" w:cs="Arial"/>
+            <w:sz w:val="24"/>
+            <w:szCs w:val="24"/>
+          </w:rPr>
+          <m:t>p</m:t>
+        </m:r>
+        <m:r>
+          <m:rPr>
+            <m:sty m:val="p"/>
+          </m:rPr>
+          <w:rPr>
+            <w:rFonts w:ascii="Cambria Math" w:eastAsiaTheme="minorEastAsia" w:hAnsi="Cambria Math" w:cs="Arial"/>
+            <w:sz w:val="24"/>
+            <w:szCs w:val="24"/>
+          </w:rPr>
+          <m:t>ath&gt;</m:t>
+        </m:r>
       </m:oMath>
       <w:r>
         <w:rPr>
@@ -6819,16 +5925,6 @@
         </w:rPr>
         <w:t>.</w:t>
       </w:r>
-    </w:p>
-    <w:p>
-      <w:pPr>
-        <w:pStyle w:val="ListParagraph"/>
-        <w:rPr>
-          <w:rFonts w:ascii="Arial" w:hAnsi="Arial" w:cs="Arial"/>
-          <w:sz w:val="24"/>
-          <w:szCs w:val="24"/>
-        </w:rPr>
-      </w:pPr>
     </w:p>
     <w:p>
       <w:pPr>
@@ -6866,7 +5962,7 @@
         <w:pStyle w:val="ListParagraph"/>
         <w:spacing w:line="360" w:lineRule="auto"/>
         <w:rPr>
-          <w:rFonts w:ascii="Arial" w:hAnsi="Arial" w:cs="Arial" w:hint="cs"/>
+          <w:rFonts w:ascii="Arial" w:hAnsi="Arial" w:cs="Arial"/>
           <w:sz w:val="24"/>
           <w:szCs w:val="24"/>
           <w:rtl/>
@@ -7029,7 +6125,7 @@
         <w:pStyle w:val="ListParagraph"/>
         <w:spacing w:line="360" w:lineRule="auto"/>
         <w:rPr>
-          <w:rFonts w:ascii="Arial" w:hAnsi="Arial" w:cs="Arial" w:hint="cs"/>
+          <w:rFonts w:ascii="Arial" w:hAnsi="Arial" w:cs="Arial"/>
           <w:sz w:val="24"/>
           <w:szCs w:val="24"/>
           <w:rtl/>
@@ -7361,7 +6457,7 @@
         <w:pStyle w:val="ListParagraph"/>
         <w:spacing w:line="360" w:lineRule="auto"/>
         <w:rPr>
-          <w:rFonts w:ascii="Arial" w:hAnsi="Arial" w:cs="Arial" w:hint="cs"/>
+          <w:rFonts w:ascii="Arial" w:hAnsi="Arial" w:cs="Arial"/>
           <w:sz w:val="24"/>
           <w:szCs w:val="24"/>
           <w:rtl/>
@@ -7431,7 +6527,7 @@
         <w:spacing w:line="360" w:lineRule="auto"/>
         <w:ind w:firstLine="720"/>
         <w:rPr>
-          <w:rFonts w:ascii="Arial" w:hAnsi="Arial" w:cs="Arial" w:hint="cs"/>
+          <w:rFonts w:ascii="Arial" w:hAnsi="Arial" w:cs="Arial"/>
           <w:sz w:val="24"/>
           <w:szCs w:val="24"/>
           <w:rtl/>
@@ -9757,7 +8853,7 @@
   <a:extraClrSchemeLst/>
   <a:extLst>
     <a:ext uri="{05A4C25C-085E-4340-85A3-A5531E510DB2}">
-      <thm15:themeFamily xmlns="" xmlns:thm15="http://schemas.microsoft.com/office/thememl/2012/main" name="Office Theme" id="{62F939B6-93AF-4DB8-9C6B-D6C7DFDC589F}" vid="{4A3C46E8-61CC-4603-A589-7422A47A8E4A}"/>
+      <thm15:themeFamily xmlns:thm15="http://schemas.microsoft.com/office/thememl/2012/main" xmlns="" name="Office Theme" id="{62F939B6-93AF-4DB8-9C6B-D6C7DFDC589F}" vid="{4A3C46E8-61CC-4603-A589-7422A47A8E4A}"/>
     </a:ext>
   </a:extLst>
 </a:theme>
@@ -9768,7 +8864,7 @@
 </file>
 
 <file path=customXml/itemProps1.xml><?xml version="1.0" encoding="utf-8"?>
-<ds:datastoreItem xmlns:ds="http://schemas.openxmlformats.org/officeDocument/2006/customXml" ds:itemID="{1BD2C7C4-F1E8-4807-96EE-221C74A57581}">
+<ds:datastoreItem xmlns:ds="http://schemas.openxmlformats.org/officeDocument/2006/customXml" ds:itemID="{2E3590FB-B748-4169-B19F-82E6D0D8CA75}">
   <ds:schemaRefs>
     <ds:schemaRef ds:uri="http://schemas.openxmlformats.org/officeDocument/2006/bibliography"/>
   </ds:schemaRefs>

</xml_diff>